<commit_message>
US/Defect ID : US11880 Reviewer       : Raymond Message       : Review comments Release         : 1.3.0
</commit_message>
<xml_diff>
--- a/Documents/External/MobileAppInfra_PI16.4_Android_Integration_Guide 1.2.0.docx
+++ b/Documents/External/MobileAppInfra_PI16.4_Android_Integration_Guide 1.2.0.docx
@@ -370,7 +370,7 @@
               <w:rPr>
                 <w:rFonts w:cs="Arial"/>
               </w:rPr>
-              <w:t>, MicroApp Configuration.</w:t>
+              <w:t>, MicroApp Configuration , RestClient , A/B Testing</w:t>
             </w:r>
           </w:p>
         </w:tc>
@@ -1258,6 +1258,7 @@
           <w:rFonts w:cs="Arial"/>
           <w:noProof/>
         </w:rPr>
+        <w:lastRenderedPageBreak/>
         <w:t>6.</w:t>
       </w:r>
       <w:r>
@@ -1307,7 +1308,6 @@
           <w:rFonts w:cs="Arial"/>
           <w:noProof/>
         </w:rPr>
-        <w:lastRenderedPageBreak/>
         <w:t>6.1</w:t>
       </w:r>
       <w:r>
@@ -1855,13 +1855,23 @@
         </w:rPr>
         <w:t>If you are inside Philips network then you can directly refer “</w:t>
       </w:r>
+      <w:proofErr w:type="gramStart"/>
       <w:r>
         <w:rPr>
           <w:rFonts w:cs="Arial"/>
           <w:b/>
           <w:sz w:val="26"/>
         </w:rPr>
-        <w:t>2.5  Gradle dependencies</w:t>
+        <w:t>2.5  Gradle</w:t>
+      </w:r>
+      <w:proofErr w:type="gramEnd"/>
+      <w:r>
+        <w:rPr>
+          <w:rFonts w:cs="Arial"/>
+          <w:b/>
+          <w:sz w:val="26"/>
+        </w:rPr>
+        <w:t xml:space="preserve"> dependencies</w:t>
       </w:r>
       <w:r>
         <w:rPr>
@@ -1943,7 +1953,29 @@
           <w:shd w:val="clear" w:color="auto" w:fill="F5F5F5"/>
           <w:lang w:val="en-IN"/>
         </w:rPr>
-        <w:t xml:space="preserve"> Please make gradle changes</w:t>
+        <w:t xml:space="preserve"> </w:t>
+      </w:r>
+      <w:proofErr w:type="gramStart"/>
+      <w:r>
+        <w:rPr>
+          <w:rFonts w:cs="Arial"/>
+          <w:color w:val="333333"/>
+          <w:szCs w:val="24"/>
+          <w:shd w:val="clear" w:color="auto" w:fill="F5F5F5"/>
+          <w:lang w:val="en-IN"/>
+        </w:rPr>
+        <w:t>Please</w:t>
+      </w:r>
+      <w:proofErr w:type="gramEnd"/>
+      <w:r>
+        <w:rPr>
+          <w:rFonts w:cs="Arial"/>
+          <w:color w:val="333333"/>
+          <w:szCs w:val="24"/>
+          <w:shd w:val="clear" w:color="auto" w:fill="F5F5F5"/>
+          <w:lang w:val="en-IN"/>
+        </w:rPr>
+        <w:t xml:space="preserve"> make gradle changes</w:t>
       </w:r>
     </w:p>
     <w:p>
@@ -2535,6 +2567,16 @@
           <w:lang w:bidi="hi-IN"/>
         </w:rPr>
         <w:br/>
+      </w:r>
+      <w:r>
+        <w:rPr>
+          <w:rFonts w:ascii="Courier New" w:hAnsi="Courier New" w:cs="Courier New"/>
+          <w:color w:val="000000"/>
+          <w:sz w:val="18"/>
+          <w:szCs w:val="18"/>
+          <w:lang w:bidi="hi-IN"/>
+        </w:rPr>
+        <w:lastRenderedPageBreak/>
         <w:t xml:space="preserve">           transitive = </w:t>
       </w:r>
       <w:r>
@@ -2592,16 +2634,6 @@
           <w:lang w:bidi="hi-IN"/>
         </w:rPr>
         <w:br/>
-      </w:r>
-      <w:r>
-        <w:rPr>
-          <w:rFonts w:ascii="Courier New" w:hAnsi="Courier New" w:cs="Courier New"/>
-          <w:color w:val="000000"/>
-          <w:sz w:val="18"/>
-          <w:szCs w:val="18"/>
-          <w:lang w:bidi="hi-IN"/>
-        </w:rPr>
-        <w:lastRenderedPageBreak/>
         <w:t xml:space="preserve">   compile(</w:t>
       </w:r>
       <w:r>
@@ -3019,15 +3051,27 @@
       </w:pPr>
       <w:bookmarkStart w:id="22" w:name="_Toc444883175"/>
       <w:bookmarkEnd w:id="21"/>
-      <w:r>
-        <w:rPr>
-          <w:rFonts w:ascii="Courier New" w:hAnsi="Courier New" w:cs="Courier New"/>
-          <w:color w:val="000000"/>
-          <w:sz w:val="18"/>
-          <w:szCs w:val="18"/>
-          <w:lang w:bidi="hi-IN"/>
-        </w:rPr>
-        <w:t>version = objcdp.getVersion()</w:t>
+      <w:proofErr w:type="gramStart"/>
+      <w:r>
+        <w:rPr>
+          <w:rFonts w:ascii="Courier New" w:hAnsi="Courier New" w:cs="Courier New"/>
+          <w:color w:val="000000"/>
+          <w:sz w:val="18"/>
+          <w:szCs w:val="18"/>
+          <w:lang w:bidi="hi-IN"/>
+        </w:rPr>
+        <w:t>version</w:t>
+      </w:r>
+      <w:proofErr w:type="gramEnd"/>
+      <w:r>
+        <w:rPr>
+          <w:rFonts w:ascii="Courier New" w:hAnsi="Courier New" w:cs="Courier New"/>
+          <w:color w:val="000000"/>
+          <w:sz w:val="18"/>
+          <w:szCs w:val="18"/>
+          <w:lang w:bidi="hi-IN"/>
+        </w:rPr>
+        <w:t xml:space="preserve"> = objcdp.getVersion()</w:t>
       </w:r>
     </w:p>
     <w:p>
@@ -3654,6 +3698,7 @@
           <w:sz w:val="20"/>
           <w:lang w:bidi="hi-IN"/>
         </w:rPr>
+        <w:lastRenderedPageBreak/>
         <w:br/>
       </w:r>
       <w:r>
@@ -3693,15 +3738,6 @@
           <w:lang w:bidi="hi-IN"/>
         </w:rPr>
         <w:br/>
-      </w:r>
-      <w:r>
-        <w:rPr>
-          <w:rFonts w:ascii="Courier New" w:hAnsi="Courier New" w:cs="Courier New"/>
-          <w:color w:val="000000"/>
-          <w:sz w:val="20"/>
-          <w:lang w:bidi="hi-IN"/>
-        </w:rPr>
-        <w:lastRenderedPageBreak/>
         <w:t xml:space="preserve">    delete rootProject.buildDir</w:t>
       </w:r>
       <w:r>
@@ -3751,6 +3787,7 @@
           <w:lang w:val="en-GB"/>
         </w:rPr>
       </w:pPr>
+      <w:proofErr w:type="gramStart"/>
       <w:r>
         <w:rPr>
           <w:rFonts w:ascii="Courier New" w:hAnsi="Courier New" w:cs="Courier New"/>
@@ -3761,6 +3798,7 @@
         </w:rPr>
         <w:t>compile(</w:t>
       </w:r>
+      <w:proofErr w:type="gramEnd"/>
       <w:r>
         <w:rPr>
           <w:rFonts w:ascii="Courier New" w:hAnsi="Courier New" w:cs="Courier New"/>
@@ -4712,15 +4750,16 @@
           <w:color w:val="333333"/>
           <w:szCs w:val="24"/>
         </w:rPr>
-        <w:t xml:space="preserve">Demo/vertical/Library </w:t>
-      </w:r>
+        <w:t>Demo/vertical/</w:t>
+      </w:r>
+      <w:proofErr w:type="gramStart"/>
       <w:r>
         <w:rPr>
           <w:rFonts w:cs="Arial"/>
           <w:color w:val="333333"/>
           <w:szCs w:val="24"/>
         </w:rPr>
-        <w:t xml:space="preserve"> </w:t>
+        <w:t xml:space="preserve">Library </w:t>
       </w:r>
       <w:r>
         <w:rPr>
@@ -4728,7 +4767,24 @@
           <w:color w:val="333333"/>
           <w:szCs w:val="24"/>
         </w:rPr>
-        <w:t xml:space="preserve">assets </w:t>
+        <w:t xml:space="preserve"> </w:t>
+      </w:r>
+      <w:r>
+        <w:rPr>
+          <w:rFonts w:cs="Arial"/>
+          <w:color w:val="333333"/>
+          <w:szCs w:val="24"/>
+        </w:rPr>
+        <w:t>assets</w:t>
+      </w:r>
+      <w:proofErr w:type="gramEnd"/>
+      <w:r>
+        <w:rPr>
+          <w:rFonts w:cs="Arial"/>
+          <w:color w:val="333333"/>
+          <w:szCs w:val="24"/>
+        </w:rPr>
+        <w:t xml:space="preserve"> </w:t>
       </w:r>
       <w:r>
         <w:rPr>
@@ -4880,7 +4936,27 @@
           <w:sz w:val="24"/>
           <w:szCs w:val="24"/>
         </w:rPr>
-        <w:t>Change rsids tag accordingly to dev or release. batchlimit is another tag where one can define the count of requests.</w:t>
+        <w:t xml:space="preserve">Change rsids tag accordingly to dev or release. </w:t>
+      </w:r>
+      <w:proofErr w:type="gramStart"/>
+      <w:r>
+        <w:rPr>
+          <w:rFonts w:ascii="Arial" w:hAnsi="Arial" w:cs="Arial"/>
+          <w:color w:val="333333"/>
+          <w:sz w:val="24"/>
+          <w:szCs w:val="24"/>
+        </w:rPr>
+        <w:t>batchlimit</w:t>
+      </w:r>
+      <w:proofErr w:type="gramEnd"/>
+      <w:r>
+        <w:rPr>
+          <w:rFonts w:ascii="Arial" w:hAnsi="Arial" w:cs="Arial"/>
+          <w:color w:val="333333"/>
+          <w:sz w:val="24"/>
+          <w:szCs w:val="24"/>
+        </w:rPr>
+        <w:t xml:space="preserve"> is another tag where one can define the count of requests.</w:t>
       </w:r>
     </w:p>
     <w:p>
@@ -5274,6 +5350,18 @@
           <w:lang w:bidi="hi-IN"/>
         </w:rPr>
         <w:br/>
+      </w:r>
+      <w:r>
+        <w:rPr>
+          <w:rFonts w:ascii="Courier New" w:hAnsi="Courier New" w:cs="Courier New"/>
+          <w:i/>
+          <w:iCs/>
+          <w:color w:val="808080"/>
+          <w:sz w:val="18"/>
+          <w:szCs w:val="18"/>
+          <w:lang w:bidi="hi-IN"/>
+        </w:rPr>
+        <w:lastRenderedPageBreak/>
         <w:t xml:space="preserve">        </w:t>
       </w:r>
       <w:r>
@@ -5384,16 +5472,6 @@
           <w:lang w:bidi="hi-IN"/>
         </w:rPr>
         <w:br/>
-      </w:r>
-      <w:r>
-        <w:rPr>
-          <w:rFonts w:ascii="Courier New" w:hAnsi="Courier New" w:cs="Courier New"/>
-          <w:color w:val="000000"/>
-          <w:sz w:val="18"/>
-          <w:szCs w:val="18"/>
-          <w:lang w:bidi="hi-IN"/>
-        </w:rPr>
-        <w:lastRenderedPageBreak/>
         <w:t xml:space="preserve">        </w:t>
       </w:r>
       <w:r>
@@ -6166,7 +6244,27 @@
           <w:sz w:val="24"/>
           <w:szCs w:val="24"/>
         </w:rPr>
-        <w:t xml:space="preserve"> Remaining AppVersion and  AppName will be written from gradle &amp; AppLocalName will be written manifest file.</w:t>
+        <w:t xml:space="preserve"> Remaining AppVersion </w:t>
+      </w:r>
+      <w:proofErr w:type="gramStart"/>
+      <w:r>
+        <w:rPr>
+          <w:rFonts w:ascii="Arial" w:hAnsi="Arial" w:cs="Arial"/>
+          <w:color w:val="333333"/>
+          <w:sz w:val="24"/>
+          <w:szCs w:val="24"/>
+        </w:rPr>
+        <w:t>and  AppName</w:t>
+      </w:r>
+      <w:proofErr w:type="gramEnd"/>
+      <w:r>
+        <w:rPr>
+          <w:rFonts w:ascii="Arial" w:hAnsi="Arial" w:cs="Arial"/>
+          <w:color w:val="333333"/>
+          <w:sz w:val="24"/>
+          <w:szCs w:val="24"/>
+        </w:rPr>
+        <w:t xml:space="preserve"> will be written from gradle &amp; AppLocalName will be written manifest file.</w:t>
       </w:r>
     </w:p>
     <w:p>
@@ -6429,7 +6527,29 @@
           <w:color w:val="008000"/>
           <w:lang w:bidi="hi-IN"/>
         </w:rPr>
-        <w:t xml:space="preserve">    "Flow.EmailVerificationRequired" : true,</w:t>
+        <w:t xml:space="preserve">    "Flow.EmailVerificationRequired</w:t>
+      </w:r>
+      <w:proofErr w:type="gramStart"/>
+      <w:r>
+        <w:rPr>
+          <w:rFonts w:eastAsia="Times New Roman"/>
+          <w:b/>
+          <w:bCs/>
+          <w:color w:val="008000"/>
+          <w:lang w:bidi="hi-IN"/>
+        </w:rPr>
+        <w:t>" :</w:t>
+      </w:r>
+      <w:proofErr w:type="gramEnd"/>
+      <w:r>
+        <w:rPr>
+          <w:rFonts w:eastAsia="Times New Roman"/>
+          <w:b/>
+          <w:bCs/>
+          <w:color w:val="008000"/>
+          <w:lang w:bidi="hi-IN"/>
+        </w:rPr>
+        <w:t xml:space="preserve"> true,</w:t>
       </w:r>
     </w:p>
     <w:p>
@@ -6452,7 +6572,29 @@
           <w:color w:val="008000"/>
           <w:lang w:bidi="hi-IN"/>
         </w:rPr>
-        <w:t xml:space="preserve">    "Flow.TermsAndConditionsAcceptanceRequired" : true,</w:t>
+        <w:t xml:space="preserve">    "Flow.TermsAndConditionsAcceptanceRequired</w:t>
+      </w:r>
+      <w:proofErr w:type="gramStart"/>
+      <w:r>
+        <w:rPr>
+          <w:rFonts w:eastAsia="Times New Roman"/>
+          <w:b/>
+          <w:bCs/>
+          <w:color w:val="008000"/>
+          <w:lang w:bidi="hi-IN"/>
+        </w:rPr>
+        <w:t>" :</w:t>
+      </w:r>
+      <w:proofErr w:type="gramEnd"/>
+      <w:r>
+        <w:rPr>
+          <w:rFonts w:eastAsia="Times New Roman"/>
+          <w:b/>
+          <w:bCs/>
+          <w:color w:val="008000"/>
+          <w:lang w:bidi="hi-IN"/>
+        </w:rPr>
+        <w:t xml:space="preserve"> true,</w:t>
       </w:r>
     </w:p>
     <w:p>
@@ -6475,7 +6617,29 @@
           <w:color w:val="008000"/>
           <w:lang w:bidi="hi-IN"/>
         </w:rPr>
-        <w:t xml:space="preserve">    "Flow.MinimumAgeLimit" : { "NL":12 ,"GB":0,"default": 16},</w:t>
+        <w:t xml:space="preserve">    "Flow.MinimumAgeLimit</w:t>
+      </w:r>
+      <w:proofErr w:type="gramStart"/>
+      <w:r>
+        <w:rPr>
+          <w:rFonts w:eastAsia="Times New Roman"/>
+          <w:b/>
+          <w:bCs/>
+          <w:color w:val="008000"/>
+          <w:lang w:bidi="hi-IN"/>
+        </w:rPr>
+        <w:t>" :</w:t>
+      </w:r>
+      <w:proofErr w:type="gramEnd"/>
+      <w:r>
+        <w:rPr>
+          <w:rFonts w:eastAsia="Times New Roman"/>
+          <w:b/>
+          <w:bCs/>
+          <w:color w:val="008000"/>
+          <w:lang w:bidi="hi-IN"/>
+        </w:rPr>
+        <w:t xml:space="preserve"> { "NL":12 ,"GB":0,"default": 16},</w:t>
       </w:r>
     </w:p>
     <w:p>
@@ -6636,7 +6800,29 @@
           <w:color w:val="008000"/>
           <w:lang w:bidi="hi-IN"/>
         </w:rPr>
-        <w:t xml:space="preserve">    "NL": ["googleplus", "facebook"  ],</w:t>
+        <w:t xml:space="preserve">    "NL": ["googleplus", "facebook</w:t>
+      </w:r>
+      <w:proofErr w:type="gramStart"/>
+      <w:r>
+        <w:rPr>
+          <w:rFonts w:eastAsia="Times New Roman"/>
+          <w:b/>
+          <w:bCs/>
+          <w:color w:val="008000"/>
+          <w:lang w:bidi="hi-IN"/>
+        </w:rPr>
+        <w:t>"  ]</w:t>
+      </w:r>
+      <w:proofErr w:type="gramEnd"/>
+      <w:r>
+        <w:rPr>
+          <w:rFonts w:eastAsia="Times New Roman"/>
+          <w:b/>
+          <w:bCs/>
+          <w:color w:val="008000"/>
+          <w:lang w:bidi="hi-IN"/>
+        </w:rPr>
+        <w:t>,</w:t>
       </w:r>
     </w:p>
     <w:p>
@@ -6659,7 +6845,29 @@
           <w:color w:val="008000"/>
           <w:lang w:bidi="hi-IN"/>
         </w:rPr>
-        <w:t xml:space="preserve">    "US": ["facebook","googleplus" ],</w:t>
+        <w:t xml:space="preserve">    "US": ["facebook","googleplus</w:t>
+      </w:r>
+      <w:proofErr w:type="gramStart"/>
+      <w:r>
+        <w:rPr>
+          <w:rFonts w:eastAsia="Times New Roman"/>
+          <w:b/>
+          <w:bCs/>
+          <w:color w:val="008000"/>
+          <w:lang w:bidi="hi-IN"/>
+        </w:rPr>
+        <w:t>" ]</w:t>
+      </w:r>
+      <w:proofErr w:type="gramEnd"/>
+      <w:r>
+        <w:rPr>
+          <w:rFonts w:eastAsia="Times New Roman"/>
+          <w:b/>
+          <w:bCs/>
+          <w:color w:val="008000"/>
+          <w:lang w:bidi="hi-IN"/>
+        </w:rPr>
+        <w:t>,</w:t>
       </w:r>
     </w:p>
     <w:p>
@@ -6682,8 +6890,20 @@
           <w:color w:val="008000"/>
           <w:lang w:bidi="hi-IN"/>
         </w:rPr>
-        <w:t xml:space="preserve">    "EE": [123,234 ]</w:t>
-      </w:r>
+        <w:t xml:space="preserve">    "EE": [</w:t>
+      </w:r>
+      <w:proofErr w:type="gramStart"/>
+      <w:r>
+        <w:rPr>
+          <w:rFonts w:eastAsia="Times New Roman"/>
+          <w:b/>
+          <w:bCs/>
+          <w:color w:val="008000"/>
+          <w:lang w:bidi="hi-IN"/>
+        </w:rPr>
+        <w:t>123,234 ]</w:t>
+      </w:r>
+      <w:proofErr w:type="gramEnd"/>
     </w:p>
     <w:p>
       <w:pPr>
@@ -6751,7 +6971,29 @@
           <w:color w:val="008000"/>
           <w:lang w:bidi="hi-IN"/>
         </w:rPr>
-        <w:t xml:space="preserve">    "hostport": "www.occ.shop.philips.com",</w:t>
+        <w:t xml:space="preserve">    "</w:t>
+      </w:r>
+      <w:proofErr w:type="gramStart"/>
+      <w:r>
+        <w:rPr>
+          <w:rFonts w:eastAsia="Times New Roman"/>
+          <w:b/>
+          <w:bCs/>
+          <w:color w:val="008000"/>
+          <w:lang w:bidi="hi-IN"/>
+        </w:rPr>
+        <w:t>hostport</w:t>
+      </w:r>
+      <w:proofErr w:type="gramEnd"/>
+      <w:r>
+        <w:rPr>
+          <w:rFonts w:eastAsia="Times New Roman"/>
+          <w:b/>
+          <w:bCs/>
+          <w:color w:val="008000"/>
+          <w:lang w:bidi="hi-IN"/>
+        </w:rPr>
+        <w:t>": "www.occ.shop.philips.com",</w:t>
       </w:r>
     </w:p>
     <w:p>
@@ -6774,7 +7016,29 @@
           <w:color w:val="008000"/>
           <w:lang w:bidi="hi-IN"/>
         </w:rPr>
-        <w:t xml:space="preserve">    "propositionid": "Tuscany2016"</w:t>
+        <w:t xml:space="preserve">    "</w:t>
+      </w:r>
+      <w:proofErr w:type="gramStart"/>
+      <w:r>
+        <w:rPr>
+          <w:rFonts w:eastAsia="Times New Roman"/>
+          <w:b/>
+          <w:bCs/>
+          <w:color w:val="008000"/>
+          <w:lang w:bidi="hi-IN"/>
+        </w:rPr>
+        <w:t>propositionid</w:t>
+      </w:r>
+      <w:proofErr w:type="gramEnd"/>
+      <w:r>
+        <w:rPr>
+          <w:rFonts w:eastAsia="Times New Roman"/>
+          <w:b/>
+          <w:bCs/>
+          <w:color w:val="008000"/>
+          <w:lang w:bidi="hi-IN"/>
+        </w:rPr>
+        <w:t>": "Tuscany2016"</w:t>
       </w:r>
     </w:p>
     <w:p>
@@ -6820,7 +7084,29 @@
           <w:color w:val="008000"/>
           <w:lang w:bidi="hi-IN"/>
         </w:rPr>
-        <w:t xml:space="preserve">  "appinfra": {</w:t>
+        <w:t xml:space="preserve">  "</w:t>
+      </w:r>
+      <w:proofErr w:type="gramStart"/>
+      <w:r>
+        <w:rPr>
+          <w:rFonts w:eastAsia="Times New Roman"/>
+          <w:b/>
+          <w:bCs/>
+          <w:color w:val="008000"/>
+          <w:lang w:bidi="hi-IN"/>
+        </w:rPr>
+        <w:t>appinfra</w:t>
+      </w:r>
+      <w:proofErr w:type="gramEnd"/>
+      <w:r>
+        <w:rPr>
+          <w:rFonts w:eastAsia="Times New Roman"/>
+          <w:b/>
+          <w:bCs/>
+          <w:color w:val="008000"/>
+          <w:lang w:bidi="hi-IN"/>
+        </w:rPr>
+        <w:t>": {</w:t>
       </w:r>
     </w:p>
     <w:p>
@@ -6843,7 +7129,29 @@
           <w:color w:val="008000"/>
           <w:lang w:bidi="hi-IN"/>
         </w:rPr>
-        <w:t xml:space="preserve">    "appidentity.micrositeId" : "77000",</w:t>
+        <w:t xml:space="preserve">    "appidentity.micrositeId</w:t>
+      </w:r>
+      <w:proofErr w:type="gramStart"/>
+      <w:r>
+        <w:rPr>
+          <w:rFonts w:eastAsia="Times New Roman"/>
+          <w:b/>
+          <w:bCs/>
+          <w:color w:val="008000"/>
+          <w:lang w:bidi="hi-IN"/>
+        </w:rPr>
+        <w:t>" :</w:t>
+      </w:r>
+      <w:proofErr w:type="gramEnd"/>
+      <w:r>
+        <w:rPr>
+          <w:rFonts w:eastAsia="Times New Roman"/>
+          <w:b/>
+          <w:bCs/>
+          <w:color w:val="008000"/>
+          <w:lang w:bidi="hi-IN"/>
+        </w:rPr>
+        <w:t xml:space="preserve"> "77000",</w:t>
       </w:r>
     </w:p>
     <w:p>
@@ -6866,7 +7174,29 @@
           <w:color w:val="008000"/>
           <w:lang w:bidi="hi-IN"/>
         </w:rPr>
-        <w:t xml:space="preserve">    "appidentity.sector"  : "b2c",</w:t>
+        <w:t xml:space="preserve">    "appidentity.sector</w:t>
+      </w:r>
+      <w:proofErr w:type="gramStart"/>
+      <w:r>
+        <w:rPr>
+          <w:rFonts w:eastAsia="Times New Roman"/>
+          <w:b/>
+          <w:bCs/>
+          <w:color w:val="008000"/>
+          <w:lang w:bidi="hi-IN"/>
+        </w:rPr>
+        <w:t>"  :</w:t>
+      </w:r>
+      <w:proofErr w:type="gramEnd"/>
+      <w:r>
+        <w:rPr>
+          <w:rFonts w:eastAsia="Times New Roman"/>
+          <w:b/>
+          <w:bCs/>
+          <w:color w:val="008000"/>
+          <w:lang w:bidi="hi-IN"/>
+        </w:rPr>
+        <w:t xml:space="preserve"> "b2c",</w:t>
       </w:r>
     </w:p>
     <w:p>
@@ -6889,7 +7219,29 @@
           <w:color w:val="008000"/>
           <w:lang w:bidi="hi-IN"/>
         </w:rPr>
-        <w:t xml:space="preserve">    "appidentity.appState"  : "PRODUCTION",</w:t>
+        <w:t xml:space="preserve">    "appidentity.appState</w:t>
+      </w:r>
+      <w:proofErr w:type="gramStart"/>
+      <w:r>
+        <w:rPr>
+          <w:rFonts w:eastAsia="Times New Roman"/>
+          <w:b/>
+          <w:bCs/>
+          <w:color w:val="008000"/>
+          <w:lang w:bidi="hi-IN"/>
+        </w:rPr>
+        <w:t>"  :</w:t>
+      </w:r>
+      <w:proofErr w:type="gramEnd"/>
+      <w:r>
+        <w:rPr>
+          <w:rFonts w:eastAsia="Times New Roman"/>
+          <w:b/>
+          <w:bCs/>
+          <w:color w:val="008000"/>
+          <w:lang w:bidi="hi-IN"/>
+        </w:rPr>
+        <w:t xml:space="preserve"> "PRODUCTION",</w:t>
       </w:r>
     </w:p>
     <w:p>
@@ -6912,7 +7264,29 @@
           <w:color w:val="008000"/>
           <w:lang w:bidi="hi-IN"/>
         </w:rPr>
-        <w:t xml:space="preserve">    "appidentity.serviceDiscoveryEnvironment"  : "PRODUCTION"</w:t>
+        <w:t xml:space="preserve">    "appidentity.serviceDiscoveryEnvironment</w:t>
+      </w:r>
+      <w:proofErr w:type="gramStart"/>
+      <w:r>
+        <w:rPr>
+          <w:rFonts w:eastAsia="Times New Roman"/>
+          <w:b/>
+          <w:bCs/>
+          <w:color w:val="008000"/>
+          <w:lang w:bidi="hi-IN"/>
+        </w:rPr>
+        <w:t>"  :</w:t>
+      </w:r>
+      <w:proofErr w:type="gramEnd"/>
+      <w:r>
+        <w:rPr>
+          <w:rFonts w:eastAsia="Times New Roman"/>
+          <w:b/>
+          <w:bCs/>
+          <w:color w:val="008000"/>
+          <w:lang w:bidi="hi-IN"/>
+        </w:rPr>
+        <w:t xml:space="preserve"> "PRODUCTION"</w:t>
       </w:r>
     </w:p>
     <w:p>
@@ -6948,6 +7322,7 @@
           <w:color w:val="008000"/>
           <w:lang w:bidi="hi-IN"/>
         </w:rPr>
+        <w:lastRenderedPageBreak/>
         <w:t xml:space="preserve">  }</w:t>
       </w:r>
     </w:p>
@@ -6996,7 +7371,6 @@
           <w:sz w:val="24"/>
           <w:szCs w:val="24"/>
         </w:rPr>
-        <w:lastRenderedPageBreak/>
         <w:t>p</w:t>
       </w:r>
       <w:r>
@@ -7159,6 +7533,7 @@
         </w:rPr>
         <w:t xml:space="preserve">     </w:t>
       </w:r>
+      <w:proofErr w:type="gramStart"/>
       <w:r>
         <w:rPr>
           <w:b/>
@@ -7168,7 +7543,19 @@
           <w:szCs w:val="18"/>
           <w:lang w:bidi="hi-IN"/>
         </w:rPr>
-        <w:t xml:space="preserve">public class </w:t>
+        <w:t>public</w:t>
+      </w:r>
+      <w:proofErr w:type="gramEnd"/>
+      <w:r>
+        <w:rPr>
+          <w:b/>
+          <w:bCs/>
+          <w:color w:val="000080"/>
+          <w:sz w:val="18"/>
+          <w:szCs w:val="18"/>
+          <w:lang w:bidi="hi-IN"/>
+        </w:rPr>
+        <w:t xml:space="preserve"> class </w:t>
       </w:r>
       <w:r>
         <w:rPr>
@@ -7298,6 +7685,7 @@
         </w:rPr>
         <w:t xml:space="preserve">     </w:t>
       </w:r>
+      <w:proofErr w:type="gramStart"/>
       <w:r>
         <w:rPr>
           <w:rFonts w:ascii="Courier New" w:hAnsi="Courier New" w:cs="Courier New"/>
@@ -7308,7 +7696,20 @@
           <w:szCs w:val="18"/>
           <w:lang w:bidi="hi-IN"/>
         </w:rPr>
-        <w:t xml:space="preserve">public static </w:t>
+        <w:t>public</w:t>
+      </w:r>
+      <w:proofErr w:type="gramEnd"/>
+      <w:r>
+        <w:rPr>
+          <w:rFonts w:ascii="Courier New" w:hAnsi="Courier New" w:cs="Courier New"/>
+          <w:b/>
+          <w:bCs/>
+          <w:color w:val="000080"/>
+          <w:sz w:val="18"/>
+          <w:szCs w:val="18"/>
+          <w:lang w:bidi="hi-IN"/>
+        </w:rPr>
+        <w:t xml:space="preserve"> static </w:t>
       </w:r>
       <w:r>
         <w:rPr>
@@ -7376,6 +7777,7 @@
         </w:rPr>
         <w:t xml:space="preserve">     </w:t>
       </w:r>
+      <w:proofErr w:type="gramStart"/>
       <w:r>
         <w:rPr>
           <w:rFonts w:eastAsia="Times New Roman"/>
@@ -7386,7 +7788,20 @@
           <w:szCs w:val="18"/>
           <w:lang w:bidi="hi-IN"/>
         </w:rPr>
-        <w:t xml:space="preserve">public static </w:t>
+        <w:t>public</w:t>
+      </w:r>
+      <w:proofErr w:type="gramEnd"/>
+      <w:r>
+        <w:rPr>
+          <w:rFonts w:eastAsia="Times New Roman"/>
+          <w:b/>
+          <w:bCs/>
+          <w:color w:val="000080"/>
+          <w:sz w:val="18"/>
+          <w:szCs w:val="18"/>
+          <w:lang w:bidi="hi-IN"/>
+        </w:rPr>
+        <w:t xml:space="preserve"> static </w:t>
       </w:r>
       <w:r>
         <w:rPr>
@@ -7474,14 +7889,25 @@
         </w:rPr>
         <w:t xml:space="preserve">public void </w:t>
       </w:r>
-      <w:r>
-        <w:rPr>
-          <w:color w:val="000000"/>
-          <w:sz w:val="18"/>
-          <w:szCs w:val="18"/>
-          <w:lang w:bidi="hi-IN"/>
-        </w:rPr>
-        <w:t>onCreate() {</w:t>
+      <w:proofErr w:type="gramStart"/>
+      <w:r>
+        <w:rPr>
+          <w:color w:val="000000"/>
+          <w:sz w:val="18"/>
+          <w:szCs w:val="18"/>
+          <w:lang w:bidi="hi-IN"/>
+        </w:rPr>
+        <w:t>onCreate(</w:t>
+      </w:r>
+      <w:proofErr w:type="gramEnd"/>
+      <w:r>
+        <w:rPr>
+          <w:color w:val="000000"/>
+          <w:sz w:val="18"/>
+          <w:szCs w:val="18"/>
+          <w:lang w:bidi="hi-IN"/>
+        </w:rPr>
+        <w:t>) {</w:t>
       </w:r>
       <w:r>
         <w:rPr>
@@ -7625,6 +8051,7 @@
         </w:rPr>
         <w:br/>
       </w:r>
+      <w:proofErr w:type="gramStart"/>
       <w:r>
         <w:rPr>
           <w:i/>
@@ -7634,7 +8061,19 @@
           <w:szCs w:val="18"/>
           <w:lang w:bidi="hi-IN"/>
         </w:rPr>
-        <w:t xml:space="preserve">mAIAppTaggingInterface </w:t>
+        <w:t>mAIAppTaggingInterface</w:t>
+      </w:r>
+      <w:proofErr w:type="gramEnd"/>
+      <w:r>
+        <w:rPr>
+          <w:i/>
+          <w:iCs/>
+          <w:color w:val="660E7A"/>
+          <w:sz w:val="18"/>
+          <w:szCs w:val="18"/>
+          <w:lang w:bidi="hi-IN"/>
+        </w:rPr>
+        <w:t xml:space="preserve"> </w:t>
       </w:r>
       <w:r>
         <w:rPr>
@@ -7968,6 +8407,7 @@
         </w:rPr>
         <w:t>android</w:t>
       </w:r>
+      <w:proofErr w:type="gramStart"/>
       <w:r>
         <w:rPr>
           <w:rFonts w:ascii="Courier New" w:hAnsi="Courier New" w:cs="Courier New"/>
@@ -7978,7 +8418,20 @@
           <w:szCs w:val="18"/>
           <w:lang w:bidi="hi-IN"/>
         </w:rPr>
-        <w:t>:name=</w:t>
+        <w:t>:name</w:t>
+      </w:r>
+      <w:proofErr w:type="gramEnd"/>
+      <w:r>
+        <w:rPr>
+          <w:rFonts w:ascii="Courier New" w:hAnsi="Courier New" w:cs="Courier New"/>
+          <w:b/>
+          <w:bCs/>
+          <w:color w:val="0000FF"/>
+          <w:sz w:val="18"/>
+          <w:szCs w:val="18"/>
+          <w:lang w:bidi="hi-IN"/>
+        </w:rPr>
+        <w:t>=</w:t>
       </w:r>
       <w:r>
         <w:rPr>
@@ -8247,6 +8700,7 @@
         <w:rPr>
           <w:rStyle w:val="dac-header-crumbs-link"/>
         </w:rPr>
+        <w:lastRenderedPageBreak/>
         <w:t>Supporting apps with Over 65K Methods</w:t>
       </w:r>
       <w:bookmarkEnd w:id="28"/>
@@ -8327,6 +8781,7 @@
           <w:highlight w:val="lightGray"/>
         </w:rPr>
       </w:pPr>
+      <w:proofErr w:type="gramStart"/>
       <w:r>
         <w:rPr>
           <w:color w:val="000000"/>
@@ -8334,7 +8789,17 @@
           <w:szCs w:val="18"/>
           <w:highlight w:val="lightGray"/>
         </w:rPr>
-        <w:t>android {</w:t>
+        <w:t>android</w:t>
+      </w:r>
+      <w:proofErr w:type="gramEnd"/>
+      <w:r>
+        <w:rPr>
+          <w:color w:val="000000"/>
+          <w:sz w:val="18"/>
+          <w:szCs w:val="18"/>
+          <w:highlight w:val="lightGray"/>
+        </w:rPr>
+        <w:t xml:space="preserve"> {</w:t>
       </w:r>
       <w:r>
         <w:rPr>
@@ -8489,8 +8954,18 @@
           <w:highlight w:val="lightGray"/>
         </w:rPr>
         <w:br/>
+      </w:r>
+      <w:proofErr w:type="gramStart"/>
+      <w:r>
+        <w:rPr>
+          <w:color w:val="000000"/>
+          <w:sz w:val="18"/>
+          <w:szCs w:val="18"/>
+          <w:highlight w:val="lightGray"/>
+        </w:rPr>
         <w:t>}</w:t>
       </w:r>
+      <w:proofErr w:type="gramEnd"/>
       <w:r>
         <w:rPr>
           <w:color w:val="000000"/>
@@ -8614,7 +9089,27 @@
           <w:highlight w:val="lightGray"/>
         </w:rPr>
         <w:br/>
-        <w:t>public void onCreate() {</w:t>
+        <w:t xml:space="preserve">public void </w:t>
+      </w:r>
+      <w:proofErr w:type="gramStart"/>
+      <w:r>
+        <w:rPr>
+          <w:color w:val="000000"/>
+          <w:sz w:val="18"/>
+          <w:szCs w:val="18"/>
+          <w:highlight w:val="lightGray"/>
+        </w:rPr>
+        <w:t>onCreate(</w:t>
+      </w:r>
+      <w:proofErr w:type="gramEnd"/>
+      <w:r>
+        <w:rPr>
+          <w:color w:val="000000"/>
+          <w:sz w:val="18"/>
+          <w:szCs w:val="18"/>
+          <w:highlight w:val="lightGray"/>
+        </w:rPr>
+        <w:t>) {</w:t>
       </w:r>
       <w:r>
         <w:rPr>
@@ -8654,7 +9149,27 @@
           <w:szCs w:val="18"/>
           <w:highlight w:val="lightGray"/>
         </w:rPr>
-        <w:t>  Super.onCreate();</w:t>
+        <w:t>  </w:t>
+      </w:r>
+      <w:proofErr w:type="gramStart"/>
+      <w:r>
+        <w:rPr>
+          <w:color w:val="000000"/>
+          <w:sz w:val="18"/>
+          <w:szCs w:val="18"/>
+          <w:highlight w:val="lightGray"/>
+        </w:rPr>
+        <w:t>Super.onCreate(</w:t>
+      </w:r>
+      <w:proofErr w:type="gramEnd"/>
+      <w:r>
+        <w:rPr>
+          <w:color w:val="000000"/>
+          <w:sz w:val="18"/>
+          <w:szCs w:val="18"/>
+          <w:highlight w:val="lightGray"/>
+        </w:rPr>
+        <w:t>);</w:t>
       </w:r>
     </w:p>
     <w:p>
@@ -8911,6 +9426,7 @@
         </w:rPr>
         <w:t xml:space="preserve">= </w:t>
       </w:r>
+      <w:proofErr w:type="gramStart"/>
       <w:r>
         <w:rPr>
           <w:b/>
@@ -8941,7 +9457,18 @@
           <w:szCs w:val="22"/>
           <w:lang w:bidi="hi-IN"/>
         </w:rPr>
-        <w:t>getSecureStorage();</w:t>
+        <w:t>getSecureStorage(</w:t>
+      </w:r>
+      <w:proofErr w:type="gramEnd"/>
+      <w:r>
+        <w:rPr>
+          <w:rFonts w:ascii="Times New Roman" w:hAnsi="Times New Roman"/>
+          <w:color w:val="000000" w:themeColor="text1"/>
+          <w:sz w:val="22"/>
+          <w:szCs w:val="22"/>
+          <w:lang w:bidi="hi-IN"/>
+        </w:rPr>
+        <w:t>);</w:t>
       </w:r>
     </w:p>
     <w:p>
@@ -8981,6 +9508,7 @@
           <w:szCs w:val="22"/>
           <w:lang w:bidi="hi-IN"/>
         </w:rPr>
+        <w:lastRenderedPageBreak/>
         <w:br/>
       </w:r>
     </w:p>
@@ -9065,6 +9593,7 @@
         </w:rPr>
         <w:t xml:space="preserve">new </w:t>
       </w:r>
+      <w:proofErr w:type="gramStart"/>
       <w:r>
         <w:rPr>
           <w:rFonts w:ascii="Times New Roman" w:eastAsiaTheme="minorHAnsi" w:hAnsi="Times New Roman"/>
@@ -9093,7 +9622,18 @@
           <w:szCs w:val="22"/>
           <w:lang w:bidi="hi-IN"/>
         </w:rPr>
-        <w:t>SecureStorageError();</w:t>
+        <w:t>SecureStorageError(</w:t>
+      </w:r>
+      <w:proofErr w:type="gramEnd"/>
+      <w:r>
+        <w:rPr>
+          <w:rFonts w:ascii="Times New Roman" w:hAnsi="Times New Roman"/>
+          <w:color w:val="000000" w:themeColor="text1"/>
+          <w:sz w:val="22"/>
+          <w:szCs w:val="22"/>
+          <w:lang w:bidi="hi-IN"/>
+        </w:rPr>
+        <w:t>);</w:t>
       </w:r>
     </w:p>
     <w:p>
@@ -9119,6 +9659,7 @@
         </w:rPr>
         <w:t xml:space="preserve"> </w:t>
       </w:r>
+      <w:proofErr w:type="gramStart"/>
       <w:r>
         <w:rPr>
           <w:rFonts w:ascii="Times New Roman" w:eastAsia="Times New Roman" w:hAnsi="Times New Roman" w:cs="Times New Roman"/>
@@ -9129,7 +9670,20 @@
           <w:szCs w:val="22"/>
           <w:lang w:bidi="hi-IN"/>
         </w:rPr>
-        <w:t xml:space="preserve">boolean </w:t>
+        <w:t>boolean</w:t>
+      </w:r>
+      <w:proofErr w:type="gramEnd"/>
+      <w:r>
+        <w:rPr>
+          <w:rFonts w:ascii="Times New Roman" w:eastAsia="Times New Roman" w:hAnsi="Times New Roman" w:cs="Times New Roman"/>
+          <w:b/>
+          <w:bCs/>
+          <w:color w:val="000000" w:themeColor="text1"/>
+          <w:sz w:val="22"/>
+          <w:szCs w:val="22"/>
+          <w:lang w:bidi="hi-IN"/>
+        </w:rPr>
+        <w:t xml:space="preserve"> </w:t>
       </w:r>
       <w:r>
         <w:rPr>
@@ -9326,16 +9880,6 @@
           <w:lang w:bidi="hi-IN"/>
         </w:rPr>
         <w:br/>
-      </w:r>
-      <w:r>
-        <w:rPr>
-          <w:rFonts w:ascii="Times New Roman" w:hAnsi="Times New Roman"/>
-          <w:color w:val="000000" w:themeColor="text1"/>
-          <w:sz w:val="22"/>
-          <w:szCs w:val="22"/>
-          <w:lang w:bidi="hi-IN"/>
-        </w:rPr>
-        <w:lastRenderedPageBreak/>
         <w:t xml:space="preserve">    </w:t>
       </w:r>
       <w:r>
@@ -9566,6 +10110,7 @@
         </w:rPr>
         <w:t xml:space="preserve">new </w:t>
       </w:r>
+      <w:proofErr w:type="gramStart"/>
       <w:r>
         <w:rPr>
           <w:rFonts w:ascii="Times New Roman" w:eastAsiaTheme="minorHAnsi" w:hAnsi="Times New Roman"/>
@@ -9594,7 +10139,18 @@
           <w:szCs w:val="22"/>
           <w:lang w:bidi="hi-IN"/>
         </w:rPr>
-        <w:t>SecureStorageError();</w:t>
+        <w:t>SecureStorageError(</w:t>
+      </w:r>
+      <w:proofErr w:type="gramEnd"/>
+      <w:r>
+        <w:rPr>
+          <w:rFonts w:ascii="Times New Roman" w:hAnsi="Times New Roman"/>
+          <w:color w:val="000000" w:themeColor="text1"/>
+          <w:sz w:val="22"/>
+          <w:szCs w:val="22"/>
+          <w:lang w:bidi="hi-IN"/>
+        </w:rPr>
+        <w:t>);</w:t>
       </w:r>
     </w:p>
     <w:p>
@@ -9920,6 +10476,7 @@
           <w:lang w:bidi="hi-IN"/>
         </w:rPr>
       </w:pPr>
+      <w:proofErr w:type="gramStart"/>
       <w:r>
         <w:rPr>
           <w:rFonts w:ascii="Times New Roman" w:hAnsi="Times New Roman"/>
@@ -9930,7 +10487,20 @@
           <w:szCs w:val="22"/>
           <w:lang w:bidi="hi-IN"/>
         </w:rPr>
-        <w:t xml:space="preserve">boolean </w:t>
+        <w:t>boolean</w:t>
+      </w:r>
+      <w:proofErr w:type="gramEnd"/>
+      <w:r>
+        <w:rPr>
+          <w:rFonts w:ascii="Times New Roman" w:hAnsi="Times New Roman"/>
+          <w:b/>
+          <w:bCs/>
+          <w:color w:val="000000" w:themeColor="text1"/>
+          <w:sz w:val="22"/>
+          <w:szCs w:val="22"/>
+          <w:lang w:bidi="hi-IN"/>
+        </w:rPr>
+        <w:t xml:space="preserve"> </w:t>
       </w:r>
       <w:r>
         <w:rPr>
@@ -10103,6 +10673,7 @@
         </w:rPr>
         <w:t>.</w:t>
       </w:r>
+      <w:proofErr w:type="gramStart"/>
       <w:r>
         <w:rPr>
           <w:rFonts w:ascii="Times New Roman" w:hAnsi="Times New Roman"/>
@@ -10111,7 +10682,18 @@
           <w:szCs w:val="22"/>
           <w:lang w:bidi="hi-IN"/>
         </w:rPr>
-        <w:t>getTagging().createInstanceForComponent("Component name","Component ID");</w:t>
+        <w:t>getTagging(</w:t>
+      </w:r>
+      <w:proofErr w:type="gramEnd"/>
+      <w:r>
+        <w:rPr>
+          <w:rFonts w:ascii="Times New Roman" w:hAnsi="Times New Roman"/>
+          <w:color w:val="000000" w:themeColor="text1"/>
+          <w:sz w:val="22"/>
+          <w:szCs w:val="22"/>
+          <w:lang w:bidi="hi-IN"/>
+        </w:rPr>
+        <w:t>).createInstanceForComponent("Component name","Component ID");</w:t>
       </w:r>
     </w:p>
     <w:p>
@@ -10143,6 +10725,7 @@
           <w:lang w:bidi="hi-IN"/>
         </w:rPr>
       </w:pPr>
+      <w:proofErr w:type="gramStart"/>
       <w:r>
         <w:rPr>
           <w:rFonts w:ascii="Times New Roman" w:hAnsi="Times New Roman"/>
@@ -10151,7 +10734,18 @@
           <w:szCs w:val="22"/>
           <w:lang w:bidi="hi-IN"/>
         </w:rPr>
-        <w:t>mAIAppTaggingInterface.setPreviousPage("SomeXpreviousPage");</w:t>
+        <w:t>mAIAppTaggingInterface.setPreviousPage(</w:t>
+      </w:r>
+      <w:proofErr w:type="gramEnd"/>
+      <w:r>
+        <w:rPr>
+          <w:rFonts w:ascii="Times New Roman" w:hAnsi="Times New Roman"/>
+          <w:color w:val="000000" w:themeColor="text1"/>
+          <w:sz w:val="22"/>
+          <w:szCs w:val="22"/>
+          <w:lang w:bidi="hi-IN"/>
+        </w:rPr>
+        <w:t>"SomeXpreviousPage");</w:t>
       </w:r>
     </w:p>
     <w:p>
@@ -10213,6 +10807,7 @@
           <w:lang w:bidi="hi-IN"/>
         </w:rPr>
       </w:pPr>
+      <w:proofErr w:type="gramStart"/>
       <w:r>
         <w:rPr>
           <w:rFonts w:ascii="Times New Roman" w:hAnsi="Times New Roman"/>
@@ -10221,7 +10816,18 @@
           <w:szCs w:val="22"/>
           <w:lang w:bidi="hi-IN"/>
         </w:rPr>
-        <w:t>mAIAppTaggingInterface.trackPageWithInfo("AppTaggingDemoPage", keyValuePair);</w:t>
+        <w:t>mAIAppTaggingInterface.trackPageWithInfo(</w:t>
+      </w:r>
+      <w:proofErr w:type="gramEnd"/>
+      <w:r>
+        <w:rPr>
+          <w:rFonts w:ascii="Times New Roman" w:hAnsi="Times New Roman"/>
+          <w:color w:val="000000" w:themeColor="text1"/>
+          <w:sz w:val="22"/>
+          <w:szCs w:val="22"/>
+          <w:lang w:bidi="hi-IN"/>
+        </w:rPr>
+        <w:t>"AppTaggingDemoPage", keyValuePair);</w:t>
       </w:r>
     </w:p>
     <w:p>
@@ -10322,6 +10928,7 @@
         </w:rPr>
         <w:t xml:space="preserve">LoggingInterface loggingInterface= </w:t>
       </w:r>
+      <w:proofErr w:type="gramStart"/>
       <w:r>
         <w:rPr>
           <w:b/>
@@ -10352,7 +10959,18 @@
           <w:szCs w:val="22"/>
           <w:lang w:bidi="hi-IN"/>
         </w:rPr>
-        <w:t>getLogging().createInstanceForComponent(“Component name”,” Component ID”);</w:t>
+        <w:t>getLogging(</w:t>
+      </w:r>
+      <w:proofErr w:type="gramEnd"/>
+      <w:r>
+        <w:rPr>
+          <w:rFonts w:ascii="Times New Roman" w:hAnsi="Times New Roman"/>
+          <w:color w:val="000000" w:themeColor="text1"/>
+          <w:sz w:val="22"/>
+          <w:szCs w:val="22"/>
+          <w:lang w:bidi="hi-IN"/>
+        </w:rPr>
+        <w:t>).createInstanceForComponent(“Component name”,” Component ID”);</w:t>
       </w:r>
     </w:p>
     <w:p>
@@ -10414,6 +11032,7 @@
           <w:lang w:bidi="hi-IN"/>
         </w:rPr>
       </w:pPr>
+      <w:proofErr w:type="gramStart"/>
       <w:r>
         <w:rPr>
           <w:rFonts w:ascii="Times New Roman" w:hAnsi="Times New Roman"/>
@@ -10422,7 +11041,18 @@
           <w:szCs w:val="22"/>
           <w:lang w:bidi="hi-IN"/>
         </w:rPr>
-        <w:t>loggingInterface.enableConsoleLog(true);</w:t>
+        <w:t>loggingInterface.enableConsoleLog(</w:t>
+      </w:r>
+      <w:proofErr w:type="gramEnd"/>
+      <w:r>
+        <w:rPr>
+          <w:rFonts w:ascii="Times New Roman" w:hAnsi="Times New Roman"/>
+          <w:color w:val="000000" w:themeColor="text1"/>
+          <w:sz w:val="22"/>
+          <w:szCs w:val="22"/>
+          <w:lang w:bidi="hi-IN"/>
+        </w:rPr>
+        <w:t>true);</w:t>
       </w:r>
     </w:p>
     <w:p>
@@ -10454,6 +11084,7 @@
           <w:lang w:bidi="hi-IN"/>
         </w:rPr>
       </w:pPr>
+      <w:proofErr w:type="gramStart"/>
       <w:r>
         <w:rPr>
           <w:rFonts w:ascii="Times New Roman" w:hAnsi="Times New Roman"/>
@@ -10462,7 +11093,18 @@
           <w:szCs w:val="22"/>
           <w:lang w:bidi="hi-IN"/>
         </w:rPr>
-        <w:t>loggingInterface.enableFileLog(true);</w:t>
+        <w:t>loggingInterface.enableFileLog(</w:t>
+      </w:r>
+      <w:proofErr w:type="gramEnd"/>
+      <w:r>
+        <w:rPr>
+          <w:rFonts w:ascii="Times New Roman" w:hAnsi="Times New Roman"/>
+          <w:color w:val="000000" w:themeColor="text1"/>
+          <w:sz w:val="22"/>
+          <w:szCs w:val="22"/>
+          <w:lang w:bidi="hi-IN"/>
+        </w:rPr>
+        <w:t>true);</w:t>
       </w:r>
     </w:p>
     <w:p>
@@ -10502,7 +11144,29 @@
           <w:szCs w:val="22"/>
           <w:lang w:bidi="hi-IN"/>
         </w:rPr>
-        <w:t>loggingInterface.log (LoggingInterface.LogLevel.INFO,”Event”,message”);</w:t>
+        <w:t>loggingInterface.log (LoggingInterface.LogLevel.INFO,”Event”</w:t>
+      </w:r>
+      <w:proofErr w:type="gramStart"/>
+      <w:r>
+        <w:rPr>
+          <w:rFonts w:ascii="Times New Roman" w:hAnsi="Times New Roman"/>
+          <w:color w:val="000000" w:themeColor="text1"/>
+          <w:sz w:val="22"/>
+          <w:szCs w:val="22"/>
+          <w:lang w:bidi="hi-IN"/>
+        </w:rPr>
+        <w:t>,message</w:t>
+      </w:r>
+      <w:proofErr w:type="gramEnd"/>
+      <w:r>
+        <w:rPr>
+          <w:rFonts w:ascii="Times New Roman" w:hAnsi="Times New Roman"/>
+          <w:color w:val="000000" w:themeColor="text1"/>
+          <w:sz w:val="22"/>
+          <w:szCs w:val="22"/>
+          <w:lang w:bidi="hi-IN"/>
+        </w:rPr>
+        <w:t>”);</w:t>
       </w:r>
     </w:p>
     <w:p>
@@ -11040,6 +11704,7 @@
           <w:szCs w:val="22"/>
           <w:lang w:bidi="hi-IN"/>
         </w:rPr>
+        <w:lastRenderedPageBreak/>
         <w:tab/>
         <w:t>philips.di.cl.appframework.UiKit.level=OFF       // No log output for this component</w:t>
       </w:r>
@@ -11272,7 +11937,6 @@
           <w:bdr w:val="nil"/>
           <w:lang w:val="de-DE"/>
         </w:rPr>
-        <w:lastRenderedPageBreak/>
         <w:t>java.util.logging.FileHandler.level = OFF</w:t>
       </w:r>
     </w:p>
@@ -11572,7 +12236,33 @@
           <w:u w:color="0B5ED7"/>
         </w:rPr>
         <w:br/>
-        <w:t xml:space="preserve">    "micrositeId" : "12345",</w:t>
+        <w:t xml:space="preserve">    "micrositeId</w:t>
+      </w:r>
+      <w:proofErr w:type="gramStart"/>
+      <w:r>
+        <w:rPr>
+          <w:bCs/>
+          <w:i/>
+          <w:iCs/>
+          <w:color w:val="000000"/>
+          <w:sz w:val="22"/>
+          <w:szCs w:val="22"/>
+          <w:u w:color="0B5ED7"/>
+        </w:rPr>
+        <w:t>" :</w:t>
+      </w:r>
+      <w:proofErr w:type="gramEnd"/>
+      <w:r>
+        <w:rPr>
+          <w:bCs/>
+          <w:i/>
+          <w:iCs/>
+          <w:color w:val="000000"/>
+          <w:sz w:val="22"/>
+          <w:szCs w:val="22"/>
+          <w:u w:color="0B5ED7"/>
+        </w:rPr>
+        <w:t xml:space="preserve"> "12345",</w:t>
       </w:r>
       <w:r>
         <w:rPr>
@@ -11903,6 +12593,7 @@
           <w:u w:color="0B5ED7"/>
         </w:rPr>
       </w:pPr>
+      <w:proofErr w:type="gramStart"/>
       <w:r>
         <w:rPr>
           <w:bCs/>
@@ -11913,7 +12604,20 @@
           <w:szCs w:val="22"/>
           <w:u w:color="0B5ED7"/>
         </w:rPr>
-        <w:t>public String getAppName();</w:t>
+        <w:t>public</w:t>
+      </w:r>
+      <w:proofErr w:type="gramEnd"/>
+      <w:r>
+        <w:rPr>
+          <w:bCs/>
+          <w:i/>
+          <w:iCs/>
+          <w:color w:val="000000"/>
+          <w:sz w:val="22"/>
+          <w:szCs w:val="22"/>
+          <w:u w:color="0B5ED7"/>
+        </w:rPr>
+        <w:t xml:space="preserve"> String getAppName();</w:t>
       </w:r>
     </w:p>
     <w:p>
@@ -12023,6 +12727,7 @@
         </w:rPr>
         <w:br/>
       </w:r>
+      <w:proofErr w:type="gramStart"/>
       <w:r>
         <w:rPr>
           <w:bCs/>
@@ -12033,7 +12738,20 @@
           <w:szCs w:val="22"/>
           <w:u w:color="0B5ED7"/>
         </w:rPr>
-        <w:t>public String getAppVersion();</w:t>
+        <w:t>public</w:t>
+      </w:r>
+      <w:proofErr w:type="gramEnd"/>
+      <w:r>
+        <w:rPr>
+          <w:bCs/>
+          <w:i/>
+          <w:iCs/>
+          <w:color w:val="000000"/>
+          <w:sz w:val="22"/>
+          <w:szCs w:val="22"/>
+          <w:u w:color="0B5ED7"/>
+        </w:rPr>
+        <w:t xml:space="preserve"> String getAppVersion();</w:t>
       </w:r>
     </w:p>
     <w:p>
@@ -12075,6 +12793,7 @@
           <w:szCs w:val="18"/>
           <w:lang w:bidi="hi-IN"/>
         </w:rPr>
+        <w:lastRenderedPageBreak/>
         <w:tab/>
       </w:r>
       <w:r>
@@ -12166,7 +12885,32 @@
           <w:u w:color="0B5ED7"/>
         </w:rPr>
         <w:br/>
-        <w:t>public String getAppState();</w:t>
+      </w:r>
+      <w:proofErr w:type="gramStart"/>
+      <w:r>
+        <w:rPr>
+          <w:bCs/>
+          <w:i/>
+          <w:iCs/>
+          <w:color w:val="000000"/>
+          <w:sz w:val="22"/>
+          <w:szCs w:val="22"/>
+          <w:u w:color="0B5ED7"/>
+        </w:rPr>
+        <w:t>public</w:t>
+      </w:r>
+      <w:proofErr w:type="gramEnd"/>
+      <w:r>
+        <w:rPr>
+          <w:bCs/>
+          <w:i/>
+          <w:iCs/>
+          <w:color w:val="000000"/>
+          <w:sz w:val="22"/>
+          <w:szCs w:val="22"/>
+          <w:u w:color="0B5ED7"/>
+        </w:rPr>
+        <w:t xml:space="preserve"> String getAppState();</w:t>
       </w:r>
     </w:p>
     <w:p>
@@ -12332,9 +13076,33 @@
           <w:szCs w:val="22"/>
           <w:u w:color="0B5ED7"/>
         </w:rPr>
-        <w:lastRenderedPageBreak/>
         <w:br/>
-        <w:t>public String getAppLocalizedNAme();</w:t>
+      </w:r>
+      <w:proofErr w:type="gramStart"/>
+      <w:r>
+        <w:rPr>
+          <w:bCs/>
+          <w:i/>
+          <w:iCs/>
+          <w:color w:val="000000"/>
+          <w:sz w:val="22"/>
+          <w:szCs w:val="22"/>
+          <w:u w:color="0B5ED7"/>
+        </w:rPr>
+        <w:t>public</w:t>
+      </w:r>
+      <w:proofErr w:type="gramEnd"/>
+      <w:r>
+        <w:rPr>
+          <w:bCs/>
+          <w:i/>
+          <w:iCs/>
+          <w:color w:val="000000"/>
+          <w:sz w:val="22"/>
+          <w:szCs w:val="22"/>
+          <w:u w:color="0B5ED7"/>
+        </w:rPr>
+        <w:t xml:space="preserve"> String getAppLocalizedNAme();</w:t>
       </w:r>
     </w:p>
     <w:p>
@@ -12445,7 +13213,32 @@
           <w:u w:color="0B5ED7"/>
         </w:rPr>
         <w:br/>
-        <w:t>public String getMicrositeId();</w:t>
+      </w:r>
+      <w:proofErr w:type="gramStart"/>
+      <w:r>
+        <w:rPr>
+          <w:bCs/>
+          <w:i/>
+          <w:iCs/>
+          <w:color w:val="000000"/>
+          <w:sz w:val="22"/>
+          <w:szCs w:val="22"/>
+          <w:u w:color="0B5ED7"/>
+        </w:rPr>
+        <w:t>public</w:t>
+      </w:r>
+      <w:proofErr w:type="gramEnd"/>
+      <w:r>
+        <w:rPr>
+          <w:bCs/>
+          <w:i/>
+          <w:iCs/>
+          <w:color w:val="000000"/>
+          <w:sz w:val="22"/>
+          <w:szCs w:val="22"/>
+          <w:u w:color="0B5ED7"/>
+        </w:rPr>
+        <w:t xml:space="preserve"> String getMicrositeId();</w:t>
       </w:r>
     </w:p>
     <w:p>
@@ -12611,6 +13404,7 @@
         </w:rPr>
         <w:br/>
       </w:r>
+      <w:proofErr w:type="gramStart"/>
       <w:r>
         <w:rPr>
           <w:bCs/>
@@ -12621,7 +13415,20 @@
           <w:szCs w:val="22"/>
           <w:u w:color="0B5ED7"/>
         </w:rPr>
-        <w:t>public String getSector();</w:t>
+        <w:t>public</w:t>
+      </w:r>
+      <w:proofErr w:type="gramEnd"/>
+      <w:r>
+        <w:rPr>
+          <w:bCs/>
+          <w:i/>
+          <w:iCs/>
+          <w:color w:val="000000"/>
+          <w:sz w:val="22"/>
+          <w:szCs w:val="22"/>
+          <w:u w:color="0B5ED7"/>
+        </w:rPr>
+        <w:t xml:space="preserve"> String getSector();</w:t>
       </w:r>
     </w:p>
     <w:p>
@@ -12884,8 +13691,9 @@
           <w:sz w:val="28"/>
           <w:szCs w:val="28"/>
         </w:rPr>
-        <w:t xml:space="preserve">Microsite ID should be  [a-zA-Z0-9]+ </w:t>
-      </w:r>
+        <w:t>Microsite ID should be</w:t>
+      </w:r>
+      <w:proofErr w:type="gramStart"/>
       <w:r>
         <w:rPr>
           <w:rFonts w:ascii="Calibri" w:hAnsi="Calibri" w:cs="Calibri"/>
@@ -12893,37 +13701,37 @@
           <w:sz w:val="28"/>
           <w:szCs w:val="28"/>
         </w:rPr>
-        <w:tab/>
-      </w:r>
-    </w:p>
-    <w:p>
-      <w:pPr>
+        <w:t>  [</w:t>
+      </w:r>
+      <w:proofErr w:type="gramEnd"/>
+      <w:r>
         <w:rPr>
           <w:rFonts w:ascii="Calibri" w:hAnsi="Calibri" w:cs="Calibri"/>
           <w:color w:val="000000" w:themeColor="text1"/>
           <w:sz w:val="28"/>
           <w:szCs w:val="28"/>
         </w:rPr>
-      </w:pPr>
-    </w:p>
-    <w:p>
-      <w:pPr>
+        <w:t xml:space="preserve">a-zA-Z0-9]+ </w:t>
+      </w:r>
+      <w:r>
         <w:rPr>
           <w:rFonts w:ascii="Calibri" w:hAnsi="Calibri" w:cs="Calibri"/>
           <w:color w:val="000000" w:themeColor="text1"/>
           <w:sz w:val="28"/>
           <w:szCs w:val="28"/>
         </w:rPr>
-      </w:pPr>
-      <w:r>
+        <w:tab/>
+      </w:r>
+    </w:p>
+    <w:p>
+      <w:pPr>
         <w:rPr>
           <w:rFonts w:ascii="Calibri" w:hAnsi="Calibri" w:cs="Calibri"/>
           <w:color w:val="000000" w:themeColor="text1"/>
           <w:sz w:val="28"/>
           <w:szCs w:val="28"/>
         </w:rPr>
-        <w:t>Sectors should be from B2C, B2B_HC, corporate, B2B_LI (Comparison should be case insensitive)</w:t>
-      </w:r>
+      </w:pPr>
     </w:p>
     <w:p>
       <w:pPr>
@@ -12934,25 +13742,25 @@
           <w:szCs w:val="28"/>
         </w:rPr>
       </w:pPr>
-    </w:p>
-    <w:p>
-      <w:pPr>
+      <w:r>
         <w:rPr>
           <w:rFonts w:ascii="Calibri" w:hAnsi="Calibri" w:cs="Calibri"/>
           <w:color w:val="000000" w:themeColor="text1"/>
           <w:sz w:val="28"/>
           <w:szCs w:val="28"/>
         </w:rPr>
-      </w:pPr>
-      <w:r>
+        <w:t>Sectors should be from B2C, B2B_HC, corporate, B2B_LI (Comparison should be case insensitive)</w:t>
+      </w:r>
+    </w:p>
+    <w:p>
+      <w:pPr>
         <w:rPr>
           <w:rFonts w:ascii="Calibri" w:hAnsi="Calibri" w:cs="Calibri"/>
           <w:color w:val="000000" w:themeColor="text1"/>
           <w:sz w:val="28"/>
           <w:szCs w:val="28"/>
         </w:rPr>
-        <w:t>App State should be from TEST, DEVELOPMENT, STAGING, ACCEPTANCE, PRODUCTION (Comparison should be case insensitive)</w:t>
-      </w:r>
+      </w:pPr>
     </w:p>
     <w:p>
       <w:pPr>
@@ -12963,25 +13771,25 @@
           <w:szCs w:val="28"/>
         </w:rPr>
       </w:pPr>
-    </w:p>
-    <w:p>
-      <w:pPr>
+      <w:r>
         <w:rPr>
           <w:rFonts w:ascii="Calibri" w:hAnsi="Calibri" w:cs="Calibri"/>
           <w:color w:val="000000" w:themeColor="text1"/>
           <w:sz w:val="28"/>
           <w:szCs w:val="28"/>
         </w:rPr>
-      </w:pPr>
-      <w:r>
+        <w:t>App State should be from TEST, DEVELOPMENT, STAGING, ACCEPTANCE, PRODUCTION (Comparison should be case insensitive)</w:t>
+      </w:r>
+    </w:p>
+    <w:p>
+      <w:pPr>
         <w:rPr>
           <w:rFonts w:ascii="Calibri" w:hAnsi="Calibri" w:cs="Calibri"/>
           <w:color w:val="000000" w:themeColor="text1"/>
           <w:sz w:val="28"/>
           <w:szCs w:val="28"/>
         </w:rPr>
-        <w:t>Service Discovery Environment should be from TEST, DEVELOPMENT, STAGING, ACCEPTANCE, PRODUCTION (Comparison should be case insensitive)</w:t>
-      </w:r>
+      </w:pPr>
     </w:p>
     <w:p>
       <w:pPr>
@@ -12992,24 +13800,63 @@
           <w:szCs w:val="28"/>
         </w:rPr>
       </w:pPr>
-    </w:p>
-    <w:p>
-      <w:pPr>
+      <w:r>
         <w:rPr>
           <w:rFonts w:ascii="Calibri" w:hAnsi="Calibri" w:cs="Calibri"/>
           <w:color w:val="000000" w:themeColor="text1"/>
           <w:sz w:val="28"/>
           <w:szCs w:val="28"/>
         </w:rPr>
-      </w:pPr>
-      <w:r>
+        <w:t>Service Discovery Environment should be from TEST, DEVELOPMENT, STAGING, ACCEPTANCE, PRODUCTION (Comparison should be case insensitive)</w:t>
+      </w:r>
+    </w:p>
+    <w:p>
+      <w:pPr>
         <w:rPr>
           <w:rFonts w:ascii="Calibri" w:hAnsi="Calibri" w:cs="Calibri"/>
           <w:color w:val="000000" w:themeColor="text1"/>
           <w:sz w:val="28"/>
           <w:szCs w:val="28"/>
         </w:rPr>
-        <w:t>App version should be  [0-9]+\.[0-9]+\.[0-9]+([_-].*)</w:t>
+      </w:pPr>
+    </w:p>
+    <w:p>
+      <w:pPr>
+        <w:rPr>
+          <w:rFonts w:ascii="Calibri" w:hAnsi="Calibri" w:cs="Calibri"/>
+          <w:color w:val="000000" w:themeColor="text1"/>
+          <w:sz w:val="28"/>
+          <w:szCs w:val="28"/>
+        </w:rPr>
+      </w:pPr>
+      <w:r>
+        <w:rPr>
+          <w:rFonts w:ascii="Calibri" w:hAnsi="Calibri" w:cs="Calibri"/>
+          <w:color w:val="000000" w:themeColor="text1"/>
+          <w:sz w:val="28"/>
+          <w:szCs w:val="28"/>
+        </w:rPr>
+        <w:t>App version should be</w:t>
+      </w:r>
+      <w:proofErr w:type="gramStart"/>
+      <w:r>
+        <w:rPr>
+          <w:rFonts w:ascii="Calibri" w:hAnsi="Calibri" w:cs="Calibri"/>
+          <w:color w:val="000000" w:themeColor="text1"/>
+          <w:sz w:val="28"/>
+          <w:szCs w:val="28"/>
+        </w:rPr>
+        <w:t>  [</w:t>
+      </w:r>
+      <w:proofErr w:type="gramEnd"/>
+      <w:r>
+        <w:rPr>
+          <w:rFonts w:ascii="Calibri" w:hAnsi="Calibri" w:cs="Calibri"/>
+          <w:color w:val="000000" w:themeColor="text1"/>
+          <w:sz w:val="28"/>
+          <w:szCs w:val="28"/>
+        </w:rPr>
+        <w:t>0-9]+\.[0-9]+\.[0-9]+([_-].*)</w:t>
       </w:r>
     </w:p>
     <w:p>
@@ -13367,7 +14214,6 @@
           <w:bdr w:val="nil"/>
           <w:lang w:val="de-DE"/>
         </w:rPr>
-        <w:lastRenderedPageBreak/>
         <w:t>getServiceUrlWithLanguagePreference will get the URL’s from the response filtering with given ServiceID. The listener, OnGetServiceUrlListener will get the results back.</w:t>
       </w:r>
     </w:p>
@@ -13897,6 +14743,7 @@
           <w:bdr w:val="nil"/>
           <w:lang w:val="de-DE"/>
         </w:rPr>
+        <w:lastRenderedPageBreak/>
         <w:t>void getServicesWithCountryPreference(String serviceIds, OnGetServicesListener listener);</w:t>
       </w:r>
     </w:p>
@@ -13943,7 +14790,6 @@
           <w:bdr w:val="nil"/>
           <w:lang w:val="de-DE"/>
         </w:rPr>
-        <w:lastRenderedPageBreak/>
         <w:t>getServicesWithCountryPreference will get the URL’s from the response filtering with given ServiceID. The listener, OnGetServicesListener will get the results back.</w:t>
       </w:r>
     </w:p>
@@ -14245,8 +15091,6 @@
         </w:rPr>
         <w:t>Internal</w:t>
       </w:r>
-      <w:bookmarkStart w:id="31" w:name="_GoBack"/>
-      <w:bookmarkEnd w:id="31"/>
       <w:r>
         <w:rPr>
           <w:b/>
@@ -14677,6 +15521,15 @@
           <w:szCs w:val="27"/>
         </w:rPr>
         <w:br/>
+      </w:r>
+      <w:r>
+        <w:rPr>
+          <w:rFonts w:ascii="Courier New" w:hAnsi="Courier New" w:cs="Courier New"/>
+          <w:color w:val="CC7832"/>
+          <w:sz w:val="27"/>
+          <w:szCs w:val="27"/>
+        </w:rPr>
+        <w:lastRenderedPageBreak/>
         <w:t xml:space="preserve">    </w:t>
       </w:r>
       <w:r>
@@ -14769,15 +15622,6 @@
           <w:szCs w:val="27"/>
         </w:rPr>
         <w:br/>
-      </w:r>
-      <w:r>
-        <w:rPr>
-          <w:rFonts w:ascii="Courier New" w:hAnsi="Courier New" w:cs="Courier New"/>
-          <w:color w:val="6A8759"/>
-          <w:sz w:val="27"/>
-          <w:szCs w:val="27"/>
-        </w:rPr>
-        <w:lastRenderedPageBreak/>
         <w:t xml:space="preserve">  </w:t>
       </w:r>
       <w:r>
@@ -15535,6 +16379,7 @@
         </w:rPr>
         <w:t xml:space="preserve"> </w:t>
       </w:r>
+      <w:proofErr w:type="gramStart"/>
       <w:r>
         <w:rPr>
           <w:rFonts w:eastAsia="Times New Roman"/>
@@ -15542,7 +16387,17 @@
           <w:sz w:val="27"/>
           <w:szCs w:val="27"/>
         </w:rPr>
-        <w:t xml:space="preserve">boolean </w:t>
+        <w:t>boolean</w:t>
+      </w:r>
+      <w:proofErr w:type="gramEnd"/>
+      <w:r>
+        <w:rPr>
+          <w:rFonts w:eastAsia="Times New Roman"/>
+          <w:color w:val="CC7832"/>
+          <w:sz w:val="27"/>
+          <w:szCs w:val="27"/>
+        </w:rPr>
+        <w:t xml:space="preserve"> </w:t>
       </w:r>
       <w:r>
         <w:rPr>
@@ -15728,6 +16583,7 @@
           <w:szCs w:val="24"/>
           <w:lang w:val="en-GB"/>
         </w:rPr>
+        <w:lastRenderedPageBreak/>
         <w:t>The return value is true/ false.</w:t>
       </w:r>
     </w:p>
@@ -15822,7 +16678,25 @@
           <w:szCs w:val="24"/>
           <w:lang w:val="en-GB"/>
         </w:rPr>
-        <w:t xml:space="preserve"> boolean success = mConfigInterface.setPropertyForKey (“UR”, “newKey”, “newvalue”, configError);</w:t>
+        <w:t xml:space="preserve"> </w:t>
+      </w:r>
+      <w:proofErr w:type="gramStart"/>
+      <w:r>
+        <w:rPr>
+          <w:rFonts w:eastAsiaTheme="minorEastAsia" w:cs="Arial"/>
+          <w:szCs w:val="24"/>
+          <w:lang w:val="en-GB"/>
+        </w:rPr>
+        <w:t>boolean</w:t>
+      </w:r>
+      <w:proofErr w:type="gramEnd"/>
+      <w:r>
+        <w:rPr>
+          <w:rFonts w:eastAsiaTheme="minorEastAsia" w:cs="Arial"/>
+          <w:szCs w:val="24"/>
+          <w:lang w:val="en-GB"/>
+        </w:rPr>
+        <w:t xml:space="preserve"> success = mConfigInterface.setPropertyForKey (“UR”, “newKey”, “newvalue”, configError);</w:t>
       </w:r>
     </w:p>
     <w:p>
@@ -15865,7 +16739,27 @@
           <w:szCs w:val="24"/>
           <w:lang w:val="en-GB"/>
         </w:rPr>
-        <w:t>ConfigError can be: {Invalid Key, GroupNotExists, KeyNotExists, ErrorKeyExists, Fatal Error, DeviceStoreError   , NoDataFoundForKey}</w:t>
+        <w:t xml:space="preserve">ConfigError can be: {Invalid Key, GroupNotExists, KeyNotExists, ErrorKeyExists, Fatal Error, DeviceStoreError   , </w:t>
+      </w:r>
+      <w:proofErr w:type="gramStart"/>
+      <w:r>
+        <w:rPr>
+          <w:rFonts w:eastAsiaTheme="minorEastAsia" w:cs="Arial"/>
+          <w:b/>
+          <w:szCs w:val="24"/>
+          <w:lang w:val="en-GB"/>
+        </w:rPr>
+        <w:t>NoDataFoundForKey</w:t>
+      </w:r>
+      <w:proofErr w:type="gramEnd"/>
+      <w:r>
+        <w:rPr>
+          <w:rFonts w:eastAsiaTheme="minorEastAsia" w:cs="Arial"/>
+          <w:b/>
+          <w:szCs w:val="24"/>
+          <w:lang w:val="en-GB"/>
+        </w:rPr>
+        <w:t>}</w:t>
       </w:r>
     </w:p>
     <w:p>
@@ -16021,8 +16915,13 @@
         </w:numPr>
         <w:contextualSpacing w:val="0"/>
       </w:pPr>
-      <w:r>
-        <w:t>app version: [a-zA-Z0-9_./-]+</w:t>
+      <w:proofErr w:type="gramStart"/>
+      <w:r>
+        <w:t>app</w:t>
+      </w:r>
+      <w:proofErr w:type="gramEnd"/>
+      <w:r>
+        <w:t xml:space="preserve"> version: [a-zA-Z0-9_./-]+</w:t>
       </w:r>
     </w:p>
     <w:p>
@@ -16087,6 +16986,7 @@
           <w:szCs w:val="27"/>
         </w:rPr>
       </w:pPr>
+      <w:proofErr w:type="gramStart"/>
       <w:r>
         <w:rPr>
           <w:rFonts w:eastAsia="Times New Roman"/>
@@ -16094,7 +16994,17 @@
           <w:sz w:val="27"/>
           <w:szCs w:val="27"/>
         </w:rPr>
-        <w:t xml:space="preserve">boolean </w:t>
+        <w:t>boolean</w:t>
+      </w:r>
+      <w:proofErr w:type="gramEnd"/>
+      <w:r>
+        <w:rPr>
+          <w:rFonts w:eastAsia="Times New Roman"/>
+          <w:color w:val="CC7832"/>
+          <w:sz w:val="27"/>
+          <w:szCs w:val="27"/>
+        </w:rPr>
+        <w:t xml:space="preserve"> </w:t>
       </w:r>
       <w:r>
         <w:rPr>
@@ -16260,6 +17170,7 @@
         </w:rPr>
         <w:t xml:space="preserve"> </w:t>
       </w:r>
+      <w:proofErr w:type="gramStart"/>
       <w:r>
         <w:rPr>
           <w:rFonts w:eastAsia="Times New Roman"/>
@@ -16276,7 +17187,17 @@
           <w:sz w:val="27"/>
           <w:szCs w:val="27"/>
         </w:rPr>
-        <w:t>(String key</w:t>
+        <w:t>(</w:t>
+      </w:r>
+      <w:proofErr w:type="gramEnd"/>
+      <w:r>
+        <w:rPr>
+          <w:rFonts w:eastAsia="Times New Roman"/>
+          <w:color w:val="A9B7C6"/>
+          <w:sz w:val="27"/>
+          <w:szCs w:val="27"/>
+        </w:rPr>
+        <w:t>String key</w:t>
       </w:r>
       <w:r>
         <w:rPr>
@@ -16422,6 +17343,7 @@
           <w:szCs w:val="24"/>
           <w:lang w:val="en-GB"/>
         </w:rPr>
+        <w:lastRenderedPageBreak/>
         <w:t>Example usage of this method:</w:t>
       </w:r>
     </w:p>
@@ -16471,7 +17393,6 @@
           <w:szCs w:val="24"/>
           <w:lang w:val="en-GB"/>
         </w:rPr>
-        <w:lastRenderedPageBreak/>
         <w:t xml:space="preserve"> Object object = mConfigInterface.getPropertyForKey (“appidentity.appState”, “appinfra”, configError);</w:t>
       </w:r>
     </w:p>
@@ -16731,6 +17652,7 @@
         </w:rPr>
         <w:t xml:space="preserve">Eg. </w:t>
       </w:r>
+      <w:proofErr w:type="gramStart"/>
       <w:r>
         <w:rPr>
           <w:rFonts w:eastAsia="Times New Roman"/>
@@ -16744,6 +17666,7 @@
         </w:rPr>
         <w:t>import</w:t>
       </w:r>
+      <w:proofErr w:type="gramEnd"/>
       <w:r>
         <w:rPr>
           <w:rFonts w:eastAsia="Times New Roman"/>
@@ -16881,19 +17804,9 @@
           <w:szCs w:val="24"/>
           <w:lang w:val="en-GB"/>
         </w:rPr>
-        <w:t xml:space="preserve">If http url is passed to any of above requests then </w:t>
-      </w:r>
-      <w:r>
-        <w:rPr>
-          <w:rFonts w:ascii="Arial" w:eastAsiaTheme="minorEastAsia" w:hAnsi="Arial" w:cs="Arial"/>
-          <w:b/>
-          <w:bCs/>
-          <w:sz w:val="24"/>
-          <w:szCs w:val="24"/>
-          <w:lang w:val="en-GB"/>
-        </w:rPr>
-        <w:t>HttpForbiddenException</w:t>
-      </w:r>
+        <w:t xml:space="preserve">If http </w:t>
+      </w:r>
+      <w:proofErr w:type="gramStart"/>
       <w:r>
         <w:rPr>
           <w:rFonts w:ascii="Arial" w:eastAsiaTheme="minorEastAsia" w:hAnsi="Arial" w:cs="Arial"/>
@@ -16901,8 +17814,9 @@
           <w:szCs w:val="24"/>
           <w:lang w:val="en-GB"/>
         </w:rPr>
-        <w:t xml:space="preserve"> is thrown</w:t>
-      </w:r>
+        <w:t>url</w:t>
+      </w:r>
+      <w:proofErr w:type="gramEnd"/>
       <w:r>
         <w:rPr>
           <w:rFonts w:ascii="Arial" w:eastAsiaTheme="minorEastAsia" w:hAnsi="Arial" w:cs="Arial"/>
@@ -16910,6 +17824,35 @@
           <w:szCs w:val="24"/>
           <w:lang w:val="en-GB"/>
         </w:rPr>
+        <w:t xml:space="preserve"> is passed to any of above requests then </w:t>
+      </w:r>
+      <w:r>
+        <w:rPr>
+          <w:rFonts w:ascii="Arial" w:eastAsiaTheme="minorEastAsia" w:hAnsi="Arial" w:cs="Arial"/>
+          <w:b/>
+          <w:bCs/>
+          <w:sz w:val="24"/>
+          <w:szCs w:val="24"/>
+          <w:lang w:val="en-GB"/>
+        </w:rPr>
+        <w:t>HttpForbiddenException</w:t>
+      </w:r>
+      <w:r>
+        <w:rPr>
+          <w:rFonts w:ascii="Arial" w:eastAsiaTheme="minorEastAsia" w:hAnsi="Arial" w:cs="Arial"/>
+          <w:sz w:val="24"/>
+          <w:szCs w:val="24"/>
+          <w:lang w:val="en-GB"/>
+        </w:rPr>
+        <w:t xml:space="preserve"> is thrown</w:t>
+      </w:r>
+      <w:r>
+        <w:rPr>
+          <w:rFonts w:ascii="Arial" w:eastAsiaTheme="minorEastAsia" w:hAnsi="Arial" w:cs="Arial"/>
+          <w:sz w:val="24"/>
+          <w:szCs w:val="24"/>
+          <w:lang w:val="en-GB"/>
+        </w:rPr>
         <w:t>.</w:t>
       </w:r>
     </w:p>
@@ -16978,32 +17921,60 @@
           <w:szCs w:val="24"/>
           <w:lang w:val="en-GB"/>
         </w:rPr>
-        <w:t>need to call setShouldCache method on StringRequest, JsonObjectRequest, ImageRequest &amp; Custom Request.</w:t>
-      </w:r>
-    </w:p>
-    <w:p>
-      <w:pPr>
+        <w:t xml:space="preserve">need to call setShouldCache method on StringRequest, JsonObjectRequest, </w:t>
+      </w:r>
+      <w:proofErr w:type="gramStart"/>
+      <w:r>
         <w:rPr>
           <w:rFonts w:eastAsiaTheme="minorEastAsia" w:cs="Arial"/>
           <w:szCs w:val="24"/>
           <w:lang w:val="en-GB"/>
         </w:rPr>
-      </w:pPr>
+        <w:t>ImageRequest</w:t>
+      </w:r>
+      <w:proofErr w:type="gramEnd"/>
       <w:r>
         <w:rPr>
           <w:rFonts w:eastAsiaTheme="minorEastAsia" w:cs="Arial"/>
           <w:szCs w:val="24"/>
           <w:lang w:val="en-GB"/>
         </w:rPr>
+        <w:t xml:space="preserve"> &amp; Custom Request.</w:t>
+      </w:r>
+    </w:p>
+    <w:p>
+      <w:pPr>
+        <w:rPr>
+          <w:rFonts w:eastAsiaTheme="minorEastAsia" w:cs="Arial"/>
+          <w:szCs w:val="24"/>
+          <w:lang w:val="en-GB"/>
+        </w:rPr>
+      </w:pPr>
+      <w:r>
+        <w:rPr>
+          <w:rFonts w:eastAsiaTheme="minorEastAsia" w:cs="Arial"/>
+          <w:szCs w:val="24"/>
+          <w:lang w:val="en-GB"/>
+        </w:rPr>
         <w:t xml:space="preserve">Eg. </w:t>
       </w:r>
+      <w:proofErr w:type="gramStart"/>
       <w:r>
         <w:rPr>
           <w:rFonts w:eastAsiaTheme="minorEastAsia" w:cs="Arial"/>
           <w:szCs w:val="24"/>
           <w:lang w:val="en-GB"/>
         </w:rPr>
-        <w:t>StringRequest.setShouldCache(false); // set false to disable cache</w:t>
+        <w:t>StringRequest.setShouldCache(</w:t>
+      </w:r>
+      <w:proofErr w:type="gramEnd"/>
+      <w:r>
+        <w:rPr>
+          <w:rFonts w:eastAsiaTheme="minorEastAsia" w:cs="Arial"/>
+          <w:szCs w:val="24"/>
+          <w:lang w:val="en-GB"/>
+        </w:rPr>
+        <w:t>false); // set false to disable cache</w:t>
       </w:r>
     </w:p>
     <w:p>
@@ -17535,6 +18506,7 @@
           <w:lang w:val="en-GB"/>
         </w:rPr>
       </w:pPr>
+      <w:proofErr w:type="gramStart"/>
       <w:r>
         <w:rPr>
           <w:rFonts w:eastAsiaTheme="minorEastAsia" w:cs="Arial"/>
@@ -17543,7 +18515,18 @@
           <w:szCs w:val="24"/>
           <w:lang w:val="en-GB"/>
         </w:rPr>
-        <w:t>public RequestQueue getRequestQueue();</w:t>
+        <w:t>public</w:t>
+      </w:r>
+      <w:proofErr w:type="gramEnd"/>
+      <w:r>
+        <w:rPr>
+          <w:rFonts w:eastAsiaTheme="minorEastAsia" w:cs="Arial"/>
+          <w:b/>
+          <w:bCs/>
+          <w:szCs w:val="24"/>
+          <w:lang w:val="en-GB"/>
+        </w:rPr>
+        <w:t xml:space="preserve"> RequestQueue getRequestQueue();</w:t>
       </w:r>
       <w:r>
         <w:rPr>
@@ -17635,7 +18618,18 @@
           <w:szCs w:val="18"/>
           <w:lang w:bidi="hi-IN"/>
         </w:rPr>
-        <w:t>= AppInfraApplication.</w:t>
+        <w:t xml:space="preserve">= </w:t>
+      </w:r>
+      <w:proofErr w:type="gramStart"/>
+      <w:r>
+        <w:rPr>
+          <w:rFonts w:ascii="Courier New" w:hAnsi="Courier New" w:cs="Courier New"/>
+          <w:color w:val="000000"/>
+          <w:sz w:val="18"/>
+          <w:szCs w:val="18"/>
+          <w:lang w:bidi="hi-IN"/>
+        </w:rPr>
+        <w:t>AppInfraApplication.</w:t>
       </w:r>
       <w:r>
         <w:rPr>
@@ -17657,7 +18651,18 @@
           <w:szCs w:val="18"/>
           <w:lang w:bidi="hi-IN"/>
         </w:rPr>
-        <w:t>.getRestClient();</w:t>
+        <w:t>.getRestClient(</w:t>
+      </w:r>
+      <w:proofErr w:type="gramEnd"/>
+      <w:r>
+        <w:rPr>
+          <w:rFonts w:ascii="Courier New" w:hAnsi="Courier New" w:cs="Courier New"/>
+          <w:color w:val="000000"/>
+          <w:sz w:val="18"/>
+          <w:szCs w:val="18"/>
+          <w:lang w:bidi="hi-IN"/>
+        </w:rPr>
+        <w:t>);</w:t>
       </w:r>
     </w:p>
     <w:p>
@@ -17719,6 +18724,7 @@
           <w:lang w:bidi="hi-IN"/>
         </w:rPr>
       </w:pPr>
+      <w:proofErr w:type="gramStart"/>
       <w:r>
         <w:rPr>
           <w:rFonts w:ascii="Courier New" w:hAnsi="Courier New" w:cs="Courier New"/>
@@ -17739,7 +18745,18 @@
           <w:szCs w:val="18"/>
           <w:lang w:bidi="hi-IN"/>
         </w:rPr>
-        <w:t>.getRequestQueue().add(mStringRequest);</w:t>
+        <w:t>.getRequestQueue(</w:t>
+      </w:r>
+      <w:proofErr w:type="gramEnd"/>
+      <w:r>
+        <w:rPr>
+          <w:rFonts w:ascii="Courier New" w:hAnsi="Courier New" w:cs="Courier New"/>
+          <w:color w:val="000000"/>
+          <w:sz w:val="18"/>
+          <w:szCs w:val="18"/>
+          <w:lang w:bidi="hi-IN"/>
+        </w:rPr>
+        <w:t>).add(mStringRequest);</w:t>
       </w:r>
     </w:p>
     <w:p>
@@ -18338,7 +19355,29 @@
           <w:szCs w:val="18"/>
           <w:lang w:bidi="hi-IN"/>
         </w:rPr>
-        <w:t>Network network = getNetwork();</w:t>
+        <w:t xml:space="preserve">Network network = </w:t>
+      </w:r>
+      <w:proofErr w:type="gramStart"/>
+      <w:r>
+        <w:rPr>
+          <w:rFonts w:ascii="Courier New" w:hAnsi="Courier New" w:cs="Courier New"/>
+          <w:color w:val="000000"/>
+          <w:sz w:val="18"/>
+          <w:szCs w:val="18"/>
+          <w:lang w:bidi="hi-IN"/>
+        </w:rPr>
+        <w:t>getNetwork(</w:t>
+      </w:r>
+      <w:proofErr w:type="gramEnd"/>
+      <w:r>
+        <w:rPr>
+          <w:rFonts w:ascii="Courier New" w:hAnsi="Courier New" w:cs="Courier New"/>
+          <w:color w:val="000000"/>
+          <w:sz w:val="18"/>
+          <w:szCs w:val="18"/>
+          <w:lang w:bidi="hi-IN"/>
+        </w:rPr>
+        <w:t>);</w:t>
       </w:r>
       <w:r>
         <w:rPr>
@@ -18677,6 +19716,7 @@
           <w:lang w:val="en-GB"/>
         </w:rPr>
       </w:pPr>
+      <w:proofErr w:type="gramStart"/>
       <w:r>
         <w:rPr>
           <w:rFonts w:eastAsiaTheme="minorEastAsia" w:cs="Arial"/>
@@ -18685,7 +19725,18 @@
           <w:szCs w:val="24"/>
           <w:lang w:val="en-GB"/>
         </w:rPr>
-        <w:t>public HashMap&lt;String, String&gt; setTokenProvider(TokenProviderInterface provider);</w:t>
+        <w:t>public</w:t>
+      </w:r>
+      <w:proofErr w:type="gramEnd"/>
+      <w:r>
+        <w:rPr>
+          <w:rFonts w:eastAsiaTheme="minorEastAsia" w:cs="Arial"/>
+          <w:b/>
+          <w:bCs/>
+          <w:szCs w:val="24"/>
+          <w:lang w:val="en-GB"/>
+        </w:rPr>
+        <w:t xml:space="preserve"> HashMap&lt;String, String&gt; setTokenProvider(TokenProviderInterface provider);</w:t>
       </w:r>
     </w:p>
     <w:p>
@@ -18783,7 +19834,25 @@
           <w:szCs w:val="24"/>
           <w:lang w:val="en-GB"/>
         </w:rPr>
-        <w:t xml:space="preserve">inside getHeaders() mthod </w:t>
+        <w:t xml:space="preserve">inside </w:t>
+      </w:r>
+      <w:proofErr w:type="gramStart"/>
+      <w:r>
+        <w:rPr>
+          <w:rFonts w:eastAsiaTheme="minorEastAsia" w:cs="Arial"/>
+          <w:szCs w:val="24"/>
+          <w:lang w:val="en-GB"/>
+        </w:rPr>
+        <w:t>getHeaders(</w:t>
+      </w:r>
+      <w:proofErr w:type="gramEnd"/>
+      <w:r>
+        <w:rPr>
+          <w:rFonts w:eastAsiaTheme="minorEastAsia" w:cs="Arial"/>
+          <w:szCs w:val="24"/>
+          <w:lang w:val="en-GB"/>
+        </w:rPr>
+        <w:t xml:space="preserve">) mthod </w:t>
       </w:r>
       <w:r>
         <w:rPr>
@@ -19407,6 +20476,1119 @@
           <w:t>https://atlas.natlab.research.philips.com/bitbucket/projects/MAIL/repos/app-infra_android/browse/Source/DemoApp/app/src/main/java/com/philips/platform/appinfra/demo/RestClientActivity.java?at=refs%2Fheads%2FDevelop</w:t>
         </w:r>
       </w:hyperlink>
+    </w:p>
+    <w:p>
+      <w:pPr>
+        <w:pStyle w:val="BodyText"/>
+        <w:rPr>
+          <w:rFonts w:eastAsiaTheme="minorEastAsia" w:cs="Arial"/>
+          <w:szCs w:val="24"/>
+          <w:lang w:val="en-GB"/>
+        </w:rPr>
+      </w:pPr>
+    </w:p>
+    <w:p>
+      <w:pPr>
+        <w:pStyle w:val="BodyText"/>
+        <w:rPr>
+          <w:rFonts w:eastAsiaTheme="minorEastAsia" w:cs="Arial"/>
+          <w:b/>
+          <w:szCs w:val="24"/>
+          <w:lang w:val="en-GB"/>
+        </w:rPr>
+      </w:pPr>
+      <w:r>
+        <w:rPr>
+          <w:rFonts w:eastAsiaTheme="minorEastAsia" w:cs="Arial"/>
+          <w:b/>
+          <w:szCs w:val="24"/>
+          <w:lang w:val="en-GB"/>
+        </w:rPr>
+        <w:t>A/B Testing</w:t>
+      </w:r>
+      <w:r>
+        <w:rPr>
+          <w:rFonts w:eastAsiaTheme="minorEastAsia" w:cs="Arial"/>
+          <w:b/>
+          <w:szCs w:val="24"/>
+          <w:lang w:val="en-GB"/>
+        </w:rPr>
+        <w:t>:</w:t>
+      </w:r>
+    </w:p>
+    <w:p>
+      <w:pPr>
+        <w:rPr>
+          <w:rFonts w:cs="Arial"/>
+          <w:color w:val="000000"/>
+          <w:sz w:val="18"/>
+          <w:szCs w:val="18"/>
+        </w:rPr>
+      </w:pPr>
+    </w:p>
+    <w:p>
+      <w:pPr>
+        <w:rPr>
+          <w:rFonts w:cs="Arial"/>
+          <w:color w:val="000000"/>
+          <w:szCs w:val="24"/>
+        </w:rPr>
+      </w:pPr>
+      <w:r>
+        <w:rPr>
+          <w:rFonts w:cs="Arial"/>
+          <w:color w:val="000000"/>
+          <w:szCs w:val="24"/>
+        </w:rPr>
+        <w:t>A/B (Alpha/Beta) testing feature is to facilitate the other micro apps or vertical application to make a choice of their Application flow to be considered for execution. It could be an alternate UI flow, Theme settings etc.</w:t>
+      </w:r>
+    </w:p>
+    <w:p>
+      <w:pPr>
+        <w:rPr>
+          <w:rFonts w:cs="Arial"/>
+          <w:color w:val="000000"/>
+          <w:szCs w:val="24"/>
+        </w:rPr>
+      </w:pPr>
+    </w:p>
+    <w:p>
+      <w:pPr>
+        <w:rPr>
+          <w:rFonts w:cs="Arial"/>
+          <w:color w:val="000000"/>
+          <w:szCs w:val="24"/>
+        </w:rPr>
+      </w:pPr>
+      <w:r>
+        <w:rPr>
+          <w:rFonts w:cs="Arial"/>
+          <w:color w:val="000000"/>
+          <w:szCs w:val="24"/>
+        </w:rPr>
+        <w:t>The A/B library will use ADOBE SDK which in turn will talk to Test and Target infrastructure to retrieve the flow ID's for a given flow keys. These keys will come from the other micro apps via the interface exposed by the A/B library component. </w:t>
+      </w:r>
+    </w:p>
+    <w:p>
+      <w:pPr>
+        <w:rPr>
+          <w:rFonts w:cs="Arial"/>
+          <w:color w:val="000000"/>
+          <w:szCs w:val="24"/>
+        </w:rPr>
+      </w:pPr>
+    </w:p>
+    <w:p>
+      <w:pPr>
+        <w:rPr>
+          <w:rFonts w:cs="Arial"/>
+          <w:color w:val="000000"/>
+          <w:szCs w:val="24"/>
+        </w:rPr>
+      </w:pPr>
+      <w:r>
+        <w:rPr>
+          <w:rFonts w:cs="Arial"/>
+          <w:color w:val="000000"/>
+          <w:szCs w:val="24"/>
+        </w:rPr>
+        <w:t>A/B will expose an API to receive the Key. So the A/B will handover the key to the API exposed by Adobe and expect a value in return. This value is then handed over to the calling application.</w:t>
+      </w:r>
+    </w:p>
+    <w:p>
+      <w:pPr>
+        <w:rPr>
+          <w:rFonts w:cs="Arial"/>
+          <w:color w:val="000000"/>
+          <w:szCs w:val="24"/>
+        </w:rPr>
+      </w:pPr>
+    </w:p>
+    <w:p>
+      <w:pPr>
+        <w:rPr>
+          <w:rFonts w:cs="Arial"/>
+          <w:color w:val="000000"/>
+          <w:szCs w:val="24"/>
+        </w:rPr>
+      </w:pPr>
+      <w:r>
+        <w:rPr>
+          <w:rFonts w:cs="Arial"/>
+          <w:color w:val="000000"/>
+          <w:szCs w:val="24"/>
+        </w:rPr>
+        <w:t>API’s:</w:t>
+      </w:r>
+    </w:p>
+    <w:p>
+      <w:pPr>
+        <w:rPr>
+          <w:rFonts w:cs="Arial"/>
+          <w:color w:val="000000"/>
+          <w:szCs w:val="24"/>
+        </w:rPr>
+      </w:pPr>
+    </w:p>
+    <w:p>
+      <w:pPr>
+        <w:rPr>
+          <w:rFonts w:cs="Arial"/>
+          <w:color w:val="000000"/>
+          <w:szCs w:val="24"/>
+        </w:rPr>
+      </w:pPr>
+    </w:p>
+    <w:p>
+      <w:pPr>
+        <w:shd w:val="clear" w:color="auto" w:fill="2B2B2B"/>
+        <w:tabs>
+          <w:tab w:val="left" w:pos="916"/>
+          <w:tab w:val="left" w:pos="1832"/>
+          <w:tab w:val="left" w:pos="2748"/>
+          <w:tab w:val="left" w:pos="3664"/>
+          <w:tab w:val="left" w:pos="4580"/>
+          <w:tab w:val="left" w:pos="5496"/>
+          <w:tab w:val="left" w:pos="6412"/>
+          <w:tab w:val="left" w:pos="7328"/>
+          <w:tab w:val="left" w:pos="8244"/>
+          <w:tab w:val="left" w:pos="9160"/>
+          <w:tab w:val="left" w:pos="10076"/>
+          <w:tab w:val="left" w:pos="10992"/>
+          <w:tab w:val="left" w:pos="11908"/>
+          <w:tab w:val="left" w:pos="12824"/>
+          <w:tab w:val="left" w:pos="13740"/>
+          <w:tab w:val="left" w:pos="14656"/>
+        </w:tabs>
+        <w:rPr>
+          <w:rFonts w:ascii="Courier New" w:hAnsi="Courier New" w:cs="Courier New"/>
+          <w:color w:val="A9B7C6"/>
+          <w:sz w:val="27"/>
+          <w:szCs w:val="27"/>
+        </w:rPr>
+      </w:pPr>
+      <w:proofErr w:type="gramStart"/>
+      <w:r>
+        <w:rPr>
+          <w:rFonts w:ascii="Courier New" w:hAnsi="Courier New" w:cs="Courier New"/>
+          <w:color w:val="CC7832"/>
+          <w:sz w:val="27"/>
+          <w:szCs w:val="27"/>
+        </w:rPr>
+        <w:t>1)</w:t>
+      </w:r>
+      <w:r>
+        <w:rPr>
+          <w:rFonts w:ascii="Courier New" w:hAnsi="Courier New" w:cs="Courier New"/>
+          <w:color w:val="CC7832"/>
+          <w:sz w:val="27"/>
+          <w:szCs w:val="27"/>
+        </w:rPr>
+        <w:t>void</w:t>
+      </w:r>
+      <w:proofErr w:type="gramEnd"/>
+      <w:r>
+        <w:rPr>
+          <w:rFonts w:ascii="Courier New" w:hAnsi="Courier New" w:cs="Courier New"/>
+          <w:color w:val="CC7832"/>
+          <w:sz w:val="27"/>
+          <w:szCs w:val="27"/>
+        </w:rPr>
+        <w:t xml:space="preserve"> </w:t>
+      </w:r>
+      <w:r>
+        <w:rPr>
+          <w:rFonts w:ascii="Courier New" w:hAnsi="Courier New" w:cs="Courier New"/>
+          <w:color w:val="A9B7C6"/>
+          <w:sz w:val="27"/>
+          <w:szCs w:val="27"/>
+          <w:shd w:val="clear" w:color="auto" w:fill="344134"/>
+        </w:rPr>
+        <w:t>updateCache</w:t>
+      </w:r>
+      <w:r>
+        <w:rPr>
+          <w:rFonts w:ascii="Courier New" w:hAnsi="Courier New" w:cs="Courier New"/>
+          <w:color w:val="A9B7C6"/>
+          <w:sz w:val="27"/>
+          <w:szCs w:val="27"/>
+        </w:rPr>
+        <w:t>(OnRefreshListener listener)</w:t>
+      </w:r>
+      <w:r>
+        <w:rPr>
+          <w:rFonts w:ascii="Courier New" w:hAnsi="Courier New" w:cs="Courier New"/>
+          <w:color w:val="CC7832"/>
+          <w:sz w:val="27"/>
+          <w:szCs w:val="27"/>
+        </w:rPr>
+        <w:t>;</w:t>
+      </w:r>
+    </w:p>
+    <w:p>
+      <w:pPr>
+        <w:rPr>
+          <w:rFonts w:cs="Arial"/>
+          <w:color w:val="000000"/>
+          <w:szCs w:val="24"/>
+        </w:rPr>
+      </w:pPr>
+    </w:p>
+    <w:p>
+      <w:pPr>
+        <w:rPr>
+          <w:rFonts w:cs="Arial"/>
+          <w:color w:val="000000"/>
+          <w:szCs w:val="24"/>
+        </w:rPr>
+      </w:pPr>
+    </w:p>
+    <w:p>
+      <w:pPr>
+        <w:rPr>
+          <w:rFonts w:cs="Arial"/>
+          <w:color w:val="000000"/>
+          <w:szCs w:val="24"/>
+        </w:rPr>
+      </w:pPr>
+      <w:r>
+        <w:rPr>
+          <w:rFonts w:cs="Arial"/>
+          <w:color w:val="000000"/>
+          <w:szCs w:val="24"/>
+        </w:rPr>
+        <w:t> </w:t>
+      </w:r>
+      <w:r>
+        <w:rPr>
+          <w:rFonts w:cs="Arial"/>
+          <w:color w:val="000000"/>
+          <w:szCs w:val="24"/>
+        </w:rPr>
+        <w:t>This API downloads the experience</w:t>
+      </w:r>
+      <w:r>
+        <w:rPr>
+          <w:rFonts w:cs="Arial"/>
+          <w:color w:val="000000"/>
+          <w:szCs w:val="24"/>
+        </w:rPr>
+        <w:t xml:space="preserve"> value</w:t>
+      </w:r>
+      <w:r>
+        <w:rPr>
+          <w:rFonts w:cs="Arial"/>
+          <w:color w:val="000000"/>
+          <w:szCs w:val="24"/>
+        </w:rPr>
+        <w:t xml:space="preserve"> from the </w:t>
+      </w:r>
+      <w:r>
+        <w:rPr>
+          <w:rFonts w:cs="Arial"/>
+          <w:color w:val="000000"/>
+          <w:szCs w:val="24"/>
+        </w:rPr>
+        <w:t xml:space="preserve">server. Test names should be mentioned in the Appconfiguration. </w:t>
+      </w:r>
+    </w:p>
+    <w:p>
+      <w:pPr>
+        <w:rPr>
+          <w:rFonts w:cs="Arial"/>
+          <w:color w:val="000000"/>
+          <w:szCs w:val="24"/>
+        </w:rPr>
+      </w:pPr>
+    </w:p>
+    <w:p>
+      <w:pPr>
+        <w:shd w:val="clear" w:color="auto" w:fill="2B2B2B"/>
+        <w:tabs>
+          <w:tab w:val="left" w:pos="916"/>
+          <w:tab w:val="left" w:pos="1832"/>
+          <w:tab w:val="left" w:pos="2748"/>
+          <w:tab w:val="left" w:pos="3664"/>
+          <w:tab w:val="left" w:pos="4580"/>
+          <w:tab w:val="left" w:pos="5496"/>
+          <w:tab w:val="left" w:pos="6412"/>
+          <w:tab w:val="left" w:pos="7328"/>
+          <w:tab w:val="left" w:pos="8244"/>
+          <w:tab w:val="left" w:pos="9160"/>
+          <w:tab w:val="left" w:pos="10076"/>
+          <w:tab w:val="left" w:pos="10992"/>
+          <w:tab w:val="left" w:pos="11908"/>
+          <w:tab w:val="left" w:pos="12824"/>
+          <w:tab w:val="left" w:pos="13740"/>
+          <w:tab w:val="left" w:pos="14656"/>
+        </w:tabs>
+        <w:rPr>
+          <w:rFonts w:ascii="Courier New" w:hAnsi="Courier New" w:cs="Courier New"/>
+          <w:color w:val="A9B7C6"/>
+          <w:sz w:val="27"/>
+          <w:szCs w:val="27"/>
+        </w:rPr>
+      </w:pPr>
+      <w:r>
+        <w:rPr>
+          <w:rFonts w:ascii="Courier New" w:hAnsi="Courier New" w:cs="Courier New"/>
+          <w:color w:val="9876AA"/>
+          <w:sz w:val="27"/>
+          <w:szCs w:val="27"/>
+        </w:rPr>
+        <w:t>"abtest.precache"</w:t>
+      </w:r>
+      <w:r>
+        <w:rPr>
+          <w:rFonts w:ascii="Courier New" w:hAnsi="Courier New" w:cs="Courier New"/>
+          <w:color w:val="CC7832"/>
+          <w:sz w:val="27"/>
+          <w:szCs w:val="27"/>
+        </w:rPr>
+        <w:t>:</w:t>
+      </w:r>
+      <w:r>
+        <w:rPr>
+          <w:rFonts w:ascii="Courier New" w:hAnsi="Courier New" w:cs="Courier New"/>
+          <w:color w:val="A9B7C6"/>
+          <w:sz w:val="27"/>
+          <w:szCs w:val="27"/>
+        </w:rPr>
+        <w:t xml:space="preserve"> [</w:t>
+      </w:r>
+      <w:r>
+        <w:rPr>
+          <w:rFonts w:ascii="Courier New" w:hAnsi="Courier New" w:cs="Courier New"/>
+          <w:color w:val="6A8759"/>
+          <w:sz w:val="27"/>
+          <w:szCs w:val="27"/>
+        </w:rPr>
+        <w:t>"philipsmobileappabtest1content"</w:t>
+      </w:r>
+      <w:r>
+        <w:rPr>
+          <w:rFonts w:ascii="Courier New" w:hAnsi="Courier New" w:cs="Courier New"/>
+          <w:color w:val="CC7832"/>
+          <w:sz w:val="27"/>
+          <w:szCs w:val="27"/>
+        </w:rPr>
+        <w:t>,</w:t>
+      </w:r>
+      <w:r>
+        <w:rPr>
+          <w:rFonts w:ascii="Courier New" w:hAnsi="Courier New" w:cs="Courier New"/>
+          <w:color w:val="6A8759"/>
+          <w:sz w:val="27"/>
+          <w:szCs w:val="27"/>
+        </w:rPr>
+        <w:t>"philipsmobileappabtest1success"</w:t>
+      </w:r>
+      <w:r>
+        <w:rPr>
+          <w:rFonts w:ascii="Courier New" w:hAnsi="Courier New" w:cs="Courier New"/>
+          <w:color w:val="A9B7C6"/>
+          <w:sz w:val="27"/>
+          <w:szCs w:val="27"/>
+        </w:rPr>
+        <w:t>]</w:t>
+      </w:r>
+    </w:p>
+    <w:p>
+      <w:pPr>
+        <w:rPr>
+          <w:rFonts w:cs="Arial"/>
+          <w:color w:val="000000"/>
+          <w:szCs w:val="24"/>
+        </w:rPr>
+      </w:pPr>
+    </w:p>
+    <w:p>
+      <w:pPr>
+        <w:rPr>
+          <w:rFonts w:cs="Arial"/>
+          <w:color w:val="000000"/>
+          <w:szCs w:val="24"/>
+        </w:rPr>
+      </w:pPr>
+    </w:p>
+    <w:p>
+      <w:pPr>
+        <w:rPr>
+          <w:rFonts w:cs="Arial"/>
+          <w:color w:val="000000"/>
+          <w:szCs w:val="24"/>
+        </w:rPr>
+      </w:pPr>
+      <w:r>
+        <w:rPr>
+          <w:rFonts w:cs="Arial"/>
+          <w:color w:val="000000"/>
+          <w:szCs w:val="24"/>
+        </w:rPr>
+        <w:t>Refresh will not happen if there are no tests defined in configuration or when experiences are already updated.</w:t>
+      </w:r>
+    </w:p>
+    <w:p>
+      <w:pPr>
+        <w:rPr>
+          <w:rFonts w:cs="Arial"/>
+          <w:color w:val="000000"/>
+          <w:szCs w:val="24"/>
+        </w:rPr>
+      </w:pPr>
+      <w:r>
+        <w:rPr>
+          <w:rFonts w:cs="Arial"/>
+          <w:color w:val="000000"/>
+          <w:szCs w:val="24"/>
+        </w:rPr>
+        <w:t>This method gives error/ success callback based on the response.</w:t>
+      </w:r>
+    </w:p>
+    <w:p>
+      <w:pPr>
+        <w:rPr>
+          <w:rFonts w:cs="Arial"/>
+          <w:color w:val="000000"/>
+          <w:szCs w:val="24"/>
+        </w:rPr>
+      </w:pPr>
+    </w:p>
+    <w:p>
+      <w:pPr>
+        <w:rPr>
+          <w:rFonts w:cs="Arial"/>
+          <w:color w:val="000000"/>
+          <w:szCs w:val="24"/>
+        </w:rPr>
+      </w:pPr>
+    </w:p>
+    <w:p>
+      <w:pPr>
+        <w:rPr>
+          <w:rFonts w:cs="Arial"/>
+          <w:color w:val="000000"/>
+          <w:szCs w:val="24"/>
+        </w:rPr>
+      </w:pPr>
+    </w:p>
+    <w:p>
+      <w:pPr>
+        <w:shd w:val="clear" w:color="auto" w:fill="2B2B2B"/>
+        <w:tabs>
+          <w:tab w:val="left" w:pos="916"/>
+          <w:tab w:val="left" w:pos="1832"/>
+          <w:tab w:val="left" w:pos="2748"/>
+          <w:tab w:val="left" w:pos="3664"/>
+          <w:tab w:val="left" w:pos="4580"/>
+          <w:tab w:val="left" w:pos="5496"/>
+          <w:tab w:val="left" w:pos="6412"/>
+          <w:tab w:val="left" w:pos="7328"/>
+          <w:tab w:val="left" w:pos="8244"/>
+          <w:tab w:val="left" w:pos="9160"/>
+          <w:tab w:val="left" w:pos="10076"/>
+          <w:tab w:val="left" w:pos="10992"/>
+          <w:tab w:val="left" w:pos="11908"/>
+          <w:tab w:val="left" w:pos="12824"/>
+          <w:tab w:val="left" w:pos="13740"/>
+          <w:tab w:val="left" w:pos="14656"/>
+        </w:tabs>
+        <w:rPr>
+          <w:rFonts w:ascii="Courier New" w:hAnsi="Courier New" w:cs="Courier New"/>
+          <w:color w:val="A9B7C6"/>
+          <w:sz w:val="27"/>
+          <w:szCs w:val="27"/>
+        </w:rPr>
+      </w:pPr>
+      <w:r>
+        <w:rPr>
+          <w:rFonts w:ascii="Courier New" w:hAnsi="Courier New" w:cs="Courier New"/>
+          <w:color w:val="A9B7C6"/>
+          <w:sz w:val="27"/>
+          <w:szCs w:val="27"/>
+        </w:rPr>
+        <w:t>2)</w:t>
+      </w:r>
+      <w:r>
+        <w:rPr>
+          <w:rFonts w:ascii="Courier New" w:hAnsi="Courier New" w:cs="Courier New"/>
+          <w:color w:val="A9B7C6"/>
+          <w:sz w:val="27"/>
+          <w:szCs w:val="27"/>
+        </w:rPr>
+        <w:t xml:space="preserve"> CACHESTATUSVALUES </w:t>
+      </w:r>
+      <w:r>
+        <w:rPr>
+          <w:rFonts w:ascii="Courier New" w:hAnsi="Courier New" w:cs="Courier New"/>
+          <w:color w:val="FFC66D"/>
+          <w:sz w:val="27"/>
+          <w:szCs w:val="27"/>
+        </w:rPr>
+        <w:t>getCacheStatus</w:t>
+      </w:r>
+      <w:r>
+        <w:rPr>
+          <w:rFonts w:ascii="Courier New" w:hAnsi="Courier New" w:cs="Courier New"/>
+          <w:color w:val="A9B7C6"/>
+          <w:sz w:val="27"/>
+          <w:szCs w:val="27"/>
+        </w:rPr>
+        <w:t xml:space="preserve"> ()</w:t>
+      </w:r>
+      <w:r>
+        <w:rPr>
+          <w:rFonts w:ascii="Courier New" w:hAnsi="Courier New" w:cs="Courier New"/>
+          <w:color w:val="CC7832"/>
+          <w:sz w:val="27"/>
+          <w:szCs w:val="27"/>
+        </w:rPr>
+        <w:t>;</w:t>
+      </w:r>
+    </w:p>
+    <w:p>
+      <w:pPr>
+        <w:pStyle w:val="ListParagraph"/>
+        <w:rPr>
+          <w:rFonts w:cs="Arial"/>
+          <w:color w:val="000000"/>
+          <w:szCs w:val="24"/>
+        </w:rPr>
+      </w:pPr>
+    </w:p>
+    <w:p>
+      <w:pPr>
+        <w:rPr>
+          <w:rFonts w:cs="Arial"/>
+          <w:color w:val="000000"/>
+          <w:szCs w:val="24"/>
+        </w:rPr>
+      </w:pPr>
+      <w:r>
+        <w:rPr>
+          <w:rFonts w:cs="Arial"/>
+          <w:color w:val="000000"/>
+          <w:szCs w:val="24"/>
+        </w:rPr>
+        <w:t>This method r</w:t>
+      </w:r>
+      <w:r>
+        <w:rPr>
+          <w:rFonts w:cs="Arial"/>
+          <w:color w:val="000000"/>
+          <w:szCs w:val="24"/>
+        </w:rPr>
+        <w:t>eturns</w:t>
+      </w:r>
+      <w:r>
+        <w:rPr>
+          <w:rFonts w:cs="Arial"/>
+          <w:color w:val="000000"/>
+          <w:szCs w:val="24"/>
+        </w:rPr>
+        <w:t xml:space="preserve"> the status of the cached experiences for the configured list of </w:t>
+      </w:r>
+      <w:r>
+        <w:rPr>
+          <w:rFonts w:cs="Arial"/>
+          <w:color w:val="000000"/>
+          <w:szCs w:val="24"/>
+        </w:rPr>
+        <w:t>tests. At</w:t>
+      </w:r>
+      <w:r>
+        <w:rPr>
+          <w:rFonts w:cs="Arial"/>
+          <w:color w:val="000000"/>
+          <w:szCs w:val="24"/>
+        </w:rPr>
+        <w:t xml:space="preserve"> initialization of the module, the status is either NO_TESTS_DEFINED, NO_CACHED_EXPERIENCES</w:t>
+      </w:r>
+      <w:r>
+        <w:rPr>
+          <w:rFonts w:cs="Arial"/>
+          <w:color w:val="000000"/>
+          <w:szCs w:val="24"/>
+        </w:rPr>
+        <w:t>, or</w:t>
+      </w:r>
+      <w:r>
+        <w:rPr>
+          <w:rFonts w:cs="Arial"/>
+          <w:color w:val="000000"/>
+          <w:szCs w:val="24"/>
+        </w:rPr>
+        <w:t xml:space="preserve"> EXPERIENCES_NOT_UPDATED.</w:t>
+      </w:r>
+    </w:p>
+    <w:p>
+      <w:pPr>
+        <w:rPr>
+          <w:rFonts w:cs="Arial"/>
+          <w:color w:val="000000"/>
+          <w:szCs w:val="24"/>
+        </w:rPr>
+      </w:pPr>
+      <w:r>
+        <w:rPr>
+          <w:rFonts w:cs="Arial"/>
+          <w:color w:val="000000"/>
+          <w:szCs w:val="24"/>
+        </w:rPr>
+        <w:t xml:space="preserve">  An </w:t>
+      </w:r>
+      <w:r>
+        <w:rPr>
+          <w:rFonts w:cs="Arial"/>
+          <w:color w:val="000000"/>
+          <w:szCs w:val="24"/>
+        </w:rPr>
+        <w:t>updateCache (</w:t>
+      </w:r>
+      <w:r>
+        <w:rPr>
+          <w:rFonts w:cs="Arial"/>
+          <w:color w:val="000000"/>
+          <w:szCs w:val="24"/>
+        </w:rPr>
+        <w:t>) may change the state to EXPERIENCES_PARTIALLY_UPDATED or EXPERIENCES_UPDATED.</w:t>
+      </w:r>
+    </w:p>
+    <w:p>
+      <w:pPr>
+        <w:rPr>
+          <w:rFonts w:cs="Arial"/>
+          <w:color w:val="000000"/>
+          <w:szCs w:val="24"/>
+        </w:rPr>
+      </w:pPr>
+    </w:p>
+    <w:p>
+      <w:pPr>
+        <w:rPr>
+          <w:rFonts w:cs="Arial"/>
+          <w:color w:val="000000"/>
+          <w:szCs w:val="24"/>
+        </w:rPr>
+      </w:pPr>
+    </w:p>
+    <w:p>
+      <w:pPr>
+        <w:rPr>
+          <w:rFonts w:cs="Arial"/>
+          <w:color w:val="000000"/>
+          <w:szCs w:val="24"/>
+        </w:rPr>
+      </w:pPr>
+      <w:r>
+        <w:rPr>
+          <w:rFonts w:cs="Arial"/>
+          <w:color w:val="000000"/>
+          <w:szCs w:val="24"/>
+        </w:rPr>
+        <w:t>Cache Status can be any one of these:</w:t>
+      </w:r>
+    </w:p>
+    <w:p>
+      <w:pPr>
+        <w:rPr>
+          <w:rFonts w:cs="Arial"/>
+          <w:color w:val="000000"/>
+          <w:szCs w:val="24"/>
+        </w:rPr>
+      </w:pPr>
+      <w:r>
+        <w:rPr>
+          <w:rFonts w:cs="Arial"/>
+          <w:color w:val="000000"/>
+          <w:szCs w:val="24"/>
+        </w:rPr>
+        <w:t>NO_TESTS_DEFINED, NO_CACHED_EXPERIENCES, EXPERIENCES_NOT_UPDATED,</w:t>
+      </w:r>
+    </w:p>
+    <w:p>
+      <w:pPr>
+        <w:rPr>
+          <w:rFonts w:cs="Arial"/>
+          <w:color w:val="000000"/>
+          <w:szCs w:val="24"/>
+        </w:rPr>
+      </w:pPr>
+      <w:r>
+        <w:rPr>
+          <w:rFonts w:cs="Arial"/>
+          <w:color w:val="000000"/>
+          <w:szCs w:val="24"/>
+        </w:rPr>
+        <w:t xml:space="preserve">        EXPERIENCES_PARTIALLY_UPDATED, EXPERIENCES_UPDATED</w:t>
+      </w:r>
+    </w:p>
+    <w:p>
+      <w:pPr>
+        <w:rPr>
+          <w:rFonts w:cs="Arial"/>
+          <w:color w:val="000000"/>
+          <w:szCs w:val="24"/>
+        </w:rPr>
+      </w:pPr>
+    </w:p>
+    <w:p>
+      <w:pPr>
+        <w:rPr>
+          <w:rFonts w:cs="Arial"/>
+          <w:color w:val="000000"/>
+          <w:szCs w:val="24"/>
+        </w:rPr>
+      </w:pPr>
+    </w:p>
+    <w:p>
+      <w:pPr>
+        <w:rPr>
+          <w:rFonts w:cs="Arial"/>
+          <w:color w:val="000000"/>
+          <w:szCs w:val="24"/>
+        </w:rPr>
+      </w:pPr>
+    </w:p>
+    <w:p>
+      <w:pPr>
+        <w:shd w:val="clear" w:color="auto" w:fill="2B2B2B"/>
+        <w:tabs>
+          <w:tab w:val="left" w:pos="916"/>
+          <w:tab w:val="left" w:pos="1832"/>
+          <w:tab w:val="left" w:pos="2748"/>
+          <w:tab w:val="left" w:pos="3664"/>
+          <w:tab w:val="left" w:pos="4580"/>
+          <w:tab w:val="left" w:pos="5496"/>
+          <w:tab w:val="left" w:pos="6412"/>
+          <w:tab w:val="left" w:pos="7328"/>
+          <w:tab w:val="left" w:pos="8244"/>
+          <w:tab w:val="left" w:pos="9160"/>
+          <w:tab w:val="left" w:pos="10076"/>
+          <w:tab w:val="left" w:pos="10992"/>
+          <w:tab w:val="left" w:pos="11908"/>
+          <w:tab w:val="left" w:pos="12824"/>
+          <w:tab w:val="left" w:pos="13740"/>
+          <w:tab w:val="left" w:pos="14656"/>
+        </w:tabs>
+        <w:rPr>
+          <w:rFonts w:ascii="Courier New" w:hAnsi="Courier New" w:cs="Courier New"/>
+          <w:color w:val="A9B7C6"/>
+          <w:sz w:val="27"/>
+          <w:szCs w:val="27"/>
+        </w:rPr>
+      </w:pPr>
+      <w:r>
+        <w:rPr>
+          <w:rFonts w:ascii="Courier New" w:hAnsi="Courier New" w:cs="Courier New"/>
+          <w:color w:val="A9B7C6"/>
+          <w:sz w:val="27"/>
+          <w:szCs w:val="27"/>
+        </w:rPr>
+        <w:lastRenderedPageBreak/>
+        <w:t>3)</w:t>
+      </w:r>
+      <w:r>
+        <w:rPr>
+          <w:rFonts w:ascii="Courier New" w:hAnsi="Courier New" w:cs="Courier New"/>
+          <w:color w:val="A9B7C6"/>
+          <w:sz w:val="27"/>
+          <w:szCs w:val="27"/>
+        </w:rPr>
+        <w:t xml:space="preserve"> String </w:t>
+      </w:r>
+      <w:r>
+        <w:rPr>
+          <w:rFonts w:ascii="Courier New" w:hAnsi="Courier New" w:cs="Courier New"/>
+          <w:color w:val="FFC66D"/>
+          <w:sz w:val="27"/>
+          <w:szCs w:val="27"/>
+        </w:rPr>
+        <w:t>getTestValue</w:t>
+      </w:r>
+      <w:r>
+        <w:rPr>
+          <w:rFonts w:ascii="Courier New" w:hAnsi="Courier New" w:cs="Courier New"/>
+          <w:color w:val="A9B7C6"/>
+          <w:sz w:val="27"/>
+          <w:szCs w:val="27"/>
+        </w:rPr>
+        <w:t xml:space="preserve"> (String testName</w:t>
+      </w:r>
+      <w:r>
+        <w:rPr>
+          <w:rFonts w:ascii="Courier New" w:hAnsi="Courier New" w:cs="Courier New"/>
+          <w:color w:val="CC7832"/>
+          <w:sz w:val="27"/>
+          <w:szCs w:val="27"/>
+        </w:rPr>
+        <w:t xml:space="preserve">, </w:t>
+      </w:r>
+      <w:r>
+        <w:rPr>
+          <w:rFonts w:ascii="Courier New" w:hAnsi="Courier New" w:cs="Courier New"/>
+          <w:color w:val="A9B7C6"/>
+          <w:sz w:val="27"/>
+          <w:szCs w:val="27"/>
+        </w:rPr>
+        <w:t>String defaultValue</w:t>
+      </w:r>
+      <w:r>
+        <w:rPr>
+          <w:rFonts w:ascii="Courier New" w:hAnsi="Courier New" w:cs="Courier New"/>
+          <w:color w:val="CC7832"/>
+          <w:sz w:val="27"/>
+          <w:szCs w:val="27"/>
+        </w:rPr>
+        <w:t xml:space="preserve">, </w:t>
+      </w:r>
+      <w:r>
+        <w:rPr>
+          <w:rFonts w:ascii="Courier New" w:hAnsi="Courier New" w:cs="Courier New"/>
+          <w:color w:val="A9B7C6"/>
+          <w:sz w:val="27"/>
+          <w:szCs w:val="27"/>
+        </w:rPr>
+        <w:t>UPDATETYPES updateType</w:t>
+      </w:r>
+      <w:r>
+        <w:rPr>
+          <w:rFonts w:ascii="Courier New" w:hAnsi="Courier New" w:cs="Courier New"/>
+          <w:color w:val="CC7832"/>
+          <w:sz w:val="27"/>
+          <w:szCs w:val="27"/>
+        </w:rPr>
+        <w:t>,</w:t>
+      </w:r>
+      <w:r>
+        <w:rPr>
+          <w:rFonts w:ascii="Courier New" w:hAnsi="Courier New" w:cs="Courier New"/>
+          <w:color w:val="A9B7C6"/>
+          <w:sz w:val="27"/>
+          <w:szCs w:val="27"/>
+        </w:rPr>
+        <w:t xml:space="preserve"> Map&lt;String</w:t>
+      </w:r>
+      <w:r>
+        <w:rPr>
+          <w:rFonts w:ascii="Courier New" w:hAnsi="Courier New" w:cs="Courier New"/>
+          <w:color w:val="CC7832"/>
+          <w:sz w:val="27"/>
+          <w:szCs w:val="27"/>
+        </w:rPr>
+        <w:t xml:space="preserve">, </w:t>
+      </w:r>
+      <w:r>
+        <w:rPr>
+          <w:rFonts w:ascii="Courier New" w:hAnsi="Courier New" w:cs="Courier New"/>
+          <w:color w:val="A9B7C6"/>
+          <w:sz w:val="27"/>
+          <w:szCs w:val="27"/>
+        </w:rPr>
+        <w:t>Object&gt; parameters)</w:t>
+      </w:r>
+      <w:r>
+        <w:rPr>
+          <w:rFonts w:ascii="Courier New" w:hAnsi="Courier New" w:cs="Courier New"/>
+          <w:color w:val="CC7832"/>
+          <w:sz w:val="27"/>
+          <w:szCs w:val="27"/>
+        </w:rPr>
+        <w:t>;</w:t>
+      </w:r>
+    </w:p>
+    <w:p>
+      <w:pPr>
+        <w:rPr>
+          <w:rFonts w:cs="Arial"/>
+          <w:color w:val="000000"/>
+          <w:szCs w:val="24"/>
+        </w:rPr>
+      </w:pPr>
+    </w:p>
+    <w:p>
+      <w:pPr>
+        <w:rPr>
+          <w:rFonts w:cs="Arial"/>
+          <w:color w:val="000000"/>
+          <w:szCs w:val="24"/>
+        </w:rPr>
+      </w:pPr>
+    </w:p>
+    <w:p>
+      <w:pPr>
+        <w:pStyle w:val="BodyText"/>
+        <w:rPr>
+          <w:rFonts w:eastAsiaTheme="minorEastAsia" w:cs="Arial"/>
+          <w:szCs w:val="24"/>
+          <w:lang w:val="en-GB"/>
+        </w:rPr>
+      </w:pPr>
+      <w:r>
+        <w:rPr>
+          <w:rFonts w:eastAsiaTheme="minorEastAsia" w:cs="Arial"/>
+          <w:szCs w:val="24"/>
+          <w:lang w:val="en-GB"/>
+        </w:rPr>
+        <w:t>This method returns the value for the given test either from the memory cache / persistent cache.</w:t>
+      </w:r>
+    </w:p>
+    <w:p>
+      <w:pPr>
+        <w:pStyle w:val="BodyText"/>
+        <w:rPr>
+          <w:rFonts w:eastAsiaTheme="minorEastAsia" w:cs="Arial"/>
+          <w:szCs w:val="24"/>
+          <w:lang w:val="en-GB"/>
+        </w:rPr>
+      </w:pPr>
+      <w:r>
+        <w:rPr>
+          <w:rFonts w:eastAsiaTheme="minorEastAsia" w:cs="Arial"/>
+          <w:szCs w:val="24"/>
+          <w:lang w:val="en-GB"/>
+        </w:rPr>
+        <w:t xml:space="preserve">Default value will be returned if there is no value present in the </w:t>
+      </w:r>
+      <w:r>
+        <w:rPr>
+          <w:rFonts w:eastAsiaTheme="minorEastAsia" w:cs="Arial"/>
+          <w:szCs w:val="24"/>
+          <w:lang w:val="en-GB"/>
+        </w:rPr>
+        <w:t xml:space="preserve">cache. </w:t>
+      </w:r>
+    </w:p>
+    <w:p>
+      <w:pPr>
+        <w:pStyle w:val="BodyText"/>
+        <w:rPr>
+          <w:rFonts w:eastAsiaTheme="minorEastAsia" w:cs="Arial"/>
+          <w:szCs w:val="24"/>
+          <w:lang w:val="en-GB"/>
+        </w:rPr>
+      </w:pPr>
+    </w:p>
+    <w:p>
+      <w:pPr>
+        <w:pStyle w:val="BodyText"/>
+        <w:rPr>
+          <w:rFonts w:eastAsiaTheme="minorEastAsia" w:cs="Arial"/>
+          <w:szCs w:val="24"/>
+          <w:lang w:val="en-GB"/>
+        </w:rPr>
+      </w:pPr>
+      <w:r>
+        <w:rPr>
+          <w:rFonts w:eastAsiaTheme="minorEastAsia" w:cs="Arial"/>
+          <w:szCs w:val="24"/>
+          <w:lang w:val="en-GB"/>
+        </w:rPr>
+        <w:t>Parameters:</w:t>
+      </w:r>
+    </w:p>
+    <w:p>
+      <w:pPr>
+        <w:pStyle w:val="BodyText"/>
+        <w:rPr>
+          <w:rFonts w:eastAsiaTheme="minorEastAsia" w:cs="Arial"/>
+          <w:szCs w:val="24"/>
+          <w:lang w:val="en-GB"/>
+        </w:rPr>
+      </w:pPr>
+      <w:r>
+        <w:rPr>
+          <w:rFonts w:eastAsiaTheme="minorEastAsia" w:cs="Arial"/>
+          <w:szCs w:val="24"/>
+          <w:lang w:val="en-GB"/>
+        </w:rPr>
+        <w:t>testName:  TestName for which the testValue is needed.</w:t>
+      </w:r>
+    </w:p>
+    <w:p>
+      <w:pPr>
+        <w:pStyle w:val="BodyText"/>
+        <w:rPr>
+          <w:rFonts w:eastAsiaTheme="minorEastAsia" w:cs="Arial"/>
+          <w:szCs w:val="24"/>
+          <w:lang w:val="en-GB"/>
+        </w:rPr>
+      </w:pPr>
+      <w:r>
+        <w:rPr>
+          <w:rFonts w:eastAsiaTheme="minorEastAsia" w:cs="Arial"/>
+          <w:szCs w:val="24"/>
+          <w:lang w:val="en-GB"/>
+        </w:rPr>
+        <w:t xml:space="preserve">defaultValue: </w:t>
+      </w:r>
+      <w:r>
+        <w:rPr>
+          <w:rFonts w:eastAsiaTheme="minorEastAsia" w:cs="Arial"/>
+          <w:szCs w:val="24"/>
+          <w:lang w:val="en-GB"/>
+        </w:rPr>
+        <w:t>default value to be returned .</w:t>
+      </w:r>
+    </w:p>
+    <w:p>
+      <w:pPr>
+        <w:pStyle w:val="BodyText"/>
+        <w:rPr>
+          <w:rFonts w:eastAsiaTheme="minorEastAsia" w:cs="Arial"/>
+          <w:szCs w:val="24"/>
+          <w:lang w:val="en-GB"/>
+        </w:rPr>
+      </w:pPr>
+      <w:r>
+        <w:rPr>
+          <w:rFonts w:eastAsiaTheme="minorEastAsia" w:cs="Arial"/>
+          <w:szCs w:val="24"/>
+          <w:lang w:val="en-GB"/>
+        </w:rPr>
+        <w:t>updateTy</w:t>
+      </w:r>
+      <w:bookmarkStart w:id="31" w:name="_GoBack"/>
+      <w:bookmarkEnd w:id="31"/>
+      <w:r>
+        <w:rPr>
+          <w:rFonts w:eastAsiaTheme="minorEastAsia" w:cs="Arial"/>
+          <w:szCs w:val="24"/>
+          <w:lang w:val="en-GB"/>
+        </w:rPr>
+        <w:t xml:space="preserve">pes: updateType can be App restart and App </w:t>
+      </w:r>
+      <w:proofErr w:type="gramStart"/>
+      <w:r>
+        <w:rPr>
+          <w:rFonts w:eastAsiaTheme="minorEastAsia" w:cs="Arial"/>
+          <w:szCs w:val="24"/>
+          <w:lang w:val="en-GB"/>
+        </w:rPr>
+        <w:t>Update .</w:t>
+      </w:r>
+      <w:proofErr w:type="gramEnd"/>
+    </w:p>
+    <w:p>
+      <w:pPr>
+        <w:pStyle w:val="BodyText"/>
+        <w:rPr>
+          <w:rFonts w:eastAsiaTheme="minorEastAsia" w:cs="Arial"/>
+          <w:szCs w:val="24"/>
+          <w:lang w:val="en-GB"/>
+        </w:rPr>
+      </w:pPr>
+    </w:p>
+    <w:p>
+      <w:pPr>
+        <w:pStyle w:val="BodyText"/>
+        <w:rPr>
+          <w:rFonts w:eastAsiaTheme="minorEastAsia" w:cs="Arial"/>
+          <w:b/>
+          <w:szCs w:val="24"/>
+          <w:lang w:val="en-GB"/>
+        </w:rPr>
+      </w:pPr>
     </w:p>
     <w:p>
       <w:pPr>
@@ -19530,7 +21712,7 @@
         <w:noProof/>
         <w:sz w:val="20"/>
       </w:rPr>
-      <w:t>16</w:t>
+      <w:t>18</w:t>
     </w:r>
     <w:r>
       <w:rPr>
@@ -19579,7 +21761,7 @@
         <w:noProof/>
         <w:sz w:val="20"/>
       </w:rPr>
-      <w:t>16</w:t>
+      <w:t>18</w:t>
     </w:r>
     <w:r>
       <w:rPr>
@@ -20401,6 +22583,95 @@
     </w:lvl>
   </w:abstractNum>
   <w:abstractNum w:abstractNumId="7" w15:restartNumberingAfterBreak="0">
+    <w:nsid w:val="50C13CC7"/>
+    <w:multiLevelType w:val="hybridMultilevel"/>
+    <w:tmpl w:val="0FBE5594"/>
+    <w:lvl w:ilvl="0" w:tplc="244CC4DE">
+      <w:start w:val="2"/>
+      <w:numFmt w:val="decimal"/>
+      <w:lvlText w:val="%1"/>
+      <w:lvlJc w:val="left"/>
+      <w:pPr>
+        <w:ind w:left="720" w:hanging="360"/>
+      </w:pPr>
+      <w:rPr>
+        <w:rFonts w:hint="default"/>
+      </w:rPr>
+    </w:lvl>
+    <w:lvl w:ilvl="1" w:tplc="04090019" w:tentative="1">
+      <w:start w:val="1"/>
+      <w:numFmt w:val="lowerLetter"/>
+      <w:lvlText w:val="%2."/>
+      <w:lvlJc w:val="left"/>
+      <w:pPr>
+        <w:ind w:left="1440" w:hanging="360"/>
+      </w:pPr>
+    </w:lvl>
+    <w:lvl w:ilvl="2" w:tplc="0409001B" w:tentative="1">
+      <w:start w:val="1"/>
+      <w:numFmt w:val="lowerRoman"/>
+      <w:lvlText w:val="%3."/>
+      <w:lvlJc w:val="right"/>
+      <w:pPr>
+        <w:ind w:left="2160" w:hanging="180"/>
+      </w:pPr>
+    </w:lvl>
+    <w:lvl w:ilvl="3" w:tplc="0409000F" w:tentative="1">
+      <w:start w:val="1"/>
+      <w:numFmt w:val="decimal"/>
+      <w:lvlText w:val="%4."/>
+      <w:lvlJc w:val="left"/>
+      <w:pPr>
+        <w:ind w:left="2880" w:hanging="360"/>
+      </w:pPr>
+    </w:lvl>
+    <w:lvl w:ilvl="4" w:tplc="04090019" w:tentative="1">
+      <w:start w:val="1"/>
+      <w:numFmt w:val="lowerLetter"/>
+      <w:lvlText w:val="%5."/>
+      <w:lvlJc w:val="left"/>
+      <w:pPr>
+        <w:ind w:left="3600" w:hanging="360"/>
+      </w:pPr>
+    </w:lvl>
+    <w:lvl w:ilvl="5" w:tplc="0409001B" w:tentative="1">
+      <w:start w:val="1"/>
+      <w:numFmt w:val="lowerRoman"/>
+      <w:lvlText w:val="%6."/>
+      <w:lvlJc w:val="right"/>
+      <w:pPr>
+        <w:ind w:left="4320" w:hanging="180"/>
+      </w:pPr>
+    </w:lvl>
+    <w:lvl w:ilvl="6" w:tplc="0409000F" w:tentative="1">
+      <w:start w:val="1"/>
+      <w:numFmt w:val="decimal"/>
+      <w:lvlText w:val="%7."/>
+      <w:lvlJc w:val="left"/>
+      <w:pPr>
+        <w:ind w:left="5040" w:hanging="360"/>
+      </w:pPr>
+    </w:lvl>
+    <w:lvl w:ilvl="7" w:tplc="04090019" w:tentative="1">
+      <w:start w:val="1"/>
+      <w:numFmt w:val="lowerLetter"/>
+      <w:lvlText w:val="%8."/>
+      <w:lvlJc w:val="left"/>
+      <w:pPr>
+        <w:ind w:left="5760" w:hanging="360"/>
+      </w:pPr>
+    </w:lvl>
+    <w:lvl w:ilvl="8" w:tplc="0409001B" w:tentative="1">
+      <w:start w:val="1"/>
+      <w:numFmt w:val="lowerRoman"/>
+      <w:lvlText w:val="%9."/>
+      <w:lvlJc w:val="right"/>
+      <w:pPr>
+        <w:ind w:left="6480" w:hanging="180"/>
+      </w:pPr>
+    </w:lvl>
+  </w:abstractNum>
+  <w:abstractNum w:abstractNumId="8" w15:restartNumberingAfterBreak="0">
     <w:nsid w:val="52EA30B3"/>
     <w:multiLevelType w:val="hybridMultilevel"/>
     <w:tmpl w:val="F85C76CA"/>
@@ -20513,7 +22784,7 @@
       </w:rPr>
     </w:lvl>
   </w:abstractNum>
-  <w:abstractNum w:abstractNumId="8" w15:restartNumberingAfterBreak="0">
+  <w:abstractNum w:abstractNumId="9" w15:restartNumberingAfterBreak="0">
     <w:nsid w:val="5FA45F84"/>
     <w:multiLevelType w:val="hybridMultilevel"/>
     <w:tmpl w:val="48F677B0"/>
@@ -20648,13 +22919,16 @@
     <w:abstractNumId w:val="5"/>
   </w:num>
   <w:num w:numId="8">
-    <w:abstractNumId w:val="8"/>
+    <w:abstractNumId w:val="9"/>
   </w:num>
   <w:num w:numId="9">
-    <w:abstractNumId w:val="7"/>
+    <w:abstractNumId w:val="8"/>
   </w:num>
   <w:num w:numId="10">
     <w:abstractNumId w:val="0"/>
+  </w:num>
+  <w:num w:numId="11">
+    <w:abstractNumId w:val="7"/>
   </w:num>
   <w:numIdMacAtCleanup w:val="8"/>
 </w:numbering>
@@ -22317,7 +24591,7 @@
 </file>
 
 <file path=customXml/itemProps1.xml><?xml version="1.0" encoding="utf-8"?>
-<ds:datastoreItem xmlns:ds="http://schemas.openxmlformats.org/officeDocument/2006/customXml" ds:itemID="{DD623EB0-DB14-44A9-8E7E-301D30A70B2C}">
+<ds:datastoreItem xmlns:ds="http://schemas.openxmlformats.org/officeDocument/2006/customXml" ds:itemID="{C20C3C9C-5DC2-4A57-A409-5F42E77FC030}">
   <ds:schemaRefs>
     <ds:schemaRef ds:uri="http://schemas.openxmlformats.org/officeDocument/2006/bibliography"/>
   </ds:schemaRefs>

</xml_diff>

<commit_message>
US/Defect ID : US1180 Reviewer       : Raymond Message       : bug fix Release         : 1.3.0
</commit_message>
<xml_diff>
--- a/Documents/External/MobileAppInfra_PI16.4_Android_Integration_Guide 1.2.0.docx
+++ b/Documents/External/MobileAppInfra_PI16.4_Android_Integration_Guide 1.2.0.docx
@@ -1855,23 +1855,13 @@
         </w:rPr>
         <w:t>If you are inside Philips network then you can directly refer “</w:t>
       </w:r>
-      <w:proofErr w:type="gramStart"/>
       <w:r>
         <w:rPr>
           <w:rFonts w:cs="Arial"/>
           <w:b/>
           <w:sz w:val="26"/>
         </w:rPr>
-        <w:t>2.5  Gradle</w:t>
-      </w:r>
-      <w:proofErr w:type="gramEnd"/>
-      <w:r>
-        <w:rPr>
-          <w:rFonts w:cs="Arial"/>
-          <w:b/>
-          <w:sz w:val="26"/>
-        </w:rPr>
-        <w:t xml:space="preserve"> dependencies</w:t>
+        <w:t>2.5  Gradle dependencies</w:t>
       </w:r>
       <w:r>
         <w:rPr>
@@ -1953,29 +1943,7 @@
           <w:shd w:val="clear" w:color="auto" w:fill="F5F5F5"/>
           <w:lang w:val="en-IN"/>
         </w:rPr>
-        <w:t xml:space="preserve"> </w:t>
-      </w:r>
-      <w:proofErr w:type="gramStart"/>
-      <w:r>
-        <w:rPr>
-          <w:rFonts w:cs="Arial"/>
-          <w:color w:val="333333"/>
-          <w:szCs w:val="24"/>
-          <w:shd w:val="clear" w:color="auto" w:fill="F5F5F5"/>
-          <w:lang w:val="en-IN"/>
-        </w:rPr>
-        <w:t>Please</w:t>
-      </w:r>
-      <w:proofErr w:type="gramEnd"/>
-      <w:r>
-        <w:rPr>
-          <w:rFonts w:cs="Arial"/>
-          <w:color w:val="333333"/>
-          <w:szCs w:val="24"/>
-          <w:shd w:val="clear" w:color="auto" w:fill="F5F5F5"/>
-          <w:lang w:val="en-IN"/>
-        </w:rPr>
-        <w:t xml:space="preserve"> make gradle changes</w:t>
+        <w:t xml:space="preserve"> Please make gradle changes</w:t>
       </w:r>
     </w:p>
     <w:p>
@@ -3051,27 +3019,15 @@
       </w:pPr>
       <w:bookmarkStart w:id="22" w:name="_Toc444883175"/>
       <w:bookmarkEnd w:id="21"/>
-      <w:proofErr w:type="gramStart"/>
-      <w:r>
-        <w:rPr>
-          <w:rFonts w:ascii="Courier New" w:hAnsi="Courier New" w:cs="Courier New"/>
-          <w:color w:val="000000"/>
-          <w:sz w:val="18"/>
-          <w:szCs w:val="18"/>
-          <w:lang w:bidi="hi-IN"/>
-        </w:rPr>
-        <w:t>version</w:t>
-      </w:r>
-      <w:proofErr w:type="gramEnd"/>
-      <w:r>
-        <w:rPr>
-          <w:rFonts w:ascii="Courier New" w:hAnsi="Courier New" w:cs="Courier New"/>
-          <w:color w:val="000000"/>
-          <w:sz w:val="18"/>
-          <w:szCs w:val="18"/>
-          <w:lang w:bidi="hi-IN"/>
-        </w:rPr>
-        <w:t xml:space="preserve"> = objcdp.getVersion()</w:t>
+      <w:r>
+        <w:rPr>
+          <w:rFonts w:ascii="Courier New" w:hAnsi="Courier New" w:cs="Courier New"/>
+          <w:color w:val="000000"/>
+          <w:sz w:val="18"/>
+          <w:szCs w:val="18"/>
+          <w:lang w:bidi="hi-IN"/>
+        </w:rPr>
+        <w:t>version = objcdp.getVersion()</w:t>
       </w:r>
     </w:p>
     <w:p>
@@ -3787,7 +3743,6 @@
           <w:lang w:val="en-GB"/>
         </w:rPr>
       </w:pPr>
-      <w:proofErr w:type="gramStart"/>
       <w:r>
         <w:rPr>
           <w:rFonts w:ascii="Courier New" w:hAnsi="Courier New" w:cs="Courier New"/>
@@ -3798,7 +3753,6 @@
         </w:rPr>
         <w:t>compile(</w:t>
       </w:r>
-      <w:proofErr w:type="gramEnd"/>
       <w:r>
         <w:rPr>
           <w:rFonts w:ascii="Courier New" w:hAnsi="Courier New" w:cs="Courier New"/>
@@ -4750,16 +4704,15 @@
           <w:color w:val="333333"/>
           <w:szCs w:val="24"/>
         </w:rPr>
-        <w:t>Demo/vertical/</w:t>
-      </w:r>
-      <w:proofErr w:type="gramStart"/>
+        <w:t xml:space="preserve">Demo/vertical/Library </w:t>
+      </w:r>
       <w:r>
         <w:rPr>
           <w:rFonts w:cs="Arial"/>
           <w:color w:val="333333"/>
           <w:szCs w:val="24"/>
         </w:rPr>
-        <w:t xml:space="preserve">Library </w:t>
+        <w:t xml:space="preserve"> </w:t>
       </w:r>
       <w:r>
         <w:rPr>
@@ -4767,24 +4720,7 @@
           <w:color w:val="333333"/>
           <w:szCs w:val="24"/>
         </w:rPr>
-        <w:t xml:space="preserve"> </w:t>
-      </w:r>
-      <w:r>
-        <w:rPr>
-          <w:rFonts w:cs="Arial"/>
-          <w:color w:val="333333"/>
-          <w:szCs w:val="24"/>
-        </w:rPr>
-        <w:t>assets</w:t>
-      </w:r>
-      <w:proofErr w:type="gramEnd"/>
-      <w:r>
-        <w:rPr>
-          <w:rFonts w:cs="Arial"/>
-          <w:color w:val="333333"/>
-          <w:szCs w:val="24"/>
-        </w:rPr>
-        <w:t xml:space="preserve"> </w:t>
+        <w:t xml:space="preserve">assets </w:t>
       </w:r>
       <w:r>
         <w:rPr>
@@ -4936,27 +4872,7 @@
           <w:sz w:val="24"/>
           <w:szCs w:val="24"/>
         </w:rPr>
-        <w:t xml:space="preserve">Change rsids tag accordingly to dev or release. </w:t>
-      </w:r>
-      <w:proofErr w:type="gramStart"/>
-      <w:r>
-        <w:rPr>
-          <w:rFonts w:ascii="Arial" w:hAnsi="Arial" w:cs="Arial"/>
-          <w:color w:val="333333"/>
-          <w:sz w:val="24"/>
-          <w:szCs w:val="24"/>
-        </w:rPr>
-        <w:t>batchlimit</w:t>
-      </w:r>
-      <w:proofErr w:type="gramEnd"/>
-      <w:r>
-        <w:rPr>
-          <w:rFonts w:ascii="Arial" w:hAnsi="Arial" w:cs="Arial"/>
-          <w:color w:val="333333"/>
-          <w:sz w:val="24"/>
-          <w:szCs w:val="24"/>
-        </w:rPr>
-        <w:t xml:space="preserve"> is another tag where one can define the count of requests.</w:t>
+        <w:t>Change rsids tag accordingly to dev or release. batchlimit is another tag where one can define the count of requests.</w:t>
       </w:r>
     </w:p>
     <w:p>
@@ -6244,38 +6160,41 @@
           <w:sz w:val="24"/>
           <w:szCs w:val="24"/>
         </w:rPr>
-        <w:t xml:space="preserve"> Remaining AppVersion </w:t>
-      </w:r>
-      <w:proofErr w:type="gramStart"/>
-      <w:r>
+        <w:t xml:space="preserve"> Remaining AppVersion and  AppName will be written from gradle &amp; AppLocalName will be written manifest file.</w:t>
+      </w:r>
+    </w:p>
+    <w:p>
+      <w:pPr>
+        <w:pStyle w:val="HTMLPreformatted"/>
+        <w:shd w:val="clear" w:color="auto" w:fill="FFFFFF"/>
         <w:rPr>
           <w:rFonts w:ascii="Arial" w:hAnsi="Arial" w:cs="Arial"/>
           <w:color w:val="333333"/>
-          <w:sz w:val="24"/>
-          <w:szCs w:val="24"/>
-        </w:rPr>
-        <w:t>and  AppName</w:t>
-      </w:r>
-      <w:proofErr w:type="gramEnd"/>
-      <w:r>
-        <w:rPr>
-          <w:rFonts w:ascii="Arial" w:hAnsi="Arial" w:cs="Arial"/>
-          <w:color w:val="333333"/>
-          <w:sz w:val="24"/>
-          <w:szCs w:val="24"/>
-        </w:rPr>
-        <w:t xml:space="preserve"> will be written from gradle &amp; AppLocalName will be written manifest file.</w:t>
-      </w:r>
+        </w:rPr>
+      </w:pPr>
     </w:p>
     <w:p>
       <w:pPr>
         <w:pStyle w:val="HTMLPreformatted"/>
         <w:shd w:val="clear" w:color="auto" w:fill="FFFFFF"/>
         <w:rPr>
-          <w:rFonts w:ascii="Arial" w:hAnsi="Arial" w:cs="Arial"/>
-          <w:color w:val="333333"/>
-        </w:rPr>
-      </w:pPr>
+          <w:rFonts w:eastAsia="Times New Roman"/>
+          <w:b/>
+          <w:bCs/>
+          <w:color w:val="008000"/>
+          <w:lang w:bidi="hi-IN"/>
+        </w:rPr>
+      </w:pPr>
+      <w:r>
+        <w:rPr>
+          <w:rFonts w:eastAsia="Times New Roman"/>
+          <w:b/>
+          <w:bCs/>
+          <w:color w:val="008000"/>
+          <w:lang w:bidi="hi-IN"/>
+        </w:rPr>
+        <w:t>{</w:t>
+      </w:r>
     </w:p>
     <w:p>
       <w:pPr>
@@ -6297,7 +6216,7 @@
           <w:color w:val="008000"/>
           <w:lang w:bidi="hi-IN"/>
         </w:rPr>
-        <w:t>{</w:t>
+        <w:t xml:space="preserve">  "UserRegistration": {</w:t>
       </w:r>
     </w:p>
     <w:p>
@@ -6320,7 +6239,7 @@
           <w:color w:val="008000"/>
           <w:lang w:bidi="hi-IN"/>
         </w:rPr>
-        <w:t xml:space="preserve">  "UserRegistration": {</w:t>
+        <w:t xml:space="preserve">    "JanRainConfiguration.RegistrationClientID.Development": "8kaxdrpvkwyr7pnp987amu4aqb4wmnte",</w:t>
       </w:r>
     </w:p>
     <w:p>
@@ -6343,7 +6262,7 @@
           <w:color w:val="008000"/>
           <w:lang w:bidi="hi-IN"/>
         </w:rPr>
-        <w:t xml:space="preserve">    "JanRainConfiguration.RegistrationClientID.Development": "8kaxdrpvkwyr7pnp987amu4aqb4wmnte",</w:t>
+        <w:t xml:space="preserve">    "JanRainConfiguration.RegistrationClientID.Testing": "g52bfma28yjbd24hyjcswudwedcmqy7c",</w:t>
       </w:r>
     </w:p>
     <w:p>
@@ -6366,7 +6285,7 @@
           <w:color w:val="008000"/>
           <w:lang w:bidi="hi-IN"/>
         </w:rPr>
-        <w:t xml:space="preserve">    "JanRainConfiguration.RegistrationClientID.Testing": "g52bfma28yjbd24hyjcswudwedcmqy7c",</w:t>
+        <w:t xml:space="preserve">    "JanRainConfiguration.RegistrationClientID.Evaluation": "f2stykcygm7enbwfw2u9fbg6h6syb8yd",</w:t>
       </w:r>
     </w:p>
     <w:p>
@@ -6389,7 +6308,7 @@
           <w:color w:val="008000"/>
           <w:lang w:bidi="hi-IN"/>
         </w:rPr>
-        <w:t xml:space="preserve">    "JanRainConfiguration.RegistrationClientID.Evaluation": "f2stykcygm7enbwfw2u9fbg6h6syb8yd",</w:t>
+        <w:t xml:space="preserve">    "JanRainConfiguration.RegistrationClientID.Staging": "f2stykcygm7enbwfw2u9fbg6h6syb8yd",</w:t>
       </w:r>
     </w:p>
     <w:p>
@@ -6412,7 +6331,7 @@
           <w:color w:val="008000"/>
           <w:lang w:bidi="hi-IN"/>
         </w:rPr>
-        <w:t xml:space="preserve">    "JanRainConfiguration.RegistrationClientID.Staging": "f2stykcygm7enbwfw2u9fbg6h6syb8yd",</w:t>
+        <w:t xml:space="preserve">    "JanRainConfiguration.RegistrationClientID.Production": "9z23k3q8bhqyfwx78aru6bz8zksga54u",</w:t>
       </w:r>
     </w:p>
     <w:p>
@@ -6435,7 +6354,7 @@
           <w:color w:val="008000"/>
           <w:lang w:bidi="hi-IN"/>
         </w:rPr>
-        <w:t xml:space="preserve">    "JanRainConfiguration.RegistrationClientID.Production": "9z23k3q8bhqyfwx78aru6bz8zksga54u",</w:t>
+        <w:t xml:space="preserve">    "PILConfiguration.MicrositeID": "77000",</w:t>
       </w:r>
     </w:p>
     <w:p>
@@ -6458,7 +6377,7 @@
           <w:color w:val="008000"/>
           <w:lang w:bidi="hi-IN"/>
         </w:rPr>
-        <w:t xml:space="preserve">    "PILConfiguration.MicrositeID": "77000",</w:t>
+        <w:t xml:space="preserve">    "PILConfiguration.CampaignID": "CL20150501_PC_TB_COPPA",</w:t>
       </w:r>
     </w:p>
     <w:p>
@@ -6481,7 +6400,7 @@
           <w:color w:val="008000"/>
           <w:lang w:bidi="hi-IN"/>
         </w:rPr>
-        <w:t xml:space="preserve">    "PILConfiguration.CampaignID": "CL20150501_PC_TB_COPPA",</w:t>
+        <w:t xml:space="preserve">    "PILConfiguration.RegistrationEnvironment": "PRODUCTION",</w:t>
       </w:r>
     </w:p>
     <w:p>
@@ -6504,7 +6423,7 @@
           <w:color w:val="008000"/>
           <w:lang w:bidi="hi-IN"/>
         </w:rPr>
-        <w:t xml:space="preserve">    "PILConfiguration.RegistrationEnvironment": "PRODUCTION",</w:t>
+        <w:t xml:space="preserve">    "Flow.EmailVerificationRequired" : true,</w:t>
       </w:r>
     </w:p>
     <w:p>
@@ -6527,29 +6446,7 @@
           <w:color w:val="008000"/>
           <w:lang w:bidi="hi-IN"/>
         </w:rPr>
-        <w:t xml:space="preserve">    "Flow.EmailVerificationRequired</w:t>
-      </w:r>
-      <w:proofErr w:type="gramStart"/>
-      <w:r>
-        <w:rPr>
-          <w:rFonts w:eastAsia="Times New Roman"/>
-          <w:b/>
-          <w:bCs/>
-          <w:color w:val="008000"/>
-          <w:lang w:bidi="hi-IN"/>
-        </w:rPr>
-        <w:t>" :</w:t>
-      </w:r>
-      <w:proofErr w:type="gramEnd"/>
-      <w:r>
-        <w:rPr>
-          <w:rFonts w:eastAsia="Times New Roman"/>
-          <w:b/>
-          <w:bCs/>
-          <w:color w:val="008000"/>
-          <w:lang w:bidi="hi-IN"/>
-        </w:rPr>
-        <w:t xml:space="preserve"> true,</w:t>
+        <w:t xml:space="preserve">    "Flow.TermsAndConditionsAcceptanceRequired" : true,</w:t>
       </w:r>
     </w:p>
     <w:p>
@@ -6572,29 +6469,7 @@
           <w:color w:val="008000"/>
           <w:lang w:bidi="hi-IN"/>
         </w:rPr>
-        <w:t xml:space="preserve">    "Flow.TermsAndConditionsAcceptanceRequired</w:t>
-      </w:r>
-      <w:proofErr w:type="gramStart"/>
-      <w:r>
-        <w:rPr>
-          <w:rFonts w:eastAsia="Times New Roman"/>
-          <w:b/>
-          <w:bCs/>
-          <w:color w:val="008000"/>
-          <w:lang w:bidi="hi-IN"/>
-        </w:rPr>
-        <w:t>" :</w:t>
-      </w:r>
-      <w:proofErr w:type="gramEnd"/>
-      <w:r>
-        <w:rPr>
-          <w:rFonts w:eastAsia="Times New Roman"/>
-          <w:b/>
-          <w:bCs/>
-          <w:color w:val="008000"/>
-          <w:lang w:bidi="hi-IN"/>
-        </w:rPr>
-        <w:t xml:space="preserve"> true,</w:t>
+        <w:t xml:space="preserve">    "Flow.MinimumAgeLimit" : { "NL":12 ,"GB":0,"default": 16},</w:t>
       </w:r>
     </w:p>
     <w:p>
@@ -6617,29 +6492,7 @@
           <w:color w:val="008000"/>
           <w:lang w:bidi="hi-IN"/>
         </w:rPr>
-        <w:t xml:space="preserve">    "Flow.MinimumAgeLimit</w:t>
-      </w:r>
-      <w:proofErr w:type="gramStart"/>
-      <w:r>
-        <w:rPr>
-          <w:rFonts w:eastAsia="Times New Roman"/>
-          <w:b/>
-          <w:bCs/>
-          <w:color w:val="008000"/>
-          <w:lang w:bidi="hi-IN"/>
-        </w:rPr>
-        <w:t>" :</w:t>
-      </w:r>
-      <w:proofErr w:type="gramEnd"/>
-      <w:r>
-        <w:rPr>
-          <w:rFonts w:eastAsia="Times New Roman"/>
-          <w:b/>
-          <w:bCs/>
-          <w:color w:val="008000"/>
-          <w:lang w:bidi="hi-IN"/>
-        </w:rPr>
-        <w:t xml:space="preserve"> { "NL":12 ,"GB":0,"default": 16},</w:t>
+        <w:t xml:space="preserve">    "SigninProviders.default": ["facebook","googleplus"],</w:t>
       </w:r>
     </w:p>
     <w:p>
@@ -6662,7 +6515,7 @@
           <w:color w:val="008000"/>
           <w:lang w:bidi="hi-IN"/>
         </w:rPr>
-        <w:t xml:space="preserve">    "SigninProviders.default": ["facebook","googleplus"],</w:t>
+        <w:t xml:space="preserve">    "SigninProviders.NL": ["facebook","googleplus"]</w:t>
       </w:r>
     </w:p>
     <w:p>
@@ -6685,7 +6538,7 @@
           <w:color w:val="008000"/>
           <w:lang w:bidi="hi-IN"/>
         </w:rPr>
-        <w:t xml:space="preserve">    "SigninProviders.NL": ["facebook","googleplus"]</w:t>
+        <w:t>},</w:t>
       </w:r>
     </w:p>
     <w:p>
@@ -6708,7 +6561,7 @@
           <w:color w:val="008000"/>
           <w:lang w:bidi="hi-IN"/>
         </w:rPr>
-        <w:t>},</w:t>
+        <w:t xml:space="preserve">  "AI": {</w:t>
       </w:r>
     </w:p>
     <w:p>
@@ -6731,7 +6584,7 @@
           <w:color w:val="008000"/>
           <w:lang w:bidi="hi-IN"/>
         </w:rPr>
-        <w:t xml:space="preserve">  "AI": {</w:t>
+        <w:t xml:space="preserve">    "MicrositeID": "77000",</w:t>
       </w:r>
     </w:p>
     <w:p>
@@ -6754,7 +6607,7 @@
           <w:color w:val="008000"/>
           <w:lang w:bidi="hi-IN"/>
         </w:rPr>
-        <w:t xml:space="preserve">    "MicrositeID": "77000",</w:t>
+        <w:t xml:space="preserve">    "RegistrationEnvironment": "PRODUCTION",</w:t>
       </w:r>
     </w:p>
     <w:p>
@@ -6777,7 +6630,7 @@
           <w:color w:val="008000"/>
           <w:lang w:bidi="hi-IN"/>
         </w:rPr>
-        <w:t xml:space="preserve">    "RegistrationEnvironment": "PRODUCTION",</w:t>
+        <w:t xml:space="preserve">    "NL": ["googleplus", "facebook"  ],</w:t>
       </w:r>
     </w:p>
     <w:p>
@@ -6800,29 +6653,7 @@
           <w:color w:val="008000"/>
           <w:lang w:bidi="hi-IN"/>
         </w:rPr>
-        <w:t xml:space="preserve">    "NL": ["googleplus", "facebook</w:t>
-      </w:r>
-      <w:proofErr w:type="gramStart"/>
-      <w:r>
-        <w:rPr>
-          <w:rFonts w:eastAsia="Times New Roman"/>
-          <w:b/>
-          <w:bCs/>
-          <w:color w:val="008000"/>
-          <w:lang w:bidi="hi-IN"/>
-        </w:rPr>
-        <w:t>"  ]</w:t>
-      </w:r>
-      <w:proofErr w:type="gramEnd"/>
-      <w:r>
-        <w:rPr>
-          <w:rFonts w:eastAsia="Times New Roman"/>
-          <w:b/>
-          <w:bCs/>
-          <w:color w:val="008000"/>
-          <w:lang w:bidi="hi-IN"/>
-        </w:rPr>
-        <w:t>,</w:t>
+        <w:t xml:space="preserve">    "US": ["facebook","googleplus" ],</w:t>
       </w:r>
     </w:p>
     <w:p>
@@ -6845,29 +6676,7 @@
           <w:color w:val="008000"/>
           <w:lang w:bidi="hi-IN"/>
         </w:rPr>
-        <w:t xml:space="preserve">    "US": ["facebook","googleplus</w:t>
-      </w:r>
-      <w:proofErr w:type="gramStart"/>
-      <w:r>
-        <w:rPr>
-          <w:rFonts w:eastAsia="Times New Roman"/>
-          <w:b/>
-          <w:bCs/>
-          <w:color w:val="008000"/>
-          <w:lang w:bidi="hi-IN"/>
-        </w:rPr>
-        <w:t>" ]</w:t>
-      </w:r>
-      <w:proofErr w:type="gramEnd"/>
-      <w:r>
-        <w:rPr>
-          <w:rFonts w:eastAsia="Times New Roman"/>
-          <w:b/>
-          <w:bCs/>
-          <w:color w:val="008000"/>
-          <w:lang w:bidi="hi-IN"/>
-        </w:rPr>
-        <w:t>,</w:t>
+        <w:t xml:space="preserve">    "EE": [123,234 ]</w:t>
       </w:r>
     </w:p>
     <w:p>
@@ -6890,20 +6699,8 @@
           <w:color w:val="008000"/>
           <w:lang w:bidi="hi-IN"/>
         </w:rPr>
-        <w:t xml:space="preserve">    "EE": [</w:t>
-      </w:r>
-      <w:proofErr w:type="gramStart"/>
-      <w:r>
-        <w:rPr>
-          <w:rFonts w:eastAsia="Times New Roman"/>
-          <w:b/>
-          <w:bCs/>
-          <w:color w:val="008000"/>
-          <w:lang w:bidi="hi-IN"/>
-        </w:rPr>
-        <w:t>123,234 ]</w:t>
-      </w:r>
-      <w:proofErr w:type="gramEnd"/>
+        <w:t xml:space="preserve">  },</w:t>
+      </w:r>
     </w:p>
     <w:p>
       <w:pPr>
@@ -6925,7 +6722,7 @@
           <w:color w:val="008000"/>
           <w:lang w:bidi="hi-IN"/>
         </w:rPr>
-        <w:t xml:space="preserve">  },</w:t>
+        <w:t xml:space="preserve">  "IAP": {</w:t>
       </w:r>
     </w:p>
     <w:p>
@@ -6948,7 +6745,7 @@
           <w:color w:val="008000"/>
           <w:lang w:bidi="hi-IN"/>
         </w:rPr>
-        <w:t xml:space="preserve">  "IAP": {</w:t>
+        <w:t xml:space="preserve">    "hostport": "www.occ.shop.philips.com",</w:t>
       </w:r>
     </w:p>
     <w:p>
@@ -6971,29 +6768,7 @@
           <w:color w:val="008000"/>
           <w:lang w:bidi="hi-IN"/>
         </w:rPr>
-        <w:t xml:space="preserve">    "</w:t>
-      </w:r>
-      <w:proofErr w:type="gramStart"/>
-      <w:r>
-        <w:rPr>
-          <w:rFonts w:eastAsia="Times New Roman"/>
-          <w:b/>
-          <w:bCs/>
-          <w:color w:val="008000"/>
-          <w:lang w:bidi="hi-IN"/>
-        </w:rPr>
-        <w:t>hostport</w:t>
-      </w:r>
-      <w:proofErr w:type="gramEnd"/>
-      <w:r>
-        <w:rPr>
-          <w:rFonts w:eastAsia="Times New Roman"/>
-          <w:b/>
-          <w:bCs/>
-          <w:color w:val="008000"/>
-          <w:lang w:bidi="hi-IN"/>
-        </w:rPr>
-        <w:t>": "www.occ.shop.philips.com",</w:t>
+        <w:t xml:space="preserve">    "propositionid": "Tuscany2016"</w:t>
       </w:r>
     </w:p>
     <w:p>
@@ -7016,29 +6791,7 @@
           <w:color w:val="008000"/>
           <w:lang w:bidi="hi-IN"/>
         </w:rPr>
-        <w:t xml:space="preserve">    "</w:t>
-      </w:r>
-      <w:proofErr w:type="gramStart"/>
-      <w:r>
-        <w:rPr>
-          <w:rFonts w:eastAsia="Times New Roman"/>
-          <w:b/>
-          <w:bCs/>
-          <w:color w:val="008000"/>
-          <w:lang w:bidi="hi-IN"/>
-        </w:rPr>
-        <w:t>propositionid</w:t>
-      </w:r>
-      <w:proofErr w:type="gramEnd"/>
-      <w:r>
-        <w:rPr>
-          <w:rFonts w:eastAsia="Times New Roman"/>
-          <w:b/>
-          <w:bCs/>
-          <w:color w:val="008000"/>
-          <w:lang w:bidi="hi-IN"/>
-        </w:rPr>
-        <w:t>": "Tuscany2016"</w:t>
+        <w:t xml:space="preserve">  },</w:t>
       </w:r>
     </w:p>
     <w:p>
@@ -7061,7 +6814,7 @@
           <w:color w:val="008000"/>
           <w:lang w:bidi="hi-IN"/>
         </w:rPr>
-        <w:t xml:space="preserve">  },</w:t>
+        <w:t xml:space="preserve">  "appinfra": {</w:t>
       </w:r>
     </w:p>
     <w:p>
@@ -7084,29 +6837,7 @@
           <w:color w:val="008000"/>
           <w:lang w:bidi="hi-IN"/>
         </w:rPr>
-        <w:t xml:space="preserve">  "</w:t>
-      </w:r>
-      <w:proofErr w:type="gramStart"/>
-      <w:r>
-        <w:rPr>
-          <w:rFonts w:eastAsia="Times New Roman"/>
-          <w:b/>
-          <w:bCs/>
-          <w:color w:val="008000"/>
-          <w:lang w:bidi="hi-IN"/>
-        </w:rPr>
-        <w:t>appinfra</w:t>
-      </w:r>
-      <w:proofErr w:type="gramEnd"/>
-      <w:r>
-        <w:rPr>
-          <w:rFonts w:eastAsia="Times New Roman"/>
-          <w:b/>
-          <w:bCs/>
-          <w:color w:val="008000"/>
-          <w:lang w:bidi="hi-IN"/>
-        </w:rPr>
-        <w:t>": {</w:t>
+        <w:t xml:space="preserve">    "appidentity.micrositeId" : "77000",</w:t>
       </w:r>
     </w:p>
     <w:p>
@@ -7129,29 +6860,7 @@
           <w:color w:val="008000"/>
           <w:lang w:bidi="hi-IN"/>
         </w:rPr>
-        <w:t xml:space="preserve">    "appidentity.micrositeId</w:t>
-      </w:r>
-      <w:proofErr w:type="gramStart"/>
-      <w:r>
-        <w:rPr>
-          <w:rFonts w:eastAsia="Times New Roman"/>
-          <w:b/>
-          <w:bCs/>
-          <w:color w:val="008000"/>
-          <w:lang w:bidi="hi-IN"/>
-        </w:rPr>
-        <w:t>" :</w:t>
-      </w:r>
-      <w:proofErr w:type="gramEnd"/>
-      <w:r>
-        <w:rPr>
-          <w:rFonts w:eastAsia="Times New Roman"/>
-          <w:b/>
-          <w:bCs/>
-          <w:color w:val="008000"/>
-          <w:lang w:bidi="hi-IN"/>
-        </w:rPr>
-        <w:t xml:space="preserve"> "77000",</w:t>
+        <w:t xml:space="preserve">    "appidentity.sector"  : "b2c",</w:t>
       </w:r>
     </w:p>
     <w:p>
@@ -7174,29 +6883,7 @@
           <w:color w:val="008000"/>
           <w:lang w:bidi="hi-IN"/>
         </w:rPr>
-        <w:t xml:space="preserve">    "appidentity.sector</w:t>
-      </w:r>
-      <w:proofErr w:type="gramStart"/>
-      <w:r>
-        <w:rPr>
-          <w:rFonts w:eastAsia="Times New Roman"/>
-          <w:b/>
-          <w:bCs/>
-          <w:color w:val="008000"/>
-          <w:lang w:bidi="hi-IN"/>
-        </w:rPr>
-        <w:t>"  :</w:t>
-      </w:r>
-      <w:proofErr w:type="gramEnd"/>
-      <w:r>
-        <w:rPr>
-          <w:rFonts w:eastAsia="Times New Roman"/>
-          <w:b/>
-          <w:bCs/>
-          <w:color w:val="008000"/>
-          <w:lang w:bidi="hi-IN"/>
-        </w:rPr>
-        <w:t xml:space="preserve"> "b2c",</w:t>
+        <w:t xml:space="preserve">    "appidentity.appState"  : "PRODUCTION",</w:t>
       </w:r>
     </w:p>
     <w:p>
@@ -7219,74 +6906,7 @@
           <w:color w:val="008000"/>
           <w:lang w:bidi="hi-IN"/>
         </w:rPr>
-        <w:t xml:space="preserve">    "appidentity.appState</w:t>
-      </w:r>
-      <w:proofErr w:type="gramStart"/>
-      <w:r>
-        <w:rPr>
-          <w:rFonts w:eastAsia="Times New Roman"/>
-          <w:b/>
-          <w:bCs/>
-          <w:color w:val="008000"/>
-          <w:lang w:bidi="hi-IN"/>
-        </w:rPr>
-        <w:t>"  :</w:t>
-      </w:r>
-      <w:proofErr w:type="gramEnd"/>
-      <w:r>
-        <w:rPr>
-          <w:rFonts w:eastAsia="Times New Roman"/>
-          <w:b/>
-          <w:bCs/>
-          <w:color w:val="008000"/>
-          <w:lang w:bidi="hi-IN"/>
-        </w:rPr>
-        <w:t xml:space="preserve"> "PRODUCTION",</w:t>
-      </w:r>
-    </w:p>
-    <w:p>
-      <w:pPr>
-        <w:pStyle w:val="HTMLPreformatted"/>
-        <w:shd w:val="clear" w:color="auto" w:fill="FFFFFF"/>
-        <w:rPr>
-          <w:rFonts w:eastAsia="Times New Roman"/>
-          <w:b/>
-          <w:bCs/>
-          <w:color w:val="008000"/>
-          <w:lang w:bidi="hi-IN"/>
-        </w:rPr>
-      </w:pPr>
-      <w:r>
-        <w:rPr>
-          <w:rFonts w:eastAsia="Times New Roman"/>
-          <w:b/>
-          <w:bCs/>
-          <w:color w:val="008000"/>
-          <w:lang w:bidi="hi-IN"/>
-        </w:rPr>
-        <w:t xml:space="preserve">    "appidentity.serviceDiscoveryEnvironment</w:t>
-      </w:r>
-      <w:proofErr w:type="gramStart"/>
-      <w:r>
-        <w:rPr>
-          <w:rFonts w:eastAsia="Times New Roman"/>
-          <w:b/>
-          <w:bCs/>
-          <w:color w:val="008000"/>
-          <w:lang w:bidi="hi-IN"/>
-        </w:rPr>
-        <w:t>"  :</w:t>
-      </w:r>
-      <w:proofErr w:type="gramEnd"/>
-      <w:r>
-        <w:rPr>
-          <w:rFonts w:eastAsia="Times New Roman"/>
-          <w:b/>
-          <w:bCs/>
-          <w:color w:val="008000"/>
-          <w:lang w:bidi="hi-IN"/>
-        </w:rPr>
-        <w:t xml:space="preserve"> "PRODUCTION"</w:t>
+        <w:t xml:space="preserve">    "appidentity.serviceDiscoveryEnvironment"  : "PRODUCTION"</w:t>
       </w:r>
     </w:p>
     <w:p>
@@ -7533,7 +7153,6 @@
         </w:rPr>
         <w:t xml:space="preserve">     </w:t>
       </w:r>
-      <w:proofErr w:type="gramStart"/>
       <w:r>
         <w:rPr>
           <w:b/>
@@ -7543,19 +7162,7 @@
           <w:szCs w:val="18"/>
           <w:lang w:bidi="hi-IN"/>
         </w:rPr>
-        <w:t>public</w:t>
-      </w:r>
-      <w:proofErr w:type="gramEnd"/>
-      <w:r>
-        <w:rPr>
-          <w:b/>
-          <w:bCs/>
-          <w:color w:val="000080"/>
-          <w:sz w:val="18"/>
-          <w:szCs w:val="18"/>
-          <w:lang w:bidi="hi-IN"/>
-        </w:rPr>
-        <w:t xml:space="preserve"> class </w:t>
+        <w:t xml:space="preserve">public class </w:t>
       </w:r>
       <w:r>
         <w:rPr>
@@ -7685,7 +7292,6 @@
         </w:rPr>
         <w:t xml:space="preserve">     </w:t>
       </w:r>
-      <w:proofErr w:type="gramStart"/>
       <w:r>
         <w:rPr>
           <w:rFonts w:ascii="Courier New" w:hAnsi="Courier New" w:cs="Courier New"/>
@@ -7696,20 +7302,7 @@
           <w:szCs w:val="18"/>
           <w:lang w:bidi="hi-IN"/>
         </w:rPr>
-        <w:t>public</w:t>
-      </w:r>
-      <w:proofErr w:type="gramEnd"/>
-      <w:r>
-        <w:rPr>
-          <w:rFonts w:ascii="Courier New" w:hAnsi="Courier New" w:cs="Courier New"/>
-          <w:b/>
-          <w:bCs/>
-          <w:color w:val="000080"/>
-          <w:sz w:val="18"/>
-          <w:szCs w:val="18"/>
-          <w:lang w:bidi="hi-IN"/>
-        </w:rPr>
-        <w:t xml:space="preserve"> static </w:t>
+        <w:t xml:space="preserve">public static </w:t>
       </w:r>
       <w:r>
         <w:rPr>
@@ -7777,7 +7370,6 @@
         </w:rPr>
         <w:t xml:space="preserve">     </w:t>
       </w:r>
-      <w:proofErr w:type="gramStart"/>
       <w:r>
         <w:rPr>
           <w:rFonts w:eastAsia="Times New Roman"/>
@@ -7788,20 +7380,7 @@
           <w:szCs w:val="18"/>
           <w:lang w:bidi="hi-IN"/>
         </w:rPr>
-        <w:t>public</w:t>
-      </w:r>
-      <w:proofErr w:type="gramEnd"/>
-      <w:r>
-        <w:rPr>
-          <w:rFonts w:eastAsia="Times New Roman"/>
-          <w:b/>
-          <w:bCs/>
-          <w:color w:val="000080"/>
-          <w:sz w:val="18"/>
-          <w:szCs w:val="18"/>
-          <w:lang w:bidi="hi-IN"/>
-        </w:rPr>
-        <w:t xml:space="preserve"> static </w:t>
+        <w:t xml:space="preserve">public static </w:t>
       </w:r>
       <w:r>
         <w:rPr>
@@ -7889,25 +7468,14 @@
         </w:rPr>
         <w:t xml:space="preserve">public void </w:t>
       </w:r>
-      <w:proofErr w:type="gramStart"/>
-      <w:r>
-        <w:rPr>
-          <w:color w:val="000000"/>
-          <w:sz w:val="18"/>
-          <w:szCs w:val="18"/>
-          <w:lang w:bidi="hi-IN"/>
-        </w:rPr>
-        <w:t>onCreate(</w:t>
-      </w:r>
-      <w:proofErr w:type="gramEnd"/>
-      <w:r>
-        <w:rPr>
-          <w:color w:val="000000"/>
-          <w:sz w:val="18"/>
-          <w:szCs w:val="18"/>
-          <w:lang w:bidi="hi-IN"/>
-        </w:rPr>
-        <w:t>) {</w:t>
+      <w:r>
+        <w:rPr>
+          <w:color w:val="000000"/>
+          <w:sz w:val="18"/>
+          <w:szCs w:val="18"/>
+          <w:lang w:bidi="hi-IN"/>
+        </w:rPr>
+        <w:t>onCreate() {</w:t>
       </w:r>
       <w:r>
         <w:rPr>
@@ -8051,7 +7619,6 @@
         </w:rPr>
         <w:br/>
       </w:r>
-      <w:proofErr w:type="gramStart"/>
       <w:r>
         <w:rPr>
           <w:i/>
@@ -8061,19 +7628,7 @@
           <w:szCs w:val="18"/>
           <w:lang w:bidi="hi-IN"/>
         </w:rPr>
-        <w:t>mAIAppTaggingInterface</w:t>
-      </w:r>
-      <w:proofErr w:type="gramEnd"/>
-      <w:r>
-        <w:rPr>
-          <w:i/>
-          <w:iCs/>
-          <w:color w:val="660E7A"/>
-          <w:sz w:val="18"/>
-          <w:szCs w:val="18"/>
-          <w:lang w:bidi="hi-IN"/>
-        </w:rPr>
-        <w:t xml:space="preserve"> </w:t>
+        <w:t xml:space="preserve">mAIAppTaggingInterface </w:t>
       </w:r>
       <w:r>
         <w:rPr>
@@ -8407,7 +7962,6 @@
         </w:rPr>
         <w:t>android</w:t>
       </w:r>
-      <w:proofErr w:type="gramStart"/>
       <w:r>
         <w:rPr>
           <w:rFonts w:ascii="Courier New" w:hAnsi="Courier New" w:cs="Courier New"/>
@@ -8418,20 +7972,7 @@
           <w:szCs w:val="18"/>
           <w:lang w:bidi="hi-IN"/>
         </w:rPr>
-        <w:t>:name</w:t>
-      </w:r>
-      <w:proofErr w:type="gramEnd"/>
-      <w:r>
-        <w:rPr>
-          <w:rFonts w:ascii="Courier New" w:hAnsi="Courier New" w:cs="Courier New"/>
-          <w:b/>
-          <w:bCs/>
-          <w:color w:val="0000FF"/>
-          <w:sz w:val="18"/>
-          <w:szCs w:val="18"/>
-          <w:lang w:bidi="hi-IN"/>
-        </w:rPr>
-        <w:t>=</w:t>
+        <w:t>:name=</w:t>
       </w:r>
       <w:r>
         <w:rPr>
@@ -8781,7 +8322,6 @@
           <w:highlight w:val="lightGray"/>
         </w:rPr>
       </w:pPr>
-      <w:proofErr w:type="gramStart"/>
       <w:r>
         <w:rPr>
           <w:color w:val="000000"/>
@@ -8789,17 +8329,7 @@
           <w:szCs w:val="18"/>
           <w:highlight w:val="lightGray"/>
         </w:rPr>
-        <w:t>android</w:t>
-      </w:r>
-      <w:proofErr w:type="gramEnd"/>
-      <w:r>
-        <w:rPr>
-          <w:color w:val="000000"/>
-          <w:sz w:val="18"/>
-          <w:szCs w:val="18"/>
-          <w:highlight w:val="lightGray"/>
-        </w:rPr>
-        <w:t xml:space="preserve"> {</w:t>
+        <w:t>android {</w:t>
       </w:r>
       <w:r>
         <w:rPr>
@@ -8954,18 +8484,8 @@
           <w:highlight w:val="lightGray"/>
         </w:rPr>
         <w:br/>
-      </w:r>
-      <w:proofErr w:type="gramStart"/>
-      <w:r>
-        <w:rPr>
-          <w:color w:val="000000"/>
-          <w:sz w:val="18"/>
-          <w:szCs w:val="18"/>
-          <w:highlight w:val="lightGray"/>
-        </w:rPr>
         <w:t>}</w:t>
       </w:r>
-      <w:proofErr w:type="gramEnd"/>
       <w:r>
         <w:rPr>
           <w:color w:val="000000"/>
@@ -9089,27 +8609,7 @@
           <w:highlight w:val="lightGray"/>
         </w:rPr>
         <w:br/>
-        <w:t xml:space="preserve">public void </w:t>
-      </w:r>
-      <w:proofErr w:type="gramStart"/>
-      <w:r>
-        <w:rPr>
-          <w:color w:val="000000"/>
-          <w:sz w:val="18"/>
-          <w:szCs w:val="18"/>
-          <w:highlight w:val="lightGray"/>
-        </w:rPr>
-        <w:t>onCreate(</w:t>
-      </w:r>
-      <w:proofErr w:type="gramEnd"/>
-      <w:r>
-        <w:rPr>
-          <w:color w:val="000000"/>
-          <w:sz w:val="18"/>
-          <w:szCs w:val="18"/>
-          <w:highlight w:val="lightGray"/>
-        </w:rPr>
-        <w:t>) {</w:t>
+        <w:t>public void onCreate() {</w:t>
       </w:r>
       <w:r>
         <w:rPr>
@@ -9149,27 +8649,7 @@
           <w:szCs w:val="18"/>
           <w:highlight w:val="lightGray"/>
         </w:rPr>
-        <w:t>  </w:t>
-      </w:r>
-      <w:proofErr w:type="gramStart"/>
-      <w:r>
-        <w:rPr>
-          <w:color w:val="000000"/>
-          <w:sz w:val="18"/>
-          <w:szCs w:val="18"/>
-          <w:highlight w:val="lightGray"/>
-        </w:rPr>
-        <w:t>Super.onCreate(</w:t>
-      </w:r>
-      <w:proofErr w:type="gramEnd"/>
-      <w:r>
-        <w:rPr>
-          <w:color w:val="000000"/>
-          <w:sz w:val="18"/>
-          <w:szCs w:val="18"/>
-          <w:highlight w:val="lightGray"/>
-        </w:rPr>
-        <w:t>);</w:t>
+        <w:t>  Super.onCreate();</w:t>
       </w:r>
     </w:p>
     <w:p>
@@ -9426,7 +8906,6 @@
         </w:rPr>
         <w:t xml:space="preserve">= </w:t>
       </w:r>
-      <w:proofErr w:type="gramStart"/>
       <w:r>
         <w:rPr>
           <w:b/>
@@ -9457,18 +8936,7 @@
           <w:szCs w:val="22"/>
           <w:lang w:bidi="hi-IN"/>
         </w:rPr>
-        <w:t>getSecureStorage(</w:t>
-      </w:r>
-      <w:proofErr w:type="gramEnd"/>
-      <w:r>
-        <w:rPr>
-          <w:rFonts w:ascii="Times New Roman" w:hAnsi="Times New Roman"/>
-          <w:color w:val="000000" w:themeColor="text1"/>
-          <w:sz w:val="22"/>
-          <w:szCs w:val="22"/>
-          <w:lang w:bidi="hi-IN"/>
-        </w:rPr>
-        <w:t>);</w:t>
+        <w:t>getSecureStorage();</w:t>
       </w:r>
     </w:p>
     <w:p>
@@ -9593,7 +9061,6 @@
         </w:rPr>
         <w:t xml:space="preserve">new </w:t>
       </w:r>
-      <w:proofErr w:type="gramStart"/>
       <w:r>
         <w:rPr>
           <w:rFonts w:ascii="Times New Roman" w:eastAsiaTheme="minorHAnsi" w:hAnsi="Times New Roman"/>
@@ -9622,18 +9089,7 @@
           <w:szCs w:val="22"/>
           <w:lang w:bidi="hi-IN"/>
         </w:rPr>
-        <w:t>SecureStorageError(</w:t>
-      </w:r>
-      <w:proofErr w:type="gramEnd"/>
-      <w:r>
-        <w:rPr>
-          <w:rFonts w:ascii="Times New Roman" w:hAnsi="Times New Roman"/>
-          <w:color w:val="000000" w:themeColor="text1"/>
-          <w:sz w:val="22"/>
-          <w:szCs w:val="22"/>
-          <w:lang w:bidi="hi-IN"/>
-        </w:rPr>
-        <w:t>);</w:t>
+        <w:t>SecureStorageError();</w:t>
       </w:r>
     </w:p>
     <w:p>
@@ -9659,7 +9115,6 @@
         </w:rPr>
         <w:t xml:space="preserve"> </w:t>
       </w:r>
-      <w:proofErr w:type="gramStart"/>
       <w:r>
         <w:rPr>
           <w:rFonts w:ascii="Times New Roman" w:eastAsia="Times New Roman" w:hAnsi="Times New Roman" w:cs="Times New Roman"/>
@@ -9670,20 +9125,7 @@
           <w:szCs w:val="22"/>
           <w:lang w:bidi="hi-IN"/>
         </w:rPr>
-        <w:t>boolean</w:t>
-      </w:r>
-      <w:proofErr w:type="gramEnd"/>
-      <w:r>
-        <w:rPr>
-          <w:rFonts w:ascii="Times New Roman" w:eastAsia="Times New Roman" w:hAnsi="Times New Roman" w:cs="Times New Roman"/>
-          <w:b/>
-          <w:bCs/>
-          <w:color w:val="000000" w:themeColor="text1"/>
-          <w:sz w:val="22"/>
-          <w:szCs w:val="22"/>
-          <w:lang w:bidi="hi-IN"/>
-        </w:rPr>
-        <w:t xml:space="preserve"> </w:t>
+        <w:t xml:space="preserve">boolean </w:t>
       </w:r>
       <w:r>
         <w:rPr>
@@ -10110,7 +9552,6 @@
         </w:rPr>
         <w:t xml:space="preserve">new </w:t>
       </w:r>
-      <w:proofErr w:type="gramStart"/>
       <w:r>
         <w:rPr>
           <w:rFonts w:ascii="Times New Roman" w:eastAsiaTheme="minorHAnsi" w:hAnsi="Times New Roman"/>
@@ -10139,18 +9580,7 @@
           <w:szCs w:val="22"/>
           <w:lang w:bidi="hi-IN"/>
         </w:rPr>
-        <w:t>SecureStorageError(</w:t>
-      </w:r>
-      <w:proofErr w:type="gramEnd"/>
-      <w:r>
-        <w:rPr>
-          <w:rFonts w:ascii="Times New Roman" w:hAnsi="Times New Roman"/>
-          <w:color w:val="000000" w:themeColor="text1"/>
-          <w:sz w:val="22"/>
-          <w:szCs w:val="22"/>
-          <w:lang w:bidi="hi-IN"/>
-        </w:rPr>
-        <w:t>);</w:t>
+        <w:t>SecureStorageError();</w:t>
       </w:r>
     </w:p>
     <w:p>
@@ -10476,7 +9906,6 @@
           <w:lang w:bidi="hi-IN"/>
         </w:rPr>
       </w:pPr>
-      <w:proofErr w:type="gramStart"/>
       <w:r>
         <w:rPr>
           <w:rFonts w:ascii="Times New Roman" w:hAnsi="Times New Roman"/>
@@ -10487,20 +9916,7 @@
           <w:szCs w:val="22"/>
           <w:lang w:bidi="hi-IN"/>
         </w:rPr>
-        <w:t>boolean</w:t>
-      </w:r>
-      <w:proofErr w:type="gramEnd"/>
-      <w:r>
-        <w:rPr>
-          <w:rFonts w:ascii="Times New Roman" w:hAnsi="Times New Roman"/>
-          <w:b/>
-          <w:bCs/>
-          <w:color w:val="000000" w:themeColor="text1"/>
-          <w:sz w:val="22"/>
-          <w:szCs w:val="22"/>
-          <w:lang w:bidi="hi-IN"/>
-        </w:rPr>
-        <w:t xml:space="preserve"> </w:t>
+        <w:t xml:space="preserve">boolean </w:t>
       </w:r>
       <w:r>
         <w:rPr>
@@ -10673,7 +10089,6 @@
         </w:rPr>
         <w:t>.</w:t>
       </w:r>
-      <w:proofErr w:type="gramStart"/>
       <w:r>
         <w:rPr>
           <w:rFonts w:ascii="Times New Roman" w:hAnsi="Times New Roman"/>
@@ -10682,18 +10097,7 @@
           <w:szCs w:val="22"/>
           <w:lang w:bidi="hi-IN"/>
         </w:rPr>
-        <w:t>getTagging(</w:t>
-      </w:r>
-      <w:proofErr w:type="gramEnd"/>
-      <w:r>
-        <w:rPr>
-          <w:rFonts w:ascii="Times New Roman" w:hAnsi="Times New Roman"/>
-          <w:color w:val="000000" w:themeColor="text1"/>
-          <w:sz w:val="22"/>
-          <w:szCs w:val="22"/>
-          <w:lang w:bidi="hi-IN"/>
-        </w:rPr>
-        <w:t>).createInstanceForComponent("Component name","Component ID");</w:t>
+        <w:t>getTagging().createInstanceForComponent("Component name","Component ID");</w:t>
       </w:r>
     </w:p>
     <w:p>
@@ -10725,7 +10129,6 @@
           <w:lang w:bidi="hi-IN"/>
         </w:rPr>
       </w:pPr>
-      <w:proofErr w:type="gramStart"/>
       <w:r>
         <w:rPr>
           <w:rFonts w:ascii="Times New Roman" w:hAnsi="Times New Roman"/>
@@ -10734,18 +10137,7 @@
           <w:szCs w:val="22"/>
           <w:lang w:bidi="hi-IN"/>
         </w:rPr>
-        <w:t>mAIAppTaggingInterface.setPreviousPage(</w:t>
-      </w:r>
-      <w:proofErr w:type="gramEnd"/>
-      <w:r>
-        <w:rPr>
-          <w:rFonts w:ascii="Times New Roman" w:hAnsi="Times New Roman"/>
-          <w:color w:val="000000" w:themeColor="text1"/>
-          <w:sz w:val="22"/>
-          <w:szCs w:val="22"/>
-          <w:lang w:bidi="hi-IN"/>
-        </w:rPr>
-        <w:t>"SomeXpreviousPage");</w:t>
+        <w:t>mAIAppTaggingInterface.setPreviousPage("SomeXpreviousPage");</w:t>
       </w:r>
     </w:p>
     <w:p>
@@ -10807,7 +10199,6 @@
           <w:lang w:bidi="hi-IN"/>
         </w:rPr>
       </w:pPr>
-      <w:proofErr w:type="gramStart"/>
       <w:r>
         <w:rPr>
           <w:rFonts w:ascii="Times New Roman" w:hAnsi="Times New Roman"/>
@@ -10816,18 +10207,7 @@
           <w:szCs w:val="22"/>
           <w:lang w:bidi="hi-IN"/>
         </w:rPr>
-        <w:t>mAIAppTaggingInterface.trackPageWithInfo(</w:t>
-      </w:r>
-      <w:proofErr w:type="gramEnd"/>
-      <w:r>
-        <w:rPr>
-          <w:rFonts w:ascii="Times New Roman" w:hAnsi="Times New Roman"/>
-          <w:color w:val="000000" w:themeColor="text1"/>
-          <w:sz w:val="22"/>
-          <w:szCs w:val="22"/>
-          <w:lang w:bidi="hi-IN"/>
-        </w:rPr>
-        <w:t>"AppTaggingDemoPage", keyValuePair);</w:t>
+        <w:t>mAIAppTaggingInterface.trackPageWithInfo("AppTaggingDemoPage", keyValuePair);</w:t>
       </w:r>
     </w:p>
     <w:p>
@@ -10928,7 +10308,6 @@
         </w:rPr>
         <w:t xml:space="preserve">LoggingInterface loggingInterface= </w:t>
       </w:r>
-      <w:proofErr w:type="gramStart"/>
       <w:r>
         <w:rPr>
           <w:b/>
@@ -10959,18 +10338,7 @@
           <w:szCs w:val="22"/>
           <w:lang w:bidi="hi-IN"/>
         </w:rPr>
-        <w:t>getLogging(</w:t>
-      </w:r>
-      <w:proofErr w:type="gramEnd"/>
-      <w:r>
-        <w:rPr>
-          <w:rFonts w:ascii="Times New Roman" w:hAnsi="Times New Roman"/>
-          <w:color w:val="000000" w:themeColor="text1"/>
-          <w:sz w:val="22"/>
-          <w:szCs w:val="22"/>
-          <w:lang w:bidi="hi-IN"/>
-        </w:rPr>
-        <w:t>).createInstanceForComponent(“Component name”,” Component ID”);</w:t>
+        <w:t>getLogging().createInstanceForComponent(“Component name”,” Component ID”);</w:t>
       </w:r>
     </w:p>
     <w:p>
@@ -11032,7 +10400,6 @@
           <w:lang w:bidi="hi-IN"/>
         </w:rPr>
       </w:pPr>
-      <w:proofErr w:type="gramStart"/>
       <w:r>
         <w:rPr>
           <w:rFonts w:ascii="Times New Roman" w:hAnsi="Times New Roman"/>
@@ -11041,18 +10408,7 @@
           <w:szCs w:val="22"/>
           <w:lang w:bidi="hi-IN"/>
         </w:rPr>
-        <w:t>loggingInterface.enableConsoleLog(</w:t>
-      </w:r>
-      <w:proofErr w:type="gramEnd"/>
-      <w:r>
-        <w:rPr>
-          <w:rFonts w:ascii="Times New Roman" w:hAnsi="Times New Roman"/>
-          <w:color w:val="000000" w:themeColor="text1"/>
-          <w:sz w:val="22"/>
-          <w:szCs w:val="22"/>
-          <w:lang w:bidi="hi-IN"/>
-        </w:rPr>
-        <w:t>true);</w:t>
+        <w:t>loggingInterface.enableConsoleLog(true);</w:t>
       </w:r>
     </w:p>
     <w:p>
@@ -11084,7 +10440,6 @@
           <w:lang w:bidi="hi-IN"/>
         </w:rPr>
       </w:pPr>
-      <w:proofErr w:type="gramStart"/>
       <w:r>
         <w:rPr>
           <w:rFonts w:ascii="Times New Roman" w:hAnsi="Times New Roman"/>
@@ -11093,18 +10448,7 @@
           <w:szCs w:val="22"/>
           <w:lang w:bidi="hi-IN"/>
         </w:rPr>
-        <w:t>loggingInterface.enableFileLog(</w:t>
-      </w:r>
-      <w:proofErr w:type="gramEnd"/>
-      <w:r>
-        <w:rPr>
-          <w:rFonts w:ascii="Times New Roman" w:hAnsi="Times New Roman"/>
-          <w:color w:val="000000" w:themeColor="text1"/>
-          <w:sz w:val="22"/>
-          <w:szCs w:val="22"/>
-          <w:lang w:bidi="hi-IN"/>
-        </w:rPr>
-        <w:t>true);</w:t>
+        <w:t>loggingInterface.enableFileLog(true);</w:t>
       </w:r>
     </w:p>
     <w:p>
@@ -11144,29 +10488,7 @@
           <w:szCs w:val="22"/>
           <w:lang w:bidi="hi-IN"/>
         </w:rPr>
-        <w:t>loggingInterface.log (LoggingInterface.LogLevel.INFO,”Event”</w:t>
-      </w:r>
-      <w:proofErr w:type="gramStart"/>
-      <w:r>
-        <w:rPr>
-          <w:rFonts w:ascii="Times New Roman" w:hAnsi="Times New Roman"/>
-          <w:color w:val="000000" w:themeColor="text1"/>
-          <w:sz w:val="22"/>
-          <w:szCs w:val="22"/>
-          <w:lang w:bidi="hi-IN"/>
-        </w:rPr>
-        <w:t>,message</w:t>
-      </w:r>
-      <w:proofErr w:type="gramEnd"/>
-      <w:r>
-        <w:rPr>
-          <w:rFonts w:ascii="Times New Roman" w:hAnsi="Times New Roman"/>
-          <w:color w:val="000000" w:themeColor="text1"/>
-          <w:sz w:val="22"/>
-          <w:szCs w:val="22"/>
-          <w:lang w:bidi="hi-IN"/>
-        </w:rPr>
-        <w:t>”);</w:t>
+        <w:t>loggingInterface.log (LoggingInterface.LogLevel.INFO,”Event”,message”);</w:t>
       </w:r>
     </w:p>
     <w:p>
@@ -12236,33 +11558,7 @@
           <w:u w:color="0B5ED7"/>
         </w:rPr>
         <w:br/>
-        <w:t xml:space="preserve">    "micrositeId</w:t>
-      </w:r>
-      <w:proofErr w:type="gramStart"/>
-      <w:r>
-        <w:rPr>
-          <w:bCs/>
-          <w:i/>
-          <w:iCs/>
-          <w:color w:val="000000"/>
-          <w:sz w:val="22"/>
-          <w:szCs w:val="22"/>
-          <w:u w:color="0B5ED7"/>
-        </w:rPr>
-        <w:t>" :</w:t>
-      </w:r>
-      <w:proofErr w:type="gramEnd"/>
-      <w:r>
-        <w:rPr>
-          <w:bCs/>
-          <w:i/>
-          <w:iCs/>
-          <w:color w:val="000000"/>
-          <w:sz w:val="22"/>
-          <w:szCs w:val="22"/>
-          <w:u w:color="0B5ED7"/>
-        </w:rPr>
-        <w:t xml:space="preserve"> "12345",</w:t>
+        <w:t xml:space="preserve">    "micrositeId" : "12345",</w:t>
       </w:r>
       <w:r>
         <w:rPr>
@@ -12593,7 +11889,6 @@
           <w:u w:color="0B5ED7"/>
         </w:rPr>
       </w:pPr>
-      <w:proofErr w:type="gramStart"/>
       <w:r>
         <w:rPr>
           <w:bCs/>
@@ -12604,20 +11899,7 @@
           <w:szCs w:val="22"/>
           <w:u w:color="0B5ED7"/>
         </w:rPr>
-        <w:t>public</w:t>
-      </w:r>
-      <w:proofErr w:type="gramEnd"/>
-      <w:r>
-        <w:rPr>
-          <w:bCs/>
-          <w:i/>
-          <w:iCs/>
-          <w:color w:val="000000"/>
-          <w:sz w:val="22"/>
-          <w:szCs w:val="22"/>
-          <w:u w:color="0B5ED7"/>
-        </w:rPr>
-        <w:t xml:space="preserve"> String getAppName();</w:t>
+        <w:t>public String getAppName();</w:t>
       </w:r>
     </w:p>
     <w:p>
@@ -12727,7 +12009,6 @@
         </w:rPr>
         <w:br/>
       </w:r>
-      <w:proofErr w:type="gramStart"/>
       <w:r>
         <w:rPr>
           <w:bCs/>
@@ -12738,20 +12019,7 @@
           <w:szCs w:val="22"/>
           <w:u w:color="0B5ED7"/>
         </w:rPr>
-        <w:t>public</w:t>
-      </w:r>
-      <w:proofErr w:type="gramEnd"/>
-      <w:r>
-        <w:rPr>
-          <w:bCs/>
-          <w:i/>
-          <w:iCs/>
-          <w:color w:val="000000"/>
-          <w:sz w:val="22"/>
-          <w:szCs w:val="22"/>
-          <w:u w:color="0B5ED7"/>
-        </w:rPr>
-        <w:t xml:space="preserve"> String getAppVersion();</w:t>
+        <w:t>public String getAppVersion();</w:t>
       </w:r>
     </w:p>
     <w:p>
@@ -12885,32 +12153,7 @@
           <w:u w:color="0B5ED7"/>
         </w:rPr>
         <w:br/>
-      </w:r>
-      <w:proofErr w:type="gramStart"/>
-      <w:r>
-        <w:rPr>
-          <w:bCs/>
-          <w:i/>
-          <w:iCs/>
-          <w:color w:val="000000"/>
-          <w:sz w:val="22"/>
-          <w:szCs w:val="22"/>
-          <w:u w:color="0B5ED7"/>
-        </w:rPr>
-        <w:t>public</w:t>
-      </w:r>
-      <w:proofErr w:type="gramEnd"/>
-      <w:r>
-        <w:rPr>
-          <w:bCs/>
-          <w:i/>
-          <w:iCs/>
-          <w:color w:val="000000"/>
-          <w:sz w:val="22"/>
-          <w:szCs w:val="22"/>
-          <w:u w:color="0B5ED7"/>
-        </w:rPr>
-        <w:t xml:space="preserve"> String getAppState();</w:t>
+        <w:t>public String getAppState();</w:t>
       </w:r>
     </w:p>
     <w:p>
@@ -13077,32 +12320,7 @@
           <w:u w:color="0B5ED7"/>
         </w:rPr>
         <w:br/>
-      </w:r>
-      <w:proofErr w:type="gramStart"/>
-      <w:r>
-        <w:rPr>
-          <w:bCs/>
-          <w:i/>
-          <w:iCs/>
-          <w:color w:val="000000"/>
-          <w:sz w:val="22"/>
-          <w:szCs w:val="22"/>
-          <w:u w:color="0B5ED7"/>
-        </w:rPr>
-        <w:t>public</w:t>
-      </w:r>
-      <w:proofErr w:type="gramEnd"/>
-      <w:r>
-        <w:rPr>
-          <w:bCs/>
-          <w:i/>
-          <w:iCs/>
-          <w:color w:val="000000"/>
-          <w:sz w:val="22"/>
-          <w:szCs w:val="22"/>
-          <w:u w:color="0B5ED7"/>
-        </w:rPr>
-        <w:t xml:space="preserve"> String getAppLocalizedNAme();</w:t>
+        <w:t>public String getAppLocalizedNAme();</w:t>
       </w:r>
     </w:p>
     <w:p>
@@ -13213,32 +12431,7 @@
           <w:u w:color="0B5ED7"/>
         </w:rPr>
         <w:br/>
-      </w:r>
-      <w:proofErr w:type="gramStart"/>
-      <w:r>
-        <w:rPr>
-          <w:bCs/>
-          <w:i/>
-          <w:iCs/>
-          <w:color w:val="000000"/>
-          <w:sz w:val="22"/>
-          <w:szCs w:val="22"/>
-          <w:u w:color="0B5ED7"/>
-        </w:rPr>
-        <w:t>public</w:t>
-      </w:r>
-      <w:proofErr w:type="gramEnd"/>
-      <w:r>
-        <w:rPr>
-          <w:bCs/>
-          <w:i/>
-          <w:iCs/>
-          <w:color w:val="000000"/>
-          <w:sz w:val="22"/>
-          <w:szCs w:val="22"/>
-          <w:u w:color="0B5ED7"/>
-        </w:rPr>
-        <w:t xml:space="preserve"> String getMicrositeId();</w:t>
+        <w:t>public String getMicrositeId();</w:t>
       </w:r>
     </w:p>
     <w:p>
@@ -13404,7 +12597,6 @@
         </w:rPr>
         <w:br/>
       </w:r>
-      <w:proofErr w:type="gramStart"/>
       <w:r>
         <w:rPr>
           <w:bCs/>
@@ -13415,20 +12607,7 @@
           <w:szCs w:val="22"/>
           <w:u w:color="0B5ED7"/>
         </w:rPr>
-        <w:t>public</w:t>
-      </w:r>
-      <w:proofErr w:type="gramEnd"/>
-      <w:r>
-        <w:rPr>
-          <w:bCs/>
-          <w:i/>
-          <w:iCs/>
-          <w:color w:val="000000"/>
-          <w:sz w:val="22"/>
-          <w:szCs w:val="22"/>
-          <w:u w:color="0B5ED7"/>
-        </w:rPr>
-        <w:t xml:space="preserve"> String getSector();</w:t>
+        <w:t>public String getSector();</w:t>
       </w:r>
     </w:p>
     <w:p>
@@ -13691,9 +12870,8 @@
           <w:sz w:val="28"/>
           <w:szCs w:val="28"/>
         </w:rPr>
-        <w:t>Microsite ID should be</w:t>
-      </w:r>
-      <w:proofErr w:type="gramStart"/>
+        <w:t xml:space="preserve">Microsite ID should be  [a-zA-Z0-9]+ </w:t>
+      </w:r>
       <w:r>
         <w:rPr>
           <w:rFonts w:ascii="Calibri" w:hAnsi="Calibri" w:cs="Calibri"/>
@@ -13701,37 +12879,37 @@
           <w:sz w:val="28"/>
           <w:szCs w:val="28"/>
         </w:rPr>
-        <w:t>  [</w:t>
-      </w:r>
-      <w:proofErr w:type="gramEnd"/>
-      <w:r>
+        <w:tab/>
+      </w:r>
+    </w:p>
+    <w:p>
+      <w:pPr>
         <w:rPr>
           <w:rFonts w:ascii="Calibri" w:hAnsi="Calibri" w:cs="Calibri"/>
           <w:color w:val="000000" w:themeColor="text1"/>
           <w:sz w:val="28"/>
           <w:szCs w:val="28"/>
         </w:rPr>
-        <w:t xml:space="preserve">a-zA-Z0-9]+ </w:t>
-      </w:r>
-      <w:r>
+      </w:pPr>
+    </w:p>
+    <w:p>
+      <w:pPr>
         <w:rPr>
           <w:rFonts w:ascii="Calibri" w:hAnsi="Calibri" w:cs="Calibri"/>
           <w:color w:val="000000" w:themeColor="text1"/>
           <w:sz w:val="28"/>
           <w:szCs w:val="28"/>
         </w:rPr>
-        <w:tab/>
-      </w:r>
-    </w:p>
-    <w:p>
-      <w:pPr>
+      </w:pPr>
+      <w:r>
         <w:rPr>
           <w:rFonts w:ascii="Calibri" w:hAnsi="Calibri" w:cs="Calibri"/>
           <w:color w:val="000000" w:themeColor="text1"/>
           <w:sz w:val="28"/>
           <w:szCs w:val="28"/>
         </w:rPr>
-      </w:pPr>
+        <w:t>Sectors should be from B2C, B2B_HC, corporate, B2B_LI (Comparison should be case insensitive)</w:t>
+      </w:r>
     </w:p>
     <w:p>
       <w:pPr>
@@ -13742,25 +12920,25 @@
           <w:szCs w:val="28"/>
         </w:rPr>
       </w:pPr>
-      <w:r>
+    </w:p>
+    <w:p>
+      <w:pPr>
         <w:rPr>
           <w:rFonts w:ascii="Calibri" w:hAnsi="Calibri" w:cs="Calibri"/>
           <w:color w:val="000000" w:themeColor="text1"/>
           <w:sz w:val="28"/>
           <w:szCs w:val="28"/>
         </w:rPr>
-        <w:t>Sectors should be from B2C, B2B_HC, corporate, B2B_LI (Comparison should be case insensitive)</w:t>
-      </w:r>
-    </w:p>
-    <w:p>
-      <w:pPr>
+      </w:pPr>
+      <w:r>
         <w:rPr>
           <w:rFonts w:ascii="Calibri" w:hAnsi="Calibri" w:cs="Calibri"/>
           <w:color w:val="000000" w:themeColor="text1"/>
           <w:sz w:val="28"/>
           <w:szCs w:val="28"/>
         </w:rPr>
-      </w:pPr>
+        <w:t>App State should be from TEST, DEVELOPMENT, STAGING, ACCEPTANCE, PRODUCTION (Comparison should be case insensitive)</w:t>
+      </w:r>
     </w:p>
     <w:p>
       <w:pPr>
@@ -13771,25 +12949,25 @@
           <w:szCs w:val="28"/>
         </w:rPr>
       </w:pPr>
-      <w:r>
+    </w:p>
+    <w:p>
+      <w:pPr>
         <w:rPr>
           <w:rFonts w:ascii="Calibri" w:hAnsi="Calibri" w:cs="Calibri"/>
           <w:color w:val="000000" w:themeColor="text1"/>
           <w:sz w:val="28"/>
           <w:szCs w:val="28"/>
         </w:rPr>
-        <w:t>App State should be from TEST, DEVELOPMENT, STAGING, ACCEPTANCE, PRODUCTION (Comparison should be case insensitive)</w:t>
-      </w:r>
-    </w:p>
-    <w:p>
-      <w:pPr>
+      </w:pPr>
+      <w:r>
         <w:rPr>
           <w:rFonts w:ascii="Calibri" w:hAnsi="Calibri" w:cs="Calibri"/>
           <w:color w:val="000000" w:themeColor="text1"/>
           <w:sz w:val="28"/>
           <w:szCs w:val="28"/>
         </w:rPr>
-      </w:pPr>
+        <w:t>Service Discovery Environment should be from TEST, DEVELOPMENT, STAGING, ACCEPTANCE, PRODUCTION (Comparison should be case insensitive)</w:t>
+      </w:r>
     </w:p>
     <w:p>
       <w:pPr>
@@ -13800,63 +12978,24 @@
           <w:szCs w:val="28"/>
         </w:rPr>
       </w:pPr>
-      <w:r>
+    </w:p>
+    <w:p>
+      <w:pPr>
         <w:rPr>
           <w:rFonts w:ascii="Calibri" w:hAnsi="Calibri" w:cs="Calibri"/>
           <w:color w:val="000000" w:themeColor="text1"/>
           <w:sz w:val="28"/>
           <w:szCs w:val="28"/>
         </w:rPr>
-        <w:t>Service Discovery Environment should be from TEST, DEVELOPMENT, STAGING, ACCEPTANCE, PRODUCTION (Comparison should be case insensitive)</w:t>
-      </w:r>
-    </w:p>
-    <w:p>
-      <w:pPr>
+      </w:pPr>
+      <w:r>
         <w:rPr>
           <w:rFonts w:ascii="Calibri" w:hAnsi="Calibri" w:cs="Calibri"/>
           <w:color w:val="000000" w:themeColor="text1"/>
           <w:sz w:val="28"/>
           <w:szCs w:val="28"/>
         </w:rPr>
-      </w:pPr>
-    </w:p>
-    <w:p>
-      <w:pPr>
-        <w:rPr>
-          <w:rFonts w:ascii="Calibri" w:hAnsi="Calibri" w:cs="Calibri"/>
-          <w:color w:val="000000" w:themeColor="text1"/>
-          <w:sz w:val="28"/>
-          <w:szCs w:val="28"/>
-        </w:rPr>
-      </w:pPr>
-      <w:r>
-        <w:rPr>
-          <w:rFonts w:ascii="Calibri" w:hAnsi="Calibri" w:cs="Calibri"/>
-          <w:color w:val="000000" w:themeColor="text1"/>
-          <w:sz w:val="28"/>
-          <w:szCs w:val="28"/>
-        </w:rPr>
-        <w:t>App version should be</w:t>
-      </w:r>
-      <w:proofErr w:type="gramStart"/>
-      <w:r>
-        <w:rPr>
-          <w:rFonts w:ascii="Calibri" w:hAnsi="Calibri" w:cs="Calibri"/>
-          <w:color w:val="000000" w:themeColor="text1"/>
-          <w:sz w:val="28"/>
-          <w:szCs w:val="28"/>
-        </w:rPr>
-        <w:t>  [</w:t>
-      </w:r>
-      <w:proofErr w:type="gramEnd"/>
-      <w:r>
-        <w:rPr>
-          <w:rFonts w:ascii="Calibri" w:hAnsi="Calibri" w:cs="Calibri"/>
-          <w:color w:val="000000" w:themeColor="text1"/>
-          <w:sz w:val="28"/>
-          <w:szCs w:val="28"/>
-        </w:rPr>
-        <w:t>0-9]+\.[0-9]+\.[0-9]+([_-].*)</w:t>
+        <w:t>App version should be  [0-9]+\.[0-9]+\.[0-9]+([_-].*)</w:t>
       </w:r>
     </w:p>
     <w:p>
@@ -16379,7 +15518,6 @@
         </w:rPr>
         <w:t xml:space="preserve"> </w:t>
       </w:r>
-      <w:proofErr w:type="gramStart"/>
       <w:r>
         <w:rPr>
           <w:rFonts w:eastAsia="Times New Roman"/>
@@ -16387,17 +15525,7 @@
           <w:sz w:val="27"/>
           <w:szCs w:val="27"/>
         </w:rPr>
-        <w:t>boolean</w:t>
-      </w:r>
-      <w:proofErr w:type="gramEnd"/>
-      <w:r>
-        <w:rPr>
-          <w:rFonts w:eastAsia="Times New Roman"/>
-          <w:color w:val="CC7832"/>
-          <w:sz w:val="27"/>
-          <w:szCs w:val="27"/>
-        </w:rPr>
-        <w:t xml:space="preserve"> </w:t>
+        <w:t xml:space="preserve">boolean </w:t>
       </w:r>
       <w:r>
         <w:rPr>
@@ -16678,25 +15806,7 @@
           <w:szCs w:val="24"/>
           <w:lang w:val="en-GB"/>
         </w:rPr>
-        <w:t xml:space="preserve"> </w:t>
-      </w:r>
-      <w:proofErr w:type="gramStart"/>
-      <w:r>
-        <w:rPr>
-          <w:rFonts w:eastAsiaTheme="minorEastAsia" w:cs="Arial"/>
-          <w:szCs w:val="24"/>
-          <w:lang w:val="en-GB"/>
-        </w:rPr>
-        <w:t>boolean</w:t>
-      </w:r>
-      <w:proofErr w:type="gramEnd"/>
-      <w:r>
-        <w:rPr>
-          <w:rFonts w:eastAsiaTheme="minorEastAsia" w:cs="Arial"/>
-          <w:szCs w:val="24"/>
-          <w:lang w:val="en-GB"/>
-        </w:rPr>
-        <w:t xml:space="preserve"> success = mConfigInterface.setPropertyForKey (“UR”, “newKey”, “newvalue”, configError);</w:t>
+        <w:t xml:space="preserve"> boolean success = mConfigInterface.setPropertyForKey (“UR”, “newKey”, “newvalue”, configError);</w:t>
       </w:r>
     </w:p>
     <w:p>
@@ -16739,27 +15849,7 @@
           <w:szCs w:val="24"/>
           <w:lang w:val="en-GB"/>
         </w:rPr>
-        <w:t xml:space="preserve">ConfigError can be: {Invalid Key, GroupNotExists, KeyNotExists, ErrorKeyExists, Fatal Error, DeviceStoreError   , </w:t>
-      </w:r>
-      <w:proofErr w:type="gramStart"/>
-      <w:r>
-        <w:rPr>
-          <w:rFonts w:eastAsiaTheme="minorEastAsia" w:cs="Arial"/>
-          <w:b/>
-          <w:szCs w:val="24"/>
-          <w:lang w:val="en-GB"/>
-        </w:rPr>
-        <w:t>NoDataFoundForKey</w:t>
-      </w:r>
-      <w:proofErr w:type="gramEnd"/>
-      <w:r>
-        <w:rPr>
-          <w:rFonts w:eastAsiaTheme="minorEastAsia" w:cs="Arial"/>
-          <w:b/>
-          <w:szCs w:val="24"/>
-          <w:lang w:val="en-GB"/>
-        </w:rPr>
-        <w:t>}</w:t>
+        <w:t>ConfigError can be: {Invalid Key, GroupNotExists, KeyNotExists, ErrorKeyExists, Fatal Error, DeviceStoreError   , NoDataFoundForKey}</w:t>
       </w:r>
     </w:p>
     <w:p>
@@ -16915,13 +16005,8 @@
         </w:numPr>
         <w:contextualSpacing w:val="0"/>
       </w:pPr>
-      <w:proofErr w:type="gramStart"/>
-      <w:r>
-        <w:t>app</w:t>
-      </w:r>
-      <w:proofErr w:type="gramEnd"/>
-      <w:r>
-        <w:t xml:space="preserve"> version: [a-zA-Z0-9_./-]+</w:t>
+      <w:r>
+        <w:t>app version: [a-zA-Z0-9_./-]+</w:t>
       </w:r>
     </w:p>
     <w:p>
@@ -16986,7 +16071,6 @@
           <w:szCs w:val="27"/>
         </w:rPr>
       </w:pPr>
-      <w:proofErr w:type="gramStart"/>
       <w:r>
         <w:rPr>
           <w:rFonts w:eastAsia="Times New Roman"/>
@@ -16994,17 +16078,7 @@
           <w:sz w:val="27"/>
           <w:szCs w:val="27"/>
         </w:rPr>
-        <w:t>boolean</w:t>
-      </w:r>
-      <w:proofErr w:type="gramEnd"/>
-      <w:r>
-        <w:rPr>
-          <w:rFonts w:eastAsia="Times New Roman"/>
-          <w:color w:val="CC7832"/>
-          <w:sz w:val="27"/>
-          <w:szCs w:val="27"/>
-        </w:rPr>
-        <w:t xml:space="preserve"> </w:t>
+        <w:t xml:space="preserve">boolean </w:t>
       </w:r>
       <w:r>
         <w:rPr>
@@ -17170,7 +16244,6 @@
         </w:rPr>
         <w:t xml:space="preserve"> </w:t>
       </w:r>
-      <w:proofErr w:type="gramStart"/>
       <w:r>
         <w:rPr>
           <w:rFonts w:eastAsia="Times New Roman"/>
@@ -17187,17 +16260,7 @@
           <w:sz w:val="27"/>
           <w:szCs w:val="27"/>
         </w:rPr>
-        <w:t>(</w:t>
-      </w:r>
-      <w:proofErr w:type="gramEnd"/>
-      <w:r>
-        <w:rPr>
-          <w:rFonts w:eastAsia="Times New Roman"/>
-          <w:color w:val="A9B7C6"/>
-          <w:sz w:val="27"/>
-          <w:szCs w:val="27"/>
-        </w:rPr>
-        <w:t>String key</w:t>
+        <w:t>(String key</w:t>
       </w:r>
       <w:r>
         <w:rPr>
@@ -17652,7 +16715,6 @@
         </w:rPr>
         <w:t xml:space="preserve">Eg. </w:t>
       </w:r>
-      <w:proofErr w:type="gramStart"/>
       <w:r>
         <w:rPr>
           <w:rFonts w:eastAsia="Times New Roman"/>
@@ -17666,7 +16728,6 @@
         </w:rPr>
         <w:t>import</w:t>
       </w:r>
-      <w:proofErr w:type="gramEnd"/>
       <w:r>
         <w:rPr>
           <w:rFonts w:eastAsia="Times New Roman"/>
@@ -17804,9 +16865,19 @@
           <w:szCs w:val="24"/>
           <w:lang w:val="en-GB"/>
         </w:rPr>
-        <w:t xml:space="preserve">If http </w:t>
-      </w:r>
-      <w:proofErr w:type="gramStart"/>
+        <w:t xml:space="preserve">If http url is passed to any of above requests then </w:t>
+      </w:r>
+      <w:r>
+        <w:rPr>
+          <w:rFonts w:ascii="Arial" w:eastAsiaTheme="minorEastAsia" w:hAnsi="Arial" w:cs="Arial"/>
+          <w:b/>
+          <w:bCs/>
+          <w:sz w:val="24"/>
+          <w:szCs w:val="24"/>
+          <w:lang w:val="en-GB"/>
+        </w:rPr>
+        <w:t>HttpForbiddenException</w:t>
+      </w:r>
       <w:r>
         <w:rPr>
           <w:rFonts w:ascii="Arial" w:eastAsiaTheme="minorEastAsia" w:hAnsi="Arial" w:cs="Arial"/>
@@ -17814,9 +16885,8 @@
           <w:szCs w:val="24"/>
           <w:lang w:val="en-GB"/>
         </w:rPr>
-        <w:t>url</w:t>
-      </w:r>
-      <w:proofErr w:type="gramEnd"/>
+        <w:t xml:space="preserve"> is thrown</w:t>
+      </w:r>
       <w:r>
         <w:rPr>
           <w:rFonts w:ascii="Arial" w:eastAsiaTheme="minorEastAsia" w:hAnsi="Arial" w:cs="Arial"/>
@@ -17824,35 +16894,6 @@
           <w:szCs w:val="24"/>
           <w:lang w:val="en-GB"/>
         </w:rPr>
-        <w:t xml:space="preserve"> is passed to any of above requests then </w:t>
-      </w:r>
-      <w:r>
-        <w:rPr>
-          <w:rFonts w:ascii="Arial" w:eastAsiaTheme="minorEastAsia" w:hAnsi="Arial" w:cs="Arial"/>
-          <w:b/>
-          <w:bCs/>
-          <w:sz w:val="24"/>
-          <w:szCs w:val="24"/>
-          <w:lang w:val="en-GB"/>
-        </w:rPr>
-        <w:t>HttpForbiddenException</w:t>
-      </w:r>
-      <w:r>
-        <w:rPr>
-          <w:rFonts w:ascii="Arial" w:eastAsiaTheme="minorEastAsia" w:hAnsi="Arial" w:cs="Arial"/>
-          <w:sz w:val="24"/>
-          <w:szCs w:val="24"/>
-          <w:lang w:val="en-GB"/>
-        </w:rPr>
-        <w:t xml:space="preserve"> is thrown</w:t>
-      </w:r>
-      <w:r>
-        <w:rPr>
-          <w:rFonts w:ascii="Arial" w:eastAsiaTheme="minorEastAsia" w:hAnsi="Arial" w:cs="Arial"/>
-          <w:sz w:val="24"/>
-          <w:szCs w:val="24"/>
-          <w:lang w:val="en-GB"/>
-        </w:rPr>
         <w:t>.</w:t>
       </w:r>
     </w:p>
@@ -17921,60 +16962,32 @@
           <w:szCs w:val="24"/>
           <w:lang w:val="en-GB"/>
         </w:rPr>
-        <w:t xml:space="preserve">need to call setShouldCache method on StringRequest, JsonObjectRequest, </w:t>
-      </w:r>
-      <w:proofErr w:type="gramStart"/>
-      <w:r>
+        <w:t>need to call setShouldCache method on StringRequest, JsonObjectRequest, ImageRequest &amp; Custom Request.</w:t>
+      </w:r>
+    </w:p>
+    <w:p>
+      <w:pPr>
         <w:rPr>
           <w:rFonts w:eastAsiaTheme="minorEastAsia" w:cs="Arial"/>
           <w:szCs w:val="24"/>
           <w:lang w:val="en-GB"/>
         </w:rPr>
-        <w:t>ImageRequest</w:t>
-      </w:r>
-      <w:proofErr w:type="gramEnd"/>
+      </w:pPr>
       <w:r>
         <w:rPr>
           <w:rFonts w:eastAsiaTheme="minorEastAsia" w:cs="Arial"/>
           <w:szCs w:val="24"/>
           <w:lang w:val="en-GB"/>
         </w:rPr>
-        <w:t xml:space="preserve"> &amp; Custom Request.</w:t>
-      </w:r>
-    </w:p>
-    <w:p>
-      <w:pPr>
+        <w:t xml:space="preserve">Eg. </w:t>
+      </w:r>
+      <w:r>
         <w:rPr>
           <w:rFonts w:eastAsiaTheme="minorEastAsia" w:cs="Arial"/>
           <w:szCs w:val="24"/>
           <w:lang w:val="en-GB"/>
         </w:rPr>
-      </w:pPr>
-      <w:r>
-        <w:rPr>
-          <w:rFonts w:eastAsiaTheme="minorEastAsia" w:cs="Arial"/>
-          <w:szCs w:val="24"/>
-          <w:lang w:val="en-GB"/>
-        </w:rPr>
-        <w:t xml:space="preserve">Eg. </w:t>
-      </w:r>
-      <w:proofErr w:type="gramStart"/>
-      <w:r>
-        <w:rPr>
-          <w:rFonts w:eastAsiaTheme="minorEastAsia" w:cs="Arial"/>
-          <w:szCs w:val="24"/>
-          <w:lang w:val="en-GB"/>
-        </w:rPr>
-        <w:t>StringRequest.setShouldCache(</w:t>
-      </w:r>
-      <w:proofErr w:type="gramEnd"/>
-      <w:r>
-        <w:rPr>
-          <w:rFonts w:eastAsiaTheme="minorEastAsia" w:cs="Arial"/>
-          <w:szCs w:val="24"/>
-          <w:lang w:val="en-GB"/>
-        </w:rPr>
-        <w:t>false); // set false to disable cache</w:t>
+        <w:t>StringRequest.setShouldCache(false); // set false to disable cache</w:t>
       </w:r>
     </w:p>
     <w:p>
@@ -18506,7 +17519,6 @@
           <w:lang w:val="en-GB"/>
         </w:rPr>
       </w:pPr>
-      <w:proofErr w:type="gramStart"/>
       <w:r>
         <w:rPr>
           <w:rFonts w:eastAsiaTheme="minorEastAsia" w:cs="Arial"/>
@@ -18515,18 +17527,7 @@
           <w:szCs w:val="24"/>
           <w:lang w:val="en-GB"/>
         </w:rPr>
-        <w:t>public</w:t>
-      </w:r>
-      <w:proofErr w:type="gramEnd"/>
-      <w:r>
-        <w:rPr>
-          <w:rFonts w:eastAsiaTheme="minorEastAsia" w:cs="Arial"/>
-          <w:b/>
-          <w:bCs/>
-          <w:szCs w:val="24"/>
-          <w:lang w:val="en-GB"/>
-        </w:rPr>
-        <w:t xml:space="preserve"> RequestQueue getRequestQueue();</w:t>
+        <w:t>public RequestQueue getRequestQueue();</w:t>
       </w:r>
       <w:r>
         <w:rPr>
@@ -18618,18 +17619,7 @@
           <w:szCs w:val="18"/>
           <w:lang w:bidi="hi-IN"/>
         </w:rPr>
-        <w:t xml:space="preserve">= </w:t>
-      </w:r>
-      <w:proofErr w:type="gramStart"/>
-      <w:r>
-        <w:rPr>
-          <w:rFonts w:ascii="Courier New" w:hAnsi="Courier New" w:cs="Courier New"/>
-          <w:color w:val="000000"/>
-          <w:sz w:val="18"/>
-          <w:szCs w:val="18"/>
-          <w:lang w:bidi="hi-IN"/>
-        </w:rPr>
-        <w:t>AppInfraApplication.</w:t>
+        <w:t>= AppInfraApplication.</w:t>
       </w:r>
       <w:r>
         <w:rPr>
@@ -18651,18 +17641,7 @@
           <w:szCs w:val="18"/>
           <w:lang w:bidi="hi-IN"/>
         </w:rPr>
-        <w:t>.getRestClient(</w:t>
-      </w:r>
-      <w:proofErr w:type="gramEnd"/>
-      <w:r>
-        <w:rPr>
-          <w:rFonts w:ascii="Courier New" w:hAnsi="Courier New" w:cs="Courier New"/>
-          <w:color w:val="000000"/>
-          <w:sz w:val="18"/>
-          <w:szCs w:val="18"/>
-          <w:lang w:bidi="hi-IN"/>
-        </w:rPr>
-        <w:t>);</w:t>
+        <w:t>.getRestClient();</w:t>
       </w:r>
     </w:p>
     <w:p>
@@ -18724,7 +17703,6 @@
           <w:lang w:bidi="hi-IN"/>
         </w:rPr>
       </w:pPr>
-      <w:proofErr w:type="gramStart"/>
       <w:r>
         <w:rPr>
           <w:rFonts w:ascii="Courier New" w:hAnsi="Courier New" w:cs="Courier New"/>
@@ -18745,18 +17723,7 @@
           <w:szCs w:val="18"/>
           <w:lang w:bidi="hi-IN"/>
         </w:rPr>
-        <w:t>.getRequestQueue(</w:t>
-      </w:r>
-      <w:proofErr w:type="gramEnd"/>
-      <w:r>
-        <w:rPr>
-          <w:rFonts w:ascii="Courier New" w:hAnsi="Courier New" w:cs="Courier New"/>
-          <w:color w:val="000000"/>
-          <w:sz w:val="18"/>
-          <w:szCs w:val="18"/>
-          <w:lang w:bidi="hi-IN"/>
-        </w:rPr>
-        <w:t>).add(mStringRequest);</w:t>
+        <w:t>.getRequestQueue().add(mStringRequest);</w:t>
       </w:r>
     </w:p>
     <w:p>
@@ -19355,29 +18322,7 @@
           <w:szCs w:val="18"/>
           <w:lang w:bidi="hi-IN"/>
         </w:rPr>
-        <w:t xml:space="preserve">Network network = </w:t>
-      </w:r>
-      <w:proofErr w:type="gramStart"/>
-      <w:r>
-        <w:rPr>
-          <w:rFonts w:ascii="Courier New" w:hAnsi="Courier New" w:cs="Courier New"/>
-          <w:color w:val="000000"/>
-          <w:sz w:val="18"/>
-          <w:szCs w:val="18"/>
-          <w:lang w:bidi="hi-IN"/>
-        </w:rPr>
-        <w:t>getNetwork(</w:t>
-      </w:r>
-      <w:proofErr w:type="gramEnd"/>
-      <w:r>
-        <w:rPr>
-          <w:rFonts w:ascii="Courier New" w:hAnsi="Courier New" w:cs="Courier New"/>
-          <w:color w:val="000000"/>
-          <w:sz w:val="18"/>
-          <w:szCs w:val="18"/>
-          <w:lang w:bidi="hi-IN"/>
-        </w:rPr>
-        <w:t>);</w:t>
+        <w:t>Network network = getNetwork();</w:t>
       </w:r>
       <w:r>
         <w:rPr>
@@ -19716,7 +18661,6 @@
           <w:lang w:val="en-GB"/>
         </w:rPr>
       </w:pPr>
-      <w:proofErr w:type="gramStart"/>
       <w:r>
         <w:rPr>
           <w:rFonts w:eastAsiaTheme="minorEastAsia" w:cs="Arial"/>
@@ -19725,18 +18669,7 @@
           <w:szCs w:val="24"/>
           <w:lang w:val="en-GB"/>
         </w:rPr>
-        <w:t>public</w:t>
-      </w:r>
-      <w:proofErr w:type="gramEnd"/>
-      <w:r>
-        <w:rPr>
-          <w:rFonts w:eastAsiaTheme="minorEastAsia" w:cs="Arial"/>
-          <w:b/>
-          <w:bCs/>
-          <w:szCs w:val="24"/>
-          <w:lang w:val="en-GB"/>
-        </w:rPr>
-        <w:t xml:space="preserve"> HashMap&lt;String, String&gt; setTokenProvider(TokenProviderInterface provider);</w:t>
+        <w:t>public HashMap&lt;String, String&gt; setTokenProvider(TokenProviderInterface provider);</w:t>
       </w:r>
     </w:p>
     <w:p>
@@ -19834,25 +18767,7 @@
           <w:szCs w:val="24"/>
           <w:lang w:val="en-GB"/>
         </w:rPr>
-        <w:t xml:space="preserve">inside </w:t>
-      </w:r>
-      <w:proofErr w:type="gramStart"/>
-      <w:r>
-        <w:rPr>
-          <w:rFonts w:eastAsiaTheme="minorEastAsia" w:cs="Arial"/>
-          <w:szCs w:val="24"/>
-          <w:lang w:val="en-GB"/>
-        </w:rPr>
-        <w:t>getHeaders(</w:t>
-      </w:r>
-      <w:proofErr w:type="gramEnd"/>
-      <w:r>
-        <w:rPr>
-          <w:rFonts w:eastAsiaTheme="minorEastAsia" w:cs="Arial"/>
-          <w:szCs w:val="24"/>
-          <w:lang w:val="en-GB"/>
-        </w:rPr>
-        <w:t xml:space="preserve">) mthod </w:t>
+        <w:t xml:space="preserve">inside getHeaders() mthod </w:t>
       </w:r>
       <w:r>
         <w:rPr>
@@ -20667,7 +19582,6 @@
           <w:szCs w:val="27"/>
         </w:rPr>
       </w:pPr>
-      <w:proofErr w:type="gramStart"/>
       <w:r>
         <w:rPr>
           <w:rFonts w:ascii="Courier New" w:hAnsi="Courier New" w:cs="Courier New"/>
@@ -20684,17 +19598,7 @@
           <w:sz w:val="27"/>
           <w:szCs w:val="27"/>
         </w:rPr>
-        <w:t>void</w:t>
-      </w:r>
-      <w:proofErr w:type="gramEnd"/>
-      <w:r>
-        <w:rPr>
-          <w:rFonts w:ascii="Courier New" w:hAnsi="Courier New" w:cs="Courier New"/>
-          <w:color w:val="CC7832"/>
-          <w:sz w:val="27"/>
-          <w:szCs w:val="27"/>
-        </w:rPr>
-        <w:t xml:space="preserve"> </w:t>
+        <w:t xml:space="preserve">void </w:t>
       </w:r>
       <w:r>
         <w:rPr>
@@ -20790,6 +19694,14 @@
           <w:szCs w:val="24"/>
         </w:rPr>
         <w:t xml:space="preserve">server. Test names should be mentioned in the Appconfiguration. </w:t>
+      </w:r>
+      <w:r>
+        <w:rPr>
+          <w:rFonts w:cs="Arial"/>
+          <w:color w:val="000000"/>
+          <w:szCs w:val="24"/>
+        </w:rPr>
+        <w:t xml:space="preserve"> It accepts only ArrayList of Strings.</w:t>
       </w:r>
     </w:p>
     <w:p>
@@ -21078,7 +19990,7 @@
           <w:color w:val="000000"/>
           <w:szCs w:val="24"/>
         </w:rPr>
-        <w:t>eturns</w:t>
+        <w:t>eturns the status of the cached experiences for the configured list of tests. At initialization of the module, the status is either NO_TESTS_DEFINED, NO_CACHED_EXPERIENCES</w:t>
       </w:r>
       <w:r>
         <w:rPr>
@@ -21086,7 +19998,7 @@
           <w:color w:val="000000"/>
           <w:szCs w:val="24"/>
         </w:rPr>
-        <w:t xml:space="preserve"> the status of the cached experiences for the configured list of </w:t>
+        <w:t>, or</w:t>
       </w:r>
       <w:r>
         <w:rPr>
@@ -21094,64 +20006,24 @@
           <w:color w:val="000000"/>
           <w:szCs w:val="24"/>
         </w:rPr>
-        <w:t>tests. At</w:t>
-      </w:r>
-      <w:r>
+        <w:t xml:space="preserve"> EXPERIENCES_NOT_UPDATED.</w:t>
+      </w:r>
+    </w:p>
+    <w:p>
+      <w:pPr>
         <w:rPr>
           <w:rFonts w:cs="Arial"/>
           <w:color w:val="000000"/>
           <w:szCs w:val="24"/>
         </w:rPr>
-        <w:t xml:space="preserve"> initialization of the module, the status is either NO_TESTS_DEFINED, NO_CACHED_EXPERIENCES</w:t>
-      </w:r>
+      </w:pPr>
       <w:r>
         <w:rPr>
           <w:rFonts w:cs="Arial"/>
           <w:color w:val="000000"/>
           <w:szCs w:val="24"/>
         </w:rPr>
-        <w:t>, or</w:t>
-      </w:r>
-      <w:r>
-        <w:rPr>
-          <w:rFonts w:cs="Arial"/>
-          <w:color w:val="000000"/>
-          <w:szCs w:val="24"/>
-        </w:rPr>
-        <w:t xml:space="preserve"> EXPERIENCES_NOT_UPDATED.</w:t>
-      </w:r>
-    </w:p>
-    <w:p>
-      <w:pPr>
-        <w:rPr>
-          <w:rFonts w:cs="Arial"/>
-          <w:color w:val="000000"/>
-          <w:szCs w:val="24"/>
-        </w:rPr>
-      </w:pPr>
-      <w:r>
-        <w:rPr>
-          <w:rFonts w:cs="Arial"/>
-          <w:color w:val="000000"/>
-          <w:szCs w:val="24"/>
-        </w:rPr>
-        <w:t xml:space="preserve">  An </w:t>
-      </w:r>
-      <w:r>
-        <w:rPr>
-          <w:rFonts w:cs="Arial"/>
-          <w:color w:val="000000"/>
-          <w:szCs w:val="24"/>
-        </w:rPr>
-        <w:t>updateCache (</w:t>
-      </w:r>
-      <w:r>
-        <w:rPr>
-          <w:rFonts w:cs="Arial"/>
-          <w:color w:val="000000"/>
-          <w:szCs w:val="24"/>
-        </w:rPr>
-        <w:t>) may change the state to EXPERIENCES_PARTIALLY_UPDATED or EXPERIENCES_UPDATED.</w:t>
+        <w:t xml:space="preserve">  An updateCache () may change the state to EXPERIENCES_PARTIALLY_UPDATED or EXPERIENCES_UPDATED.</w:t>
       </w:r>
     </w:p>
     <w:p>
@@ -21546,49 +20418,80 @@
           <w:szCs w:val="24"/>
           <w:lang w:val="en-GB"/>
         </w:rPr>
-        <w:t>updateTy</w:t>
+        <w:t>updateTypes: updateType can be App restart and App Update .</w:t>
+      </w:r>
+    </w:p>
+    <w:p>
+      <w:pPr>
+        <w:pStyle w:val="BodyText"/>
+        <w:rPr>
+          <w:rFonts w:eastAsiaTheme="minorEastAsia" w:cs="Arial"/>
+          <w:szCs w:val="24"/>
+          <w:lang w:val="en-GB"/>
+        </w:rPr>
+      </w:pPr>
+    </w:p>
+    <w:p>
+      <w:pPr>
+        <w:pStyle w:val="BodyText"/>
+        <w:rPr>
+          <w:rFonts w:eastAsiaTheme="minorEastAsia" w:cs="Arial"/>
+          <w:b/>
+          <w:szCs w:val="24"/>
+          <w:lang w:val="en-GB"/>
+        </w:rPr>
+      </w:pPr>
+      <w:r>
+        <w:rPr>
+          <w:rFonts w:eastAsiaTheme="minorEastAsia" w:cs="Arial"/>
+          <w:b/>
+          <w:szCs w:val="24"/>
+          <w:lang w:val="en-GB"/>
+        </w:rPr>
+        <w:t xml:space="preserve">Note : </w:t>
+      </w:r>
+    </w:p>
+    <w:p>
+      <w:pPr>
+        <w:pStyle w:val="BodyText"/>
+        <w:rPr>
+          <w:rFonts w:eastAsiaTheme="minorEastAsia" w:cs="Arial"/>
+          <w:b/>
+          <w:szCs w:val="24"/>
+          <w:lang w:val="en-GB"/>
+        </w:rPr>
+      </w:pPr>
+      <w:r>
+        <w:rPr>
+          <w:rFonts w:eastAsiaTheme="minorEastAsia" w:cs="Arial"/>
+          <w:b/>
+          <w:szCs w:val="24"/>
+          <w:lang w:val="en-GB"/>
+        </w:rPr>
+        <w:t>If testname is Apprestart type - it will be only stored in cache.</w:t>
+      </w:r>
+    </w:p>
+    <w:p>
+      <w:pPr>
+        <w:pStyle w:val="BodyText"/>
+        <w:rPr>
+          <w:rFonts w:eastAsiaTheme="minorEastAsia" w:cs="Arial"/>
+          <w:b/>
+          <w:szCs w:val="24"/>
+          <w:lang w:val="en-GB"/>
+        </w:rPr>
+      </w:pPr>
+      <w:r>
+        <w:rPr>
+          <w:rFonts w:eastAsiaTheme="minorEastAsia" w:cs="Arial"/>
+          <w:b/>
+          <w:szCs w:val="24"/>
+          <w:lang w:val="en-GB"/>
+        </w:rPr>
+        <w:t>If testname is Appupdate type – it will be stored in both cache and disk.</w:t>
       </w:r>
       <w:bookmarkStart w:id="31" w:name="_GoBack"/>
       <w:bookmarkEnd w:id="31"/>
-      <w:r>
-        <w:rPr>
-          <w:rFonts w:eastAsiaTheme="minorEastAsia" w:cs="Arial"/>
-          <w:szCs w:val="24"/>
-          <w:lang w:val="en-GB"/>
-        </w:rPr>
-        <w:t xml:space="preserve">pes: updateType can be App restart and App </w:t>
-      </w:r>
-      <w:proofErr w:type="gramStart"/>
-      <w:r>
-        <w:rPr>
-          <w:rFonts w:eastAsiaTheme="minorEastAsia" w:cs="Arial"/>
-          <w:szCs w:val="24"/>
-          <w:lang w:val="en-GB"/>
-        </w:rPr>
-        <w:t>Update .</w:t>
-      </w:r>
-      <w:proofErr w:type="gramEnd"/>
-    </w:p>
-    <w:p>
-      <w:pPr>
-        <w:pStyle w:val="BodyText"/>
-        <w:rPr>
-          <w:rFonts w:eastAsiaTheme="minorEastAsia" w:cs="Arial"/>
-          <w:szCs w:val="24"/>
-          <w:lang w:val="en-GB"/>
-        </w:rPr>
-      </w:pPr>
-    </w:p>
-    <w:p>
-      <w:pPr>
-        <w:pStyle w:val="BodyText"/>
-        <w:rPr>
-          <w:rFonts w:eastAsiaTheme="minorEastAsia" w:cs="Arial"/>
-          <w:b/>
-          <w:szCs w:val="24"/>
-          <w:lang w:val="en-GB"/>
-        </w:rPr>
-      </w:pPr>
     </w:p>
     <w:p>
       <w:pPr>
@@ -21712,7 +20615,7 @@
         <w:noProof/>
         <w:sz w:val="20"/>
       </w:rPr>
-      <w:t>18</w:t>
+      <w:t>17</w:t>
     </w:r>
     <w:r>
       <w:rPr>
@@ -24591,7 +23494,7 @@
 </file>
 
 <file path=customXml/itemProps1.xml><?xml version="1.0" encoding="utf-8"?>
-<ds:datastoreItem xmlns:ds="http://schemas.openxmlformats.org/officeDocument/2006/customXml" ds:itemID="{C20C3C9C-5DC2-4A57-A409-5F42E77FC030}">
+<ds:datastoreItem xmlns:ds="http://schemas.openxmlformats.org/officeDocument/2006/customXml" ds:itemID="{A498612B-3FA3-461F-9CF0-53C9EE001DAF}">
   <ds:schemaRefs>
     <ds:schemaRef ds:uri="http://schemas.openxmlformats.org/officeDocument/2006/bibliography"/>
   </ds:schemaRefs>

</xml_diff>

<commit_message>
US12098 - document update
</commit_message>
<xml_diff>
--- a/Documents/External/MobileAppInfra_PI16.4_Android_Integration_Guide 1.2.0.docx
+++ b/Documents/External/MobileAppInfra_PI16.4_Android_Integration_Guide 1.2.0.docx
@@ -19865,6 +19865,25 @@
           <w:szCs w:val="24"/>
         </w:rPr>
       </w:pPr>
+      <w:r>
+        <w:rPr>
+          <w:rFonts w:cs="Arial"/>
+          <w:color w:val="000000"/>
+          <w:szCs w:val="24"/>
+        </w:rPr>
+        <w:t>Errorcall ba</w:t>
+      </w:r>
+      <w:bookmarkStart w:id="31" w:name="_GoBack"/>
+      <w:bookmarkEnd w:id="31"/>
+    </w:p>
+    <w:p>
+      <w:pPr>
+        <w:rPr>
+          <w:rFonts w:cs="Arial"/>
+          <w:color w:val="000000"/>
+          <w:szCs w:val="24"/>
+        </w:rPr>
+      </w:pPr>
     </w:p>
     <w:p>
       <w:pPr>
@@ -20490,8 +20509,234 @@
         </w:rPr>
         <w:t>If testname is Appupdate type – it will be stored in both cache and disk.</w:t>
       </w:r>
-      <w:bookmarkStart w:id="31" w:name="_GoBack"/>
-      <w:bookmarkEnd w:id="31"/>
+    </w:p>
+    <w:p>
+      <w:pPr>
+        <w:pStyle w:val="NoteLevel1"/>
+        <w:numPr>
+          <w:ilvl w:val="0"/>
+          <w:numId w:val="0"/>
+        </w:numPr>
+        <w:rPr>
+          <w:rFonts w:ascii="Arial" w:hAnsi="Arial" w:cs="Arial"/>
+          <w:b/>
+        </w:rPr>
+      </w:pPr>
+      <w:r>
+        <w:rPr>
+          <w:rFonts w:ascii="Arial" w:hAnsi="Arial" w:cs="Arial"/>
+          <w:b/>
+        </w:rPr>
+        <w:t>Include adobe config json file and give target configuration</w:t>
+      </w:r>
+    </w:p>
+    <w:p>
+      <w:pPr>
+        <w:pStyle w:val="NoteLevel1"/>
+        <w:numPr>
+          <w:ilvl w:val="0"/>
+          <w:numId w:val="0"/>
+        </w:numPr>
+        <w:rPr>
+          <w:rFonts w:ascii="Arial" w:hAnsi="Arial" w:cs="Arial"/>
+        </w:rPr>
+      </w:pPr>
+    </w:p>
+    <w:p>
+      <w:pPr>
+        <w:widowControl w:val="0"/>
+        <w:shd w:val="clear" w:color="auto" w:fill="D9D9D9" w:themeFill="background1" w:themeFillShade="D9"/>
+        <w:tabs>
+          <w:tab w:val="left" w:pos="543"/>
+        </w:tabs>
+        <w:autoSpaceDE w:val="0"/>
+        <w:autoSpaceDN w:val="0"/>
+        <w:adjustRightInd w:val="0"/>
+        <w:rPr>
+          <w:rFonts w:ascii="Menlo" w:hAnsi="Menlo" w:cs="Menlo"/>
+          <w:color w:val="000000"/>
+          <w:sz w:val="22"/>
+          <w:szCs w:val="22"/>
+        </w:rPr>
+      </w:pPr>
+      <w:r>
+        <w:rPr>
+          <w:rFonts w:ascii="Menlo" w:hAnsi="Menlo" w:cs="Menlo"/>
+          <w:color w:val="000000"/>
+          <w:sz w:val="22"/>
+          <w:szCs w:val="22"/>
+        </w:rPr>
+        <w:t xml:space="preserve">   </w:t>
+      </w:r>
+      <w:r>
+        <w:rPr>
+          <w:rFonts w:ascii="Menlo" w:hAnsi="Menlo" w:cs="Menlo"/>
+          <w:color w:val="DF0700"/>
+          <w:sz w:val="22"/>
+          <w:szCs w:val="22"/>
+        </w:rPr>
+        <w:t>"target"</w:t>
+      </w:r>
+      <w:r>
+        <w:rPr>
+          <w:rFonts w:ascii="Menlo" w:hAnsi="Menlo" w:cs="Menlo"/>
+          <w:color w:val="000000"/>
+          <w:sz w:val="22"/>
+          <w:szCs w:val="22"/>
+        </w:rPr>
+        <w:t xml:space="preserve"> : {</w:t>
+      </w:r>
+    </w:p>
+    <w:p>
+      <w:pPr>
+        <w:widowControl w:val="0"/>
+        <w:shd w:val="clear" w:color="auto" w:fill="D9D9D9" w:themeFill="background1" w:themeFillShade="D9"/>
+        <w:tabs>
+          <w:tab w:val="left" w:pos="543"/>
+        </w:tabs>
+        <w:autoSpaceDE w:val="0"/>
+        <w:autoSpaceDN w:val="0"/>
+        <w:adjustRightInd w:val="0"/>
+        <w:rPr>
+          <w:rFonts w:ascii="Menlo" w:hAnsi="Menlo" w:cs="Menlo"/>
+          <w:color w:val="000000"/>
+          <w:sz w:val="22"/>
+          <w:szCs w:val="22"/>
+        </w:rPr>
+      </w:pPr>
+      <w:r>
+        <w:rPr>
+          <w:rFonts w:ascii="Menlo" w:hAnsi="Menlo" w:cs="Menlo"/>
+          <w:color w:val="000000"/>
+          <w:sz w:val="22"/>
+          <w:szCs w:val="22"/>
+        </w:rPr>
+        <w:t xml:space="preserve">        </w:t>
+      </w:r>
+      <w:r>
+        <w:rPr>
+          <w:rFonts w:ascii="Menlo" w:hAnsi="Menlo" w:cs="Menlo"/>
+          <w:color w:val="DF0700"/>
+          <w:sz w:val="22"/>
+          <w:szCs w:val="22"/>
+        </w:rPr>
+        <w:t>"clientCode"</w:t>
+      </w:r>
+      <w:r>
+        <w:rPr>
+          <w:rFonts w:ascii="Menlo" w:hAnsi="Menlo" w:cs="Menlo"/>
+          <w:color w:val="000000"/>
+          <w:sz w:val="22"/>
+          <w:szCs w:val="22"/>
+        </w:rPr>
+        <w:t xml:space="preserve"> : </w:t>
+      </w:r>
+      <w:r>
+        <w:rPr>
+          <w:rFonts w:ascii="Menlo" w:hAnsi="Menlo" w:cs="Menlo"/>
+          <w:color w:val="DF0700"/>
+          <w:sz w:val="22"/>
+          <w:szCs w:val="22"/>
+        </w:rPr>
+        <w:t>"philipselectronicsne"</w:t>
+      </w:r>
+      <w:r>
+        <w:rPr>
+          <w:rFonts w:ascii="Menlo" w:hAnsi="Menlo" w:cs="Menlo"/>
+          <w:color w:val="000000"/>
+          <w:sz w:val="22"/>
+          <w:szCs w:val="22"/>
+        </w:rPr>
+        <w:t>,</w:t>
+      </w:r>
+    </w:p>
+    <w:p>
+      <w:pPr>
+        <w:widowControl w:val="0"/>
+        <w:shd w:val="clear" w:color="auto" w:fill="D9D9D9" w:themeFill="background1" w:themeFillShade="D9"/>
+        <w:tabs>
+          <w:tab w:val="left" w:pos="543"/>
+        </w:tabs>
+        <w:autoSpaceDE w:val="0"/>
+        <w:autoSpaceDN w:val="0"/>
+        <w:adjustRightInd w:val="0"/>
+        <w:rPr>
+          <w:rFonts w:ascii="Menlo" w:hAnsi="Menlo" w:cs="Menlo"/>
+          <w:color w:val="000000"/>
+          <w:sz w:val="22"/>
+          <w:szCs w:val="22"/>
+        </w:rPr>
+      </w:pPr>
+      <w:r>
+        <w:rPr>
+          <w:rFonts w:ascii="Menlo" w:hAnsi="Menlo" w:cs="Menlo"/>
+          <w:color w:val="000000"/>
+          <w:sz w:val="22"/>
+          <w:szCs w:val="22"/>
+        </w:rPr>
+        <w:t xml:space="preserve">        </w:t>
+      </w:r>
+      <w:r>
+        <w:rPr>
+          <w:rFonts w:ascii="Menlo" w:hAnsi="Menlo" w:cs="Menlo"/>
+          <w:color w:val="DF0700"/>
+          <w:sz w:val="22"/>
+          <w:szCs w:val="22"/>
+        </w:rPr>
+        <w:t>"timeout"</w:t>
+      </w:r>
+      <w:r>
+        <w:rPr>
+          <w:rFonts w:ascii="Menlo" w:hAnsi="Menlo" w:cs="Menlo"/>
+          <w:color w:val="000000"/>
+          <w:sz w:val="22"/>
+          <w:szCs w:val="22"/>
+        </w:rPr>
+        <w:t xml:space="preserve"> : </w:t>
+      </w:r>
+      <w:r>
+        <w:rPr>
+          <w:rFonts w:ascii="Menlo" w:hAnsi="Menlo" w:cs="Menlo"/>
+          <w:color w:val="294277"/>
+          <w:sz w:val="22"/>
+          <w:szCs w:val="22"/>
+        </w:rPr>
+        <w:t>15</w:t>
+      </w:r>
+    </w:p>
+    <w:p>
+      <w:pPr>
+        <w:pStyle w:val="NoteLevel1"/>
+        <w:numPr>
+          <w:ilvl w:val="0"/>
+          <w:numId w:val="0"/>
+        </w:numPr>
+        <w:shd w:val="clear" w:color="auto" w:fill="D9D9D9" w:themeFill="background1" w:themeFillShade="D9"/>
+        <w:rPr>
+          <w:rFonts w:ascii="Arial" w:hAnsi="Arial" w:cs="Arial"/>
+        </w:rPr>
+      </w:pPr>
+      <w:r>
+        <w:rPr>
+          <w:rFonts w:ascii="Menlo" w:hAnsi="Menlo" w:cs="Menlo"/>
+          <w:color w:val="000000"/>
+          <w:sz w:val="22"/>
+          <w:szCs w:val="22"/>
+        </w:rPr>
+        <w:t xml:space="preserve">    },</w:t>
+      </w:r>
+    </w:p>
+    <w:p>
+      <w:pPr>
+        <w:pStyle w:val="NoteLevel1"/>
+        <w:numPr>
+          <w:ilvl w:val="0"/>
+          <w:numId w:val="0"/>
+        </w:numPr>
+        <w:rPr>
+          <w:rFonts w:ascii="Arial" w:hAnsi="Arial" w:cs="Arial"/>
+        </w:rPr>
+      </w:pPr>
     </w:p>
     <w:p>
       <w:pPr>
@@ -20615,7 +20860,7 @@
         <w:noProof/>
         <w:sz w:val="20"/>
       </w:rPr>
-      <w:t>17</w:t>
+      <w:t>18</w:t>
     </w:r>
     <w:r>
       <w:rPr>
@@ -20788,6 +21033,155 @@
 <file path=word/numbering.xml><?xml version="1.0" encoding="utf-8"?>
 <w:numbering xmlns:wpc="http://schemas.microsoft.com/office/word/2010/wordprocessingCanvas" xmlns:mc="http://schemas.openxmlformats.org/markup-compatibility/2006" xmlns:o="urn:schemas-microsoft-com:office:office" xmlns:r="http://schemas.openxmlformats.org/officeDocument/2006/relationships" xmlns:m="http://schemas.openxmlformats.org/officeDocument/2006/math" xmlns:v="urn:schemas-microsoft-com:vml" xmlns:wp14="http://schemas.microsoft.com/office/word/2010/wordprocessingDrawing" xmlns:wp="http://schemas.openxmlformats.org/drawingml/2006/wordprocessingDrawing" xmlns:w10="urn:schemas-microsoft-com:office:word" xmlns:w="http://schemas.openxmlformats.org/wordprocessingml/2006/main" xmlns:w14="http://schemas.microsoft.com/office/word/2010/wordml" xmlns:w15="http://schemas.microsoft.com/office/word/2012/wordml" xmlns:wpg="http://schemas.microsoft.com/office/word/2010/wordprocessingGroup" xmlns:wpi="http://schemas.microsoft.com/office/word/2010/wordprocessingInk" xmlns:wne="http://schemas.microsoft.com/office/word/2006/wordml" xmlns:wps="http://schemas.microsoft.com/office/word/2010/wordprocessingShape" mc:Ignorable="w14 w15 wp14">
   <w:abstractNum w:abstractNumId="0" w15:restartNumberingAfterBreak="0">
+    <w:nsid w:val="FFFFFF1D"/>
+    <w:multiLevelType w:val="multilevel"/>
+    <w:tmpl w:val="C41ACD5C"/>
+    <w:lvl w:ilvl="0">
+      <w:start w:val="1"/>
+      <w:numFmt w:val="bullet"/>
+      <w:pStyle w:val="NoteLevel1"/>
+      <w:lvlText w:val=""/>
+      <w:lvlJc w:val="left"/>
+      <w:pPr>
+        <w:tabs>
+          <w:tab w:val="num" w:pos="0"/>
+        </w:tabs>
+        <w:ind w:left="0" w:firstLine="0"/>
+      </w:pPr>
+      <w:rPr>
+        <w:rFonts w:ascii="Symbol" w:hAnsi="Symbol" w:hint="default"/>
+      </w:rPr>
+    </w:lvl>
+    <w:lvl w:ilvl="1">
+      <w:start w:val="1"/>
+      <w:numFmt w:val="bullet"/>
+      <w:pStyle w:val="NoteLevel2"/>
+      <w:lvlText w:val=""/>
+      <w:lvlJc w:val="left"/>
+      <w:pPr>
+        <w:tabs>
+          <w:tab w:val="num" w:pos="720"/>
+        </w:tabs>
+        <w:ind w:left="1080" w:hanging="360"/>
+      </w:pPr>
+      <w:rPr>
+        <w:rFonts w:ascii="Symbol" w:hAnsi="Symbol" w:hint="default"/>
+      </w:rPr>
+    </w:lvl>
+    <w:lvl w:ilvl="2">
+      <w:start w:val="1"/>
+      <w:numFmt w:val="bullet"/>
+      <w:pStyle w:val="NoteLevel3"/>
+      <w:lvlText w:val="o"/>
+      <w:lvlJc w:val="left"/>
+      <w:pPr>
+        <w:tabs>
+          <w:tab w:val="num" w:pos="1440"/>
+        </w:tabs>
+        <w:ind w:left="1800" w:hanging="360"/>
+      </w:pPr>
+      <w:rPr>
+        <w:rFonts w:ascii="Courier New" w:hAnsi="Courier New" w:hint="default"/>
+      </w:rPr>
+    </w:lvl>
+    <w:lvl w:ilvl="3">
+      <w:start w:val="1"/>
+      <w:numFmt w:val="bullet"/>
+      <w:pStyle w:val="NoteLevel4"/>
+      <w:lvlText w:val=""/>
+      <w:lvlJc w:val="left"/>
+      <w:pPr>
+        <w:tabs>
+          <w:tab w:val="num" w:pos="2160"/>
+        </w:tabs>
+        <w:ind w:left="2520" w:hanging="360"/>
+      </w:pPr>
+      <w:rPr>
+        <w:rFonts w:ascii="Wingdings" w:hAnsi="Wingdings" w:hint="default"/>
+      </w:rPr>
+    </w:lvl>
+    <w:lvl w:ilvl="4">
+      <w:start w:val="1"/>
+      <w:numFmt w:val="bullet"/>
+      <w:pStyle w:val="NoteLevel5"/>
+      <w:lvlText w:val=""/>
+      <w:lvlJc w:val="left"/>
+      <w:pPr>
+        <w:tabs>
+          <w:tab w:val="num" w:pos="2880"/>
+        </w:tabs>
+        <w:ind w:left="3240" w:hanging="360"/>
+      </w:pPr>
+      <w:rPr>
+        <w:rFonts w:ascii="Wingdings" w:hAnsi="Wingdings" w:hint="default"/>
+      </w:rPr>
+    </w:lvl>
+    <w:lvl w:ilvl="5">
+      <w:start w:val="1"/>
+      <w:numFmt w:val="bullet"/>
+      <w:pStyle w:val="NoteLevel6"/>
+      <w:lvlText w:val=""/>
+      <w:lvlJc w:val="left"/>
+      <w:pPr>
+        <w:tabs>
+          <w:tab w:val="num" w:pos="3600"/>
+        </w:tabs>
+        <w:ind w:left="3960" w:hanging="360"/>
+      </w:pPr>
+      <w:rPr>
+        <w:rFonts w:ascii="Symbol" w:hAnsi="Symbol" w:hint="default"/>
+      </w:rPr>
+    </w:lvl>
+    <w:lvl w:ilvl="6">
+      <w:start w:val="1"/>
+      <w:numFmt w:val="bullet"/>
+      <w:pStyle w:val="NoteLevel7"/>
+      <w:lvlText w:val="o"/>
+      <w:lvlJc w:val="left"/>
+      <w:pPr>
+        <w:tabs>
+          <w:tab w:val="num" w:pos="4320"/>
+        </w:tabs>
+        <w:ind w:left="4680" w:hanging="360"/>
+      </w:pPr>
+      <w:rPr>
+        <w:rFonts w:ascii="Courier New" w:hAnsi="Courier New" w:hint="default"/>
+      </w:rPr>
+    </w:lvl>
+    <w:lvl w:ilvl="7">
+      <w:start w:val="1"/>
+      <w:numFmt w:val="bullet"/>
+      <w:pStyle w:val="NoteLevel8"/>
+      <w:lvlText w:val=""/>
+      <w:lvlJc w:val="left"/>
+      <w:pPr>
+        <w:tabs>
+          <w:tab w:val="num" w:pos="5040"/>
+        </w:tabs>
+        <w:ind w:left="5400" w:hanging="360"/>
+      </w:pPr>
+      <w:rPr>
+        <w:rFonts w:ascii="Wingdings" w:hAnsi="Wingdings" w:hint="default"/>
+      </w:rPr>
+    </w:lvl>
+    <w:lvl w:ilvl="8">
+      <w:start w:val="1"/>
+      <w:numFmt w:val="bullet"/>
+      <w:pStyle w:val="NoteLevel9"/>
+      <w:lvlText w:val=""/>
+      <w:lvlJc w:val="left"/>
+      <w:pPr>
+        <w:tabs>
+          <w:tab w:val="num" w:pos="5760"/>
+        </w:tabs>
+        <w:ind w:left="6120" w:hanging="360"/>
+      </w:pPr>
+      <w:rPr>
+        <w:rFonts w:ascii="Wingdings" w:hAnsi="Wingdings" w:hint="default"/>
+      </w:rPr>
+    </w:lvl>
+  </w:abstractNum>
+  <w:abstractNum w:abstractNumId="1" w15:restartNumberingAfterBreak="0">
     <w:nsid w:val="FFFFFFFB"/>
     <w:multiLevelType w:val="multilevel"/>
     <w:tmpl w:val="D6A63DB4"/>
@@ -20909,7 +21303,7 @@
       </w:rPr>
     </w:lvl>
   </w:abstractNum>
-  <w:abstractNum w:abstractNumId="1" w15:restartNumberingAfterBreak="0">
+  <w:abstractNum w:abstractNumId="2" w15:restartNumberingAfterBreak="0">
     <w:nsid w:val="0F072E05"/>
     <w:multiLevelType w:val="hybridMultilevel"/>
     <w:tmpl w:val="DAB62A28"/>
@@ -21000,7 +21394,7 @@
       </w:pPr>
     </w:lvl>
   </w:abstractNum>
-  <w:abstractNum w:abstractNumId="2" w15:restartNumberingAfterBreak="0">
+  <w:abstractNum w:abstractNumId="3" w15:restartNumberingAfterBreak="0">
     <w:nsid w:val="2B010902"/>
     <w:multiLevelType w:val="multilevel"/>
     <w:tmpl w:val="0409001D"/>
@@ -21086,7 +21480,7 @@
       </w:pPr>
     </w:lvl>
   </w:abstractNum>
-  <w:abstractNum w:abstractNumId="3" w15:restartNumberingAfterBreak="0">
+  <w:abstractNum w:abstractNumId="4" w15:restartNumberingAfterBreak="0">
     <w:nsid w:val="31B22B09"/>
     <w:multiLevelType w:val="hybridMultilevel"/>
     <w:tmpl w:val="DB944022"/>
@@ -21175,7 +21569,7 @@
       </w:pPr>
     </w:lvl>
   </w:abstractNum>
-  <w:abstractNum w:abstractNumId="4" w15:restartNumberingAfterBreak="0">
+  <w:abstractNum w:abstractNumId="5" w15:restartNumberingAfterBreak="0">
     <w:nsid w:val="3E017551"/>
     <w:multiLevelType w:val="hybridMultilevel"/>
     <w:tmpl w:val="FDBCB22E"/>
@@ -21283,7 +21677,7 @@
       </w:pPr>
     </w:lvl>
   </w:abstractNum>
-  <w:abstractNum w:abstractNumId="5" w15:restartNumberingAfterBreak="0">
+  <w:abstractNum w:abstractNumId="6" w15:restartNumberingAfterBreak="0">
     <w:nsid w:val="40CE6440"/>
     <w:multiLevelType w:val="hybridMultilevel"/>
     <w:tmpl w:val="F4BECDB8"/>
@@ -21396,7 +21790,7 @@
       </w:rPr>
     </w:lvl>
   </w:abstractNum>
-  <w:abstractNum w:abstractNumId="6" w15:restartNumberingAfterBreak="0">
+  <w:abstractNum w:abstractNumId="7" w15:restartNumberingAfterBreak="0">
     <w:nsid w:val="488F5C4D"/>
     <w:multiLevelType w:val="hybridMultilevel"/>
     <w:tmpl w:val="F1D2AF18"/>
@@ -21485,7 +21879,7 @@
       </w:pPr>
     </w:lvl>
   </w:abstractNum>
-  <w:abstractNum w:abstractNumId="7" w15:restartNumberingAfterBreak="0">
+  <w:abstractNum w:abstractNumId="8" w15:restartNumberingAfterBreak="0">
     <w:nsid w:val="50C13CC7"/>
     <w:multiLevelType w:val="hybridMultilevel"/>
     <w:tmpl w:val="0FBE5594"/>
@@ -21574,7 +21968,7 @@
       </w:pPr>
     </w:lvl>
   </w:abstractNum>
-  <w:abstractNum w:abstractNumId="8" w15:restartNumberingAfterBreak="0">
+  <w:abstractNum w:abstractNumId="9" w15:restartNumberingAfterBreak="0">
     <w:nsid w:val="52EA30B3"/>
     <w:multiLevelType w:val="hybridMultilevel"/>
     <w:tmpl w:val="F85C76CA"/>
@@ -21687,7 +22081,7 @@
       </w:rPr>
     </w:lvl>
   </w:abstractNum>
-  <w:abstractNum w:abstractNumId="9" w15:restartNumberingAfterBreak="0">
+  <w:abstractNum w:abstractNumId="10" w15:restartNumberingAfterBreak="0">
     <w:nsid w:val="5FA45F84"/>
     <w:multiLevelType w:val="hybridMultilevel"/>
     <w:tmpl w:val="48F677B0"/>
@@ -21801,37 +22195,40 @@
     </w:lvl>
   </w:abstractNum>
   <w:num w:numId="1">
-    <w:abstractNumId w:val="0"/>
+    <w:abstractNumId w:val="1"/>
   </w:num>
   <w:num w:numId="2">
+    <w:abstractNumId w:val="2"/>
+  </w:num>
+  <w:num w:numId="3">
+    <w:abstractNumId w:val="3"/>
+  </w:num>
+  <w:num w:numId="4">
+    <w:abstractNumId w:val="7"/>
+  </w:num>
+  <w:num w:numId="5">
+    <w:abstractNumId w:val="5"/>
+  </w:num>
+  <w:num w:numId="6">
+    <w:abstractNumId w:val="4"/>
+  </w:num>
+  <w:num w:numId="7">
+    <w:abstractNumId w:val="6"/>
+  </w:num>
+  <w:num w:numId="8">
+    <w:abstractNumId w:val="10"/>
+  </w:num>
+  <w:num w:numId="9">
+    <w:abstractNumId w:val="9"/>
+  </w:num>
+  <w:num w:numId="10">
     <w:abstractNumId w:val="1"/>
   </w:num>
-  <w:num w:numId="3">
-    <w:abstractNumId w:val="2"/>
-  </w:num>
-  <w:num w:numId="4">
-    <w:abstractNumId w:val="6"/>
-  </w:num>
-  <w:num w:numId="5">
-    <w:abstractNumId w:val="4"/>
-  </w:num>
-  <w:num w:numId="6">
-    <w:abstractNumId w:val="3"/>
-  </w:num>
-  <w:num w:numId="7">
-    <w:abstractNumId w:val="5"/>
-  </w:num>
-  <w:num w:numId="8">
-    <w:abstractNumId w:val="9"/>
-  </w:num>
-  <w:num w:numId="9">
+  <w:num w:numId="11">
     <w:abstractNumId w:val="8"/>
   </w:num>
-  <w:num w:numId="10">
+  <w:num w:numId="12">
     <w:abstractNumId w:val="0"/>
-  </w:num>
-  <w:num w:numId="11">
-    <w:abstractNumId w:val="7"/>
   </w:num>
   <w:numIdMacAtCleanup w:val="8"/>
 </w:numbering>
@@ -23166,6 +23563,274 @@
     <w:name w:val="None A"/>
     <w:rsid w:val="00D84C4C"/>
   </w:style>
+  <w:style w:type="paragraph" w:customStyle="1" w:styleId="NoteLevel1">
+    <w:name w:val="Note Level 1"/>
+    <w:basedOn w:val="Normal"/>
+    <w:uiPriority w:val="99"/>
+    <w:unhideWhenUsed/>
+    <w:rsid w:val="002C10B1"/>
+    <w:pPr>
+      <w:keepNext/>
+      <w:numPr>
+        <w:numId w:val="12"/>
+      </w:numPr>
+      <w:pBdr>
+        <w:top w:val="nil"/>
+        <w:left w:val="nil"/>
+        <w:bottom w:val="nil"/>
+        <w:right w:val="nil"/>
+        <w:between w:val="nil"/>
+        <w:bar w:val="nil"/>
+      </w:pBdr>
+      <w:contextualSpacing/>
+      <w:outlineLvl w:val="0"/>
+    </w:pPr>
+    <w:rPr>
+      <w:rFonts w:ascii="Verdana" w:eastAsia="Arial Unicode MS" w:hAnsi="Verdana"/>
+      <w:szCs w:val="24"/>
+      <w:bdr w:val="nil"/>
+    </w:rPr>
+  </w:style>
+  <w:style w:type="paragraph" w:customStyle="1" w:styleId="NoteLevel2">
+    <w:name w:val="Note Level 2"/>
+    <w:basedOn w:val="Normal"/>
+    <w:uiPriority w:val="99"/>
+    <w:semiHidden/>
+    <w:unhideWhenUsed/>
+    <w:rsid w:val="002C10B1"/>
+    <w:pPr>
+      <w:keepNext/>
+      <w:numPr>
+        <w:ilvl w:val="1"/>
+        <w:numId w:val="12"/>
+      </w:numPr>
+      <w:pBdr>
+        <w:top w:val="nil"/>
+        <w:left w:val="nil"/>
+        <w:bottom w:val="nil"/>
+        <w:right w:val="nil"/>
+        <w:between w:val="nil"/>
+        <w:bar w:val="nil"/>
+      </w:pBdr>
+      <w:contextualSpacing/>
+      <w:outlineLvl w:val="1"/>
+    </w:pPr>
+    <w:rPr>
+      <w:rFonts w:ascii="Verdana" w:eastAsia="Arial Unicode MS" w:hAnsi="Verdana"/>
+      <w:szCs w:val="24"/>
+      <w:bdr w:val="nil"/>
+    </w:rPr>
+  </w:style>
+  <w:style w:type="paragraph" w:customStyle="1" w:styleId="NoteLevel3">
+    <w:name w:val="Note Level 3"/>
+    <w:basedOn w:val="Normal"/>
+    <w:uiPriority w:val="99"/>
+    <w:semiHidden/>
+    <w:unhideWhenUsed/>
+    <w:rsid w:val="002C10B1"/>
+    <w:pPr>
+      <w:keepNext/>
+      <w:numPr>
+        <w:ilvl w:val="2"/>
+        <w:numId w:val="12"/>
+      </w:numPr>
+      <w:pBdr>
+        <w:top w:val="nil"/>
+        <w:left w:val="nil"/>
+        <w:bottom w:val="nil"/>
+        <w:right w:val="nil"/>
+        <w:between w:val="nil"/>
+        <w:bar w:val="nil"/>
+      </w:pBdr>
+      <w:contextualSpacing/>
+      <w:outlineLvl w:val="2"/>
+    </w:pPr>
+    <w:rPr>
+      <w:rFonts w:ascii="Verdana" w:eastAsia="Arial Unicode MS" w:hAnsi="Verdana"/>
+      <w:szCs w:val="24"/>
+      <w:bdr w:val="nil"/>
+    </w:rPr>
+  </w:style>
+  <w:style w:type="paragraph" w:customStyle="1" w:styleId="NoteLevel4">
+    <w:name w:val="Note Level 4"/>
+    <w:basedOn w:val="Normal"/>
+    <w:uiPriority w:val="99"/>
+    <w:semiHidden/>
+    <w:unhideWhenUsed/>
+    <w:rsid w:val="002C10B1"/>
+    <w:pPr>
+      <w:keepNext/>
+      <w:numPr>
+        <w:ilvl w:val="3"/>
+        <w:numId w:val="12"/>
+      </w:numPr>
+      <w:pBdr>
+        <w:top w:val="nil"/>
+        <w:left w:val="nil"/>
+        <w:bottom w:val="nil"/>
+        <w:right w:val="nil"/>
+        <w:between w:val="nil"/>
+        <w:bar w:val="nil"/>
+      </w:pBdr>
+      <w:contextualSpacing/>
+      <w:outlineLvl w:val="3"/>
+    </w:pPr>
+    <w:rPr>
+      <w:rFonts w:ascii="Verdana" w:eastAsia="Arial Unicode MS" w:hAnsi="Verdana"/>
+      <w:szCs w:val="24"/>
+      <w:bdr w:val="nil"/>
+    </w:rPr>
+  </w:style>
+  <w:style w:type="paragraph" w:customStyle="1" w:styleId="NoteLevel5">
+    <w:name w:val="Note Level 5"/>
+    <w:basedOn w:val="Normal"/>
+    <w:uiPriority w:val="99"/>
+    <w:semiHidden/>
+    <w:unhideWhenUsed/>
+    <w:rsid w:val="002C10B1"/>
+    <w:pPr>
+      <w:keepNext/>
+      <w:numPr>
+        <w:ilvl w:val="4"/>
+        <w:numId w:val="12"/>
+      </w:numPr>
+      <w:pBdr>
+        <w:top w:val="nil"/>
+        <w:left w:val="nil"/>
+        <w:bottom w:val="nil"/>
+        <w:right w:val="nil"/>
+        <w:between w:val="nil"/>
+        <w:bar w:val="nil"/>
+      </w:pBdr>
+      <w:contextualSpacing/>
+      <w:outlineLvl w:val="4"/>
+    </w:pPr>
+    <w:rPr>
+      <w:rFonts w:ascii="Verdana" w:eastAsia="Arial Unicode MS" w:hAnsi="Verdana"/>
+      <w:szCs w:val="24"/>
+      <w:bdr w:val="nil"/>
+    </w:rPr>
+  </w:style>
+  <w:style w:type="paragraph" w:customStyle="1" w:styleId="NoteLevel6">
+    <w:name w:val="Note Level 6"/>
+    <w:basedOn w:val="Normal"/>
+    <w:uiPriority w:val="99"/>
+    <w:semiHidden/>
+    <w:unhideWhenUsed/>
+    <w:rsid w:val="002C10B1"/>
+    <w:pPr>
+      <w:keepNext/>
+      <w:numPr>
+        <w:ilvl w:val="5"/>
+        <w:numId w:val="12"/>
+      </w:numPr>
+      <w:pBdr>
+        <w:top w:val="nil"/>
+        <w:left w:val="nil"/>
+        <w:bottom w:val="nil"/>
+        <w:right w:val="nil"/>
+        <w:between w:val="nil"/>
+        <w:bar w:val="nil"/>
+      </w:pBdr>
+      <w:contextualSpacing/>
+      <w:outlineLvl w:val="5"/>
+    </w:pPr>
+    <w:rPr>
+      <w:rFonts w:ascii="Verdana" w:eastAsia="Arial Unicode MS" w:hAnsi="Verdana"/>
+      <w:szCs w:val="24"/>
+      <w:bdr w:val="nil"/>
+    </w:rPr>
+  </w:style>
+  <w:style w:type="paragraph" w:customStyle="1" w:styleId="NoteLevel7">
+    <w:name w:val="Note Level 7"/>
+    <w:basedOn w:val="Normal"/>
+    <w:uiPriority w:val="99"/>
+    <w:semiHidden/>
+    <w:unhideWhenUsed/>
+    <w:rsid w:val="002C10B1"/>
+    <w:pPr>
+      <w:keepNext/>
+      <w:numPr>
+        <w:ilvl w:val="6"/>
+        <w:numId w:val="12"/>
+      </w:numPr>
+      <w:pBdr>
+        <w:top w:val="nil"/>
+        <w:left w:val="nil"/>
+        <w:bottom w:val="nil"/>
+        <w:right w:val="nil"/>
+        <w:between w:val="nil"/>
+        <w:bar w:val="nil"/>
+      </w:pBdr>
+      <w:contextualSpacing/>
+      <w:outlineLvl w:val="6"/>
+    </w:pPr>
+    <w:rPr>
+      <w:rFonts w:ascii="Verdana" w:eastAsia="Arial Unicode MS" w:hAnsi="Verdana"/>
+      <w:szCs w:val="24"/>
+      <w:bdr w:val="nil"/>
+    </w:rPr>
+  </w:style>
+  <w:style w:type="paragraph" w:customStyle="1" w:styleId="NoteLevel8">
+    <w:name w:val="Note Level 8"/>
+    <w:basedOn w:val="Normal"/>
+    <w:uiPriority w:val="99"/>
+    <w:semiHidden/>
+    <w:unhideWhenUsed/>
+    <w:rsid w:val="002C10B1"/>
+    <w:pPr>
+      <w:keepNext/>
+      <w:numPr>
+        <w:ilvl w:val="7"/>
+        <w:numId w:val="12"/>
+      </w:numPr>
+      <w:pBdr>
+        <w:top w:val="nil"/>
+        <w:left w:val="nil"/>
+        <w:bottom w:val="nil"/>
+        <w:right w:val="nil"/>
+        <w:between w:val="nil"/>
+        <w:bar w:val="nil"/>
+      </w:pBdr>
+      <w:contextualSpacing/>
+      <w:outlineLvl w:val="7"/>
+    </w:pPr>
+    <w:rPr>
+      <w:rFonts w:ascii="Verdana" w:eastAsia="Arial Unicode MS" w:hAnsi="Verdana"/>
+      <w:szCs w:val="24"/>
+      <w:bdr w:val="nil"/>
+    </w:rPr>
+  </w:style>
+  <w:style w:type="paragraph" w:customStyle="1" w:styleId="NoteLevel9">
+    <w:name w:val="Note Level 9"/>
+    <w:basedOn w:val="Normal"/>
+    <w:uiPriority w:val="99"/>
+    <w:semiHidden/>
+    <w:unhideWhenUsed/>
+    <w:rsid w:val="002C10B1"/>
+    <w:pPr>
+      <w:keepNext/>
+      <w:numPr>
+        <w:ilvl w:val="8"/>
+        <w:numId w:val="12"/>
+      </w:numPr>
+      <w:pBdr>
+        <w:top w:val="nil"/>
+        <w:left w:val="nil"/>
+        <w:bottom w:val="nil"/>
+        <w:right w:val="nil"/>
+        <w:between w:val="nil"/>
+        <w:bar w:val="nil"/>
+      </w:pBdr>
+      <w:contextualSpacing/>
+      <w:outlineLvl w:val="8"/>
+    </w:pPr>
+    <w:rPr>
+      <w:rFonts w:ascii="Verdana" w:eastAsia="Arial Unicode MS" w:hAnsi="Verdana"/>
+      <w:szCs w:val="24"/>
+      <w:bdr w:val="nil"/>
+    </w:rPr>
+  </w:style>
 </w:styles>
 </file>
 
@@ -23494,7 +24159,7 @@
 </file>
 
 <file path=customXml/itemProps1.xml><?xml version="1.0" encoding="utf-8"?>
-<ds:datastoreItem xmlns:ds="http://schemas.openxmlformats.org/officeDocument/2006/customXml" ds:itemID="{A498612B-3FA3-461F-9CF0-53C9EE001DAF}">
+<ds:datastoreItem xmlns:ds="http://schemas.openxmlformats.org/officeDocument/2006/customXml" ds:itemID="{94AFE803-883D-478D-84F2-1274DB366F5E}">
   <ds:schemaRefs>
     <ds:schemaRef ds:uri="http://schemas.openxmlformats.org/officeDocument/2006/bibliography"/>
   </ds:schemaRefs>

</xml_diff>

<commit_message>
US/Defect ID : US12006 support for dictionary type in app config value Reviewer       : Kavya Message       :  HashMap<String, String>, HashMap<String, Integer>  value supported now in AppConfig Release         : 1.6.0
</commit_message>
<xml_diff>
--- a/Documents/External/MobileAppInfra_PI16.4_Android_Integration_Guide 1.2.0.docx
+++ b/Documents/External/MobileAppInfra_PI16.4_Android_Integration_Guide 1.2.0.docx
@@ -16462,6 +16462,459 @@
     <w:p>
       <w:pPr>
         <w:pStyle w:val="BodyText"/>
+        <w:ind w:left="720"/>
+        <w:rPr>
+          <w:rFonts w:eastAsiaTheme="minorEastAsia" w:cs="Arial"/>
+          <w:szCs w:val="24"/>
+          <w:lang w:val="en-GB"/>
+        </w:rPr>
+      </w:pPr>
+    </w:p>
+    <w:p>
+      <w:pPr>
+        <w:pStyle w:val="BodyText"/>
+        <w:rPr>
+          <w:rFonts w:eastAsiaTheme="minorEastAsia"/>
+          <w:lang w:val="en-GB"/>
+        </w:rPr>
+      </w:pPr>
+      <w:r>
+        <w:rPr>
+          <w:rFonts w:eastAsiaTheme="minorEastAsia"/>
+          <w:lang w:val="en-GB"/>
+        </w:rPr>
+        <w:t xml:space="preserve">Now </w:t>
+      </w:r>
+      <w:r>
+        <w:rPr>
+          <w:rFonts w:eastAsiaTheme="minorEastAsia"/>
+          <w:lang w:val="en-GB"/>
+        </w:rPr>
+        <w:t xml:space="preserve">from PI16 </w:t>
+      </w:r>
+      <w:bookmarkStart w:id="31" w:name="_GoBack"/>
+      <w:bookmarkEnd w:id="31"/>
+      <w:r>
+        <w:rPr>
+          <w:rFonts w:eastAsiaTheme="minorEastAsia"/>
+          <w:lang w:val="en-GB"/>
+        </w:rPr>
+        <w:t>data type for value is also supported for HashMap:</w:t>
+      </w:r>
+    </w:p>
+    <w:p>
+      <w:pPr>
+        <w:pStyle w:val="BodyText"/>
+        <w:rPr>
+          <w:rFonts w:eastAsiaTheme="minorEastAsia"/>
+          <w:lang w:val="en-GB"/>
+        </w:rPr>
+      </w:pPr>
+      <w:r>
+        <w:rPr>
+          <w:rFonts w:eastAsiaTheme="minorEastAsia"/>
+          <w:lang w:val="en-GB"/>
+        </w:rPr>
+        <w:t>HashMap&lt;String,String&gt;</w:t>
+      </w:r>
+    </w:p>
+    <w:p>
+      <w:pPr>
+        <w:pStyle w:val="BodyText"/>
+        <w:rPr>
+          <w:rFonts w:eastAsiaTheme="minorEastAsia"/>
+          <w:lang w:val="en-GB"/>
+        </w:rPr>
+      </w:pPr>
+      <w:r>
+        <w:rPr>
+          <w:rFonts w:eastAsiaTheme="minorEastAsia"/>
+          <w:lang w:val="en-GB"/>
+        </w:rPr>
+        <w:t>HashMap&lt;String,</w:t>
+      </w:r>
+      <w:r>
+        <w:rPr>
+          <w:rFonts w:eastAsiaTheme="minorEastAsia"/>
+          <w:lang w:val="en-GB"/>
+        </w:rPr>
+        <w:t>Integer</w:t>
+      </w:r>
+      <w:r>
+        <w:rPr>
+          <w:rFonts w:eastAsiaTheme="minorEastAsia"/>
+          <w:lang w:val="en-GB"/>
+        </w:rPr>
+        <w:t>&gt;</w:t>
+      </w:r>
+    </w:p>
+    <w:p>
+      <w:pPr>
+        <w:pStyle w:val="BodyText"/>
+        <w:rPr>
+          <w:rFonts w:eastAsiaTheme="minorEastAsia"/>
+          <w:lang w:val="en-GB"/>
+        </w:rPr>
+      </w:pPr>
+      <w:r>
+        <w:rPr>
+          <w:rFonts w:eastAsiaTheme="minorEastAsia"/>
+          <w:lang w:val="en-GB"/>
+        </w:rPr>
+        <w:t>Note: Key of HashMap must be String and its corresponding value can be either String or Integer</w:t>
+      </w:r>
+    </w:p>
+    <w:p>
+      <w:pPr>
+        <w:pStyle w:val="HTMLPreformatted"/>
+        <w:shd w:val="clear" w:color="auto" w:fill="FFFFFF"/>
+        <w:rPr>
+          <w:rFonts w:eastAsia="Times New Roman"/>
+          <w:color w:val="000000"/>
+          <w:sz w:val="18"/>
+          <w:szCs w:val="18"/>
+          <w:lang w:bidi="hi-IN"/>
+        </w:rPr>
+      </w:pPr>
+      <w:r>
+        <w:rPr>
+          <w:rFonts w:eastAsiaTheme="minorEastAsia"/>
+          <w:lang w:val="en-GB"/>
+        </w:rPr>
+        <w:t>eg</w:t>
+      </w:r>
+      <w:r>
+        <w:rPr>
+          <w:color w:val="000000"/>
+          <w:sz w:val="18"/>
+          <w:szCs w:val="18"/>
+        </w:rPr>
+        <w:t xml:space="preserve"> </w:t>
+      </w:r>
+      <w:r>
+        <w:rPr>
+          <w:rFonts w:eastAsia="Times New Roman"/>
+          <w:color w:val="000000"/>
+          <w:sz w:val="18"/>
+          <w:szCs w:val="18"/>
+          <w:lang w:bidi="hi-IN"/>
+        </w:rPr>
+        <w:t xml:space="preserve">Map </w:t>
+      </w:r>
+      <w:r>
+        <w:rPr>
+          <w:rFonts w:eastAsia="Times New Roman"/>
+          <w:color w:val="000000"/>
+          <w:sz w:val="18"/>
+          <w:szCs w:val="18"/>
+          <w:lang w:bidi="hi-IN"/>
+        </w:rPr>
+        <w:t>hashMap</w:t>
+      </w:r>
+      <w:r>
+        <w:rPr>
+          <w:rFonts w:eastAsia="Times New Roman"/>
+          <w:color w:val="000000"/>
+          <w:sz w:val="18"/>
+          <w:szCs w:val="18"/>
+          <w:lang w:bidi="hi-IN"/>
+        </w:rPr>
+        <w:t xml:space="preserve">= </w:t>
+      </w:r>
+      <w:r>
+        <w:rPr>
+          <w:rFonts w:eastAsia="Times New Roman"/>
+          <w:b/>
+          <w:bCs/>
+          <w:color w:val="000080"/>
+          <w:sz w:val="18"/>
+          <w:szCs w:val="18"/>
+          <w:lang w:bidi="hi-IN"/>
+        </w:rPr>
+        <w:t xml:space="preserve">new </w:t>
+      </w:r>
+      <w:r>
+        <w:rPr>
+          <w:rFonts w:eastAsia="Times New Roman"/>
+          <w:color w:val="000000"/>
+          <w:sz w:val="18"/>
+          <w:szCs w:val="18"/>
+          <w:lang w:bidi="hi-IN"/>
+        </w:rPr>
+        <w:t>HashMap&lt;String,String&gt;();</w:t>
+      </w:r>
+      <w:r>
+        <w:rPr>
+          <w:rFonts w:eastAsia="Times New Roman"/>
+          <w:color w:val="000000"/>
+          <w:sz w:val="18"/>
+          <w:szCs w:val="18"/>
+          <w:lang w:bidi="hi-IN"/>
+        </w:rPr>
+        <w:br/>
+      </w:r>
+      <w:r>
+        <w:rPr>
+          <w:rFonts w:eastAsia="Times New Roman"/>
+          <w:color w:val="000000"/>
+          <w:sz w:val="18"/>
+          <w:szCs w:val="18"/>
+          <w:lang w:bidi="hi-IN"/>
+        </w:rPr>
+        <w:t>hashMap</w:t>
+      </w:r>
+      <w:r>
+        <w:rPr>
+          <w:rFonts w:eastAsia="Times New Roman"/>
+          <w:color w:val="000000"/>
+          <w:sz w:val="18"/>
+          <w:szCs w:val="18"/>
+          <w:lang w:bidi="hi-IN"/>
+        </w:rPr>
+        <w:t>.put(</w:t>
+      </w:r>
+      <w:r>
+        <w:rPr>
+          <w:rFonts w:eastAsia="Times New Roman"/>
+          <w:b/>
+          <w:bCs/>
+          <w:color w:val="008000"/>
+          <w:sz w:val="18"/>
+          <w:szCs w:val="18"/>
+          <w:lang w:bidi="hi-IN"/>
+        </w:rPr>
+        <w:t>"Key1"</w:t>
+      </w:r>
+      <w:r>
+        <w:rPr>
+          <w:rFonts w:eastAsia="Times New Roman"/>
+          <w:color w:val="000000"/>
+          <w:sz w:val="18"/>
+          <w:szCs w:val="18"/>
+          <w:lang w:bidi="hi-IN"/>
+        </w:rPr>
+        <w:t>,</w:t>
+      </w:r>
+      <w:r>
+        <w:rPr>
+          <w:rFonts w:eastAsia="Times New Roman"/>
+          <w:b/>
+          <w:bCs/>
+          <w:color w:val="000080"/>
+          <w:sz w:val="18"/>
+          <w:szCs w:val="18"/>
+          <w:lang w:bidi="hi-IN"/>
+        </w:rPr>
+        <w:t xml:space="preserve">new </w:t>
+      </w:r>
+      <w:r>
+        <w:rPr>
+          <w:rFonts w:eastAsia="Times New Roman"/>
+          <w:color w:val="000000"/>
+          <w:sz w:val="18"/>
+          <w:szCs w:val="18"/>
+          <w:lang w:bidi="hi-IN"/>
+        </w:rPr>
+        <w:t>Integer(</w:t>
+      </w:r>
+      <w:r>
+        <w:rPr>
+          <w:rFonts w:eastAsia="Times New Roman"/>
+          <w:color w:val="0000FF"/>
+          <w:sz w:val="18"/>
+          <w:szCs w:val="18"/>
+          <w:lang w:bidi="hi-IN"/>
+        </w:rPr>
+        <w:t>4</w:t>
+      </w:r>
+      <w:r>
+        <w:rPr>
+          <w:rFonts w:eastAsia="Times New Roman"/>
+          <w:color w:val="000000"/>
+          <w:sz w:val="18"/>
+          <w:szCs w:val="18"/>
+          <w:lang w:bidi="hi-IN"/>
+        </w:rPr>
+        <w:t>));</w:t>
+      </w:r>
+      <w:r>
+        <w:rPr>
+          <w:rFonts w:eastAsia="Times New Roman"/>
+          <w:color w:val="000000"/>
+          <w:sz w:val="18"/>
+          <w:szCs w:val="18"/>
+          <w:lang w:bidi="hi-IN"/>
+        </w:rPr>
+        <w:br/>
+      </w:r>
+      <w:r>
+        <w:rPr>
+          <w:rFonts w:eastAsia="Times New Roman"/>
+          <w:color w:val="000000"/>
+          <w:sz w:val="18"/>
+          <w:szCs w:val="18"/>
+          <w:lang w:bidi="hi-IN"/>
+        </w:rPr>
+        <w:t>hashMap</w:t>
+      </w:r>
+      <w:r>
+        <w:rPr>
+          <w:rFonts w:eastAsia="Times New Roman"/>
+          <w:color w:val="000000"/>
+          <w:sz w:val="18"/>
+          <w:szCs w:val="18"/>
+          <w:lang w:bidi="hi-IN"/>
+        </w:rPr>
+        <w:t>.put(</w:t>
+      </w:r>
+      <w:r>
+        <w:rPr>
+          <w:rFonts w:eastAsia="Times New Roman"/>
+          <w:b/>
+          <w:bCs/>
+          <w:color w:val="008000"/>
+          <w:sz w:val="18"/>
+          <w:szCs w:val="18"/>
+          <w:lang w:bidi="hi-IN"/>
+        </w:rPr>
+        <w:t>"Key2"</w:t>
+      </w:r>
+      <w:r>
+        <w:rPr>
+          <w:rFonts w:eastAsia="Times New Roman"/>
+          <w:color w:val="000000"/>
+          <w:sz w:val="18"/>
+          <w:szCs w:val="18"/>
+          <w:lang w:bidi="hi-IN"/>
+        </w:rPr>
+        <w:t>,</w:t>
+      </w:r>
+      <w:r>
+        <w:rPr>
+          <w:rFonts w:eastAsia="Times New Roman"/>
+          <w:b/>
+          <w:bCs/>
+          <w:color w:val="000080"/>
+          <w:sz w:val="18"/>
+          <w:szCs w:val="18"/>
+          <w:lang w:bidi="hi-IN"/>
+        </w:rPr>
+        <w:t xml:space="preserve">new </w:t>
+      </w:r>
+      <w:r>
+        <w:rPr>
+          <w:rFonts w:eastAsia="Times New Roman"/>
+          <w:color w:val="000000"/>
+          <w:sz w:val="18"/>
+          <w:szCs w:val="18"/>
+          <w:lang w:bidi="hi-IN"/>
+        </w:rPr>
+        <w:t>Integer(</w:t>
+      </w:r>
+      <w:r>
+        <w:rPr>
+          <w:rFonts w:eastAsia="Times New Roman"/>
+          <w:color w:val="0000FF"/>
+          <w:sz w:val="18"/>
+          <w:szCs w:val="18"/>
+          <w:lang w:bidi="hi-IN"/>
+        </w:rPr>
+        <w:t>5</w:t>
+      </w:r>
+      <w:r>
+        <w:rPr>
+          <w:rFonts w:eastAsia="Times New Roman"/>
+          <w:color w:val="000000"/>
+          <w:sz w:val="18"/>
+          <w:szCs w:val="18"/>
+          <w:lang w:bidi="hi-IN"/>
+        </w:rPr>
+        <w:t>));</w:t>
+      </w:r>
+    </w:p>
+    <w:p>
+      <w:pPr>
+        <w:pStyle w:val="BodyText"/>
+        <w:ind w:left="720"/>
+        <w:rPr>
+          <w:rFonts w:eastAsiaTheme="minorEastAsia" w:cs="Arial"/>
+          <w:szCs w:val="24"/>
+          <w:lang w:val="en-GB"/>
+        </w:rPr>
+      </w:pPr>
+      <w:r>
+        <w:rPr>
+          <w:rFonts w:eastAsiaTheme="minorEastAsia" w:cs="Arial"/>
+          <w:szCs w:val="24"/>
+          <w:lang w:val="en-GB"/>
+        </w:rPr>
+        <w:t>ConfigInterface.ConfigError configError = new ConfigInterface.ConfigError ();</w:t>
+      </w:r>
+    </w:p>
+    <w:p>
+      <w:pPr>
+        <w:pStyle w:val="BodyText"/>
+        <w:ind w:left="720"/>
+        <w:rPr>
+          <w:rFonts w:eastAsiaTheme="minorEastAsia" w:cs="Arial"/>
+          <w:szCs w:val="24"/>
+          <w:lang w:val="en-GB"/>
+        </w:rPr>
+      </w:pPr>
+      <w:r>
+        <w:rPr>
+          <w:rFonts w:eastAsiaTheme="minorEastAsia" w:cs="Arial"/>
+          <w:szCs w:val="24"/>
+          <w:lang w:val="en-GB"/>
+        </w:rPr>
+        <w:t xml:space="preserve"> boolean success = mConfigInterface.setPropertyForKey (“UR”, “newKey”, </w:t>
+      </w:r>
+      <w:r>
+        <w:rPr>
+          <w:color w:val="000000"/>
+          <w:sz w:val="18"/>
+          <w:szCs w:val="18"/>
+          <w:lang w:bidi="hi-IN"/>
+        </w:rPr>
+        <w:t>hashMap</w:t>
+      </w:r>
+      <w:r>
+        <w:rPr>
+          <w:rFonts w:eastAsiaTheme="minorEastAsia" w:cs="Arial"/>
+          <w:szCs w:val="24"/>
+          <w:lang w:val="en-GB"/>
+        </w:rPr>
+        <w:t xml:space="preserve"> </w:t>
+      </w:r>
+      <w:r>
+        <w:rPr>
+          <w:rFonts w:eastAsiaTheme="minorEastAsia" w:cs="Arial"/>
+          <w:szCs w:val="24"/>
+          <w:lang w:val="en-GB"/>
+        </w:rPr>
+        <w:t xml:space="preserve">, </w:t>
+      </w:r>
+      <w:r>
+        <w:rPr>
+          <w:rFonts w:eastAsiaTheme="minorEastAsia" w:cs="Arial"/>
+          <w:szCs w:val="24"/>
+          <w:lang w:val="en-GB"/>
+        </w:rPr>
+        <w:t>configError);</w:t>
+      </w:r>
+    </w:p>
+    <w:p>
+      <w:pPr>
+        <w:pStyle w:val="BodyText"/>
+        <w:rPr>
+          <w:rFonts w:eastAsiaTheme="minorEastAsia"/>
+          <w:lang w:val="en-GB"/>
+        </w:rPr>
+      </w:pPr>
+    </w:p>
+    <w:p>
+      <w:pPr>
+        <w:pStyle w:val="BodyText"/>
         <w:rPr>
           <w:rFonts w:eastAsiaTheme="minorEastAsia"/>
           <w:lang w:val="en-GB"/>
@@ -18995,6 +19448,16 @@
           <w:lang w:bidi="hi-IN"/>
         </w:rPr>
         <w:br/>
+      </w:r>
+      <w:r>
+        <w:rPr>
+          <w:rFonts w:ascii="Courier New" w:hAnsi="Courier New" w:cs="Courier New"/>
+          <w:color w:val="000000"/>
+          <w:sz w:val="18"/>
+          <w:szCs w:val="18"/>
+          <w:lang w:bidi="hi-IN"/>
+        </w:rPr>
+        <w:lastRenderedPageBreak/>
         <w:t xml:space="preserve">    </w:t>
       </w:r>
       <w:r>
@@ -20157,7 +20620,6 @@
           <w:sz w:val="27"/>
           <w:szCs w:val="27"/>
         </w:rPr>
-        <w:lastRenderedPageBreak/>
         <w:t>3)</w:t>
       </w:r>
       <w:r>
@@ -20490,8 +20952,6 @@
         </w:rPr>
         <w:t>If testname is Appupdate type – it will be stored in both cache and disk.</w:t>
       </w:r>
-      <w:bookmarkStart w:id="31" w:name="_GoBack"/>
-      <w:bookmarkEnd w:id="31"/>
     </w:p>
     <w:p>
       <w:pPr>
@@ -20615,7 +21075,7 @@
         <w:noProof/>
         <w:sz w:val="20"/>
       </w:rPr>
-      <w:t>17</w:t>
+      <w:t>18</w:t>
     </w:r>
     <w:r>
       <w:rPr>
@@ -23494,7 +23954,7 @@
 </file>
 
 <file path=customXml/itemProps1.xml><?xml version="1.0" encoding="utf-8"?>
-<ds:datastoreItem xmlns:ds="http://schemas.openxmlformats.org/officeDocument/2006/customXml" ds:itemID="{A498612B-3FA3-461F-9CF0-53C9EE001DAF}">
+<ds:datastoreItem xmlns:ds="http://schemas.openxmlformats.org/officeDocument/2006/customXml" ds:itemID="{3956A401-D239-4A86-BE86-07DFAD5F4535}">
   <ds:schemaRefs>
     <ds:schemaRef ds:uri="http://schemas.openxmlformats.org/officeDocument/2006/bibliography"/>
   </ds:schemaRefs>

</xml_diff>